<commit_message>
Update results summary report.
</commit_message>
<xml_diff>
--- a/Models/Results-Summary.docx
+++ b/Models/Results-Summary.docx
@@ -57,21 +57,7 @@
           <w:sz w:val="24"/>
           <w:szCs w:val="24"/>
         </w:rPr>
-        <w:t>The pre-processed data (see pre-processing document) is split in to three variants. All three</w:t>
-      </w:r>
-      <w:r>
-        <w:rPr>
-          <w:sz w:val="24"/>
-          <w:szCs w:val="24"/>
-        </w:rPr>
-        <w:t xml:space="preserve"> variants are based on the combined non-lesional data for both AD and control patients. </w:t>
-      </w:r>
-      <w:r>
-        <w:rPr>
-          <w:sz w:val="24"/>
-          <w:szCs w:val="24"/>
-        </w:rPr>
-        <w:t>This gave a total of 100 data points.</w:t>
+        <w:t>The pre-processed data (see pre-processing document) is split in to three variants. All three variants are based on the combined non-lesional data for both AD and control patients. This gave a total of 100 data points.</w:t>
       </w:r>
     </w:p>
     <w:p>
@@ -123,6 +109,28 @@
         </w:rPr>
         <w:t>The third variant is based off the first (logged continuous data) but has a greatly cut down number of continuous attributes. This is because, in the original data set, many values are marked as being below the detection range. As such, they are not reliable values.</w:t>
       </w:r>
+      <w:r>
+        <w:rPr>
+          <w:sz w:val="24"/>
+          <w:szCs w:val="24"/>
+        </w:rPr>
+        <w:t xml:space="preserve"> Only two of the continuous data values are used: IL-1a and IL1</w:t>
+      </w:r>
+      <w:r>
+        <w:rPr>
+          <w:rFonts w:cstheme="minorHAnsi"/>
+          <w:sz w:val="24"/>
+          <w:szCs w:val="24"/>
+        </w:rPr>
+        <w:t>β</w:t>
+      </w:r>
+      <w:r>
+        <w:rPr>
+          <w:sz w:val="24"/>
+          <w:szCs w:val="24"/>
+        </w:rPr>
+        <w:t>.</w:t>
+      </w:r>
     </w:p>
     <w:p>
       <w:pPr>
@@ -246,27 +254,1807 @@
       <w:pPr>
         <w:spacing w:after="0"/>
         <w:rPr>
-          <w:b/>
-          <w:sz w:val="24"/>
-          <w:szCs w:val="24"/>
-        </w:rPr>
-      </w:pPr>
-    </w:p>
-    <w:p>
-      <w:pPr>
-        <w:spacing w:after="0"/>
-        <w:rPr>
-          <w:b/>
-          <w:sz w:val="24"/>
-          <w:szCs w:val="24"/>
-        </w:rPr>
-      </w:pPr>
-      <w:r>
-        <w:rPr>
-          <w:b/>
-          <w:sz w:val="24"/>
-          <w:szCs w:val="24"/>
-        </w:rPr>
+          <w:sz w:val="24"/>
+          <w:szCs w:val="24"/>
+        </w:rPr>
+      </w:pPr>
+    </w:p>
+    <w:p>
+      <w:pPr>
+        <w:spacing w:after="0"/>
+        <w:rPr>
+          <w:b/>
+          <w:sz w:val="24"/>
+          <w:szCs w:val="24"/>
+        </w:rPr>
+      </w:pPr>
+      <w:r>
+        <w:rPr>
+          <w:b/>
+          <w:sz w:val="24"/>
+          <w:szCs w:val="24"/>
+        </w:rPr>
+        <w:br w:type="page"/>
+      </w:r>
+    </w:p>
+    <w:p>
+      <w:pPr>
+        <w:spacing w:after="0"/>
+        <w:rPr>
+          <w:b/>
+          <w:sz w:val="24"/>
+          <w:szCs w:val="24"/>
+        </w:rPr>
+      </w:pPr>
+      <w:r>
+        <w:rPr>
+          <w:b/>
+          <w:sz w:val="24"/>
+          <w:szCs w:val="24"/>
+        </w:rPr>
+        <w:lastRenderedPageBreak/>
+        <w:t>oSCORAD</w:t>
+      </w:r>
+      <w:r>
+        <w:rPr>
+          <w:b/>
+          <w:sz w:val="24"/>
+          <w:szCs w:val="24"/>
+        </w:rPr>
+        <w:t xml:space="preserve"> </w:t>
+      </w:r>
+      <w:r>
+        <w:rPr>
+          <w:b/>
+          <w:sz w:val="24"/>
+          <w:szCs w:val="24"/>
+        </w:rPr>
+        <w:t xml:space="preserve">logged </w:t>
+      </w:r>
+      <w:r>
+        <w:rPr>
+          <w:b/>
+          <w:sz w:val="24"/>
+          <w:szCs w:val="24"/>
+        </w:rPr>
+        <w:t>data results:</w:t>
+      </w:r>
+    </w:p>
+    <w:p>
+      <w:pPr>
+        <w:spacing w:after="0"/>
+        <w:rPr>
+          <w:b/>
+          <w:sz w:val="24"/>
+          <w:szCs w:val="24"/>
+        </w:rPr>
+      </w:pPr>
+    </w:p>
+    <w:p>
+      <w:pPr>
+        <w:spacing w:after="0"/>
+        <w:rPr>
+          <w:sz w:val="24"/>
+          <w:szCs w:val="24"/>
+        </w:rPr>
+      </w:pPr>
+      <w:r>
+        <w:rPr>
+          <w:noProof/>
+        </w:rPr>
+        <w:drawing>
+          <wp:anchor distT="0" distB="0" distL="114300" distR="114300" simplePos="0" relativeHeight="251659264" behindDoc="0" locked="0" layoutInCell="1" allowOverlap="1">
+            <wp:simplePos x="0" y="0"/>
+            <wp:positionH relativeFrom="margin">
+              <wp:align>center</wp:align>
+            </wp:positionH>
+            <wp:positionV relativeFrom="paragraph">
+              <wp:posOffset>132079</wp:posOffset>
+            </wp:positionV>
+            <wp:extent cx="4800627" cy="3600000"/>
+            <wp:effectExtent l="0" t="0" r="0" b="635"/>
+            <wp:wrapNone/>
+            <wp:docPr id="1" name="Picture 1" descr="C:\Users\Rohan\AppData\Local\Microsoft\Windows\INetCache\Content.Word\Predictions.jpg"/>
+            <wp:cNvGraphicFramePr>
+              <a:graphicFrameLocks xmlns:a="http://schemas.openxmlformats.org/drawingml/2006/main" noChangeAspect="1"/>
+            </wp:cNvGraphicFramePr>
+            <a:graphic xmlns:a="http://schemas.openxmlformats.org/drawingml/2006/main">
+              <a:graphicData uri="http://schemas.openxmlformats.org/drawingml/2006/picture">
+                <pic:pic xmlns:pic="http://schemas.openxmlformats.org/drawingml/2006/picture">
+                  <pic:nvPicPr>
+                    <pic:cNvPr id="0" name="Picture 1" descr="C:\Users\Rohan\AppData\Local\Microsoft\Windows\INetCache\Content.Word\Predictions.jpg"/>
+                    <pic:cNvPicPr>
+                      <a:picLocks noChangeAspect="1" noChangeArrowheads="1"/>
+                    </pic:cNvPicPr>
+                  </pic:nvPicPr>
+                  <pic:blipFill>
+                    <a:blip r:embed="rId4">
+                      <a:extLst>
+                        <a:ext uri="{28A0092B-C50C-407E-A947-70E740481C1C}">
+                          <a14:useLocalDpi xmlns:a14="http://schemas.microsoft.com/office/drawing/2010/main" val="0"/>
+                        </a:ext>
+                      </a:extLst>
+                    </a:blip>
+                    <a:srcRect/>
+                    <a:stretch>
+                      <a:fillRect/>
+                    </a:stretch>
+                  </pic:blipFill>
+                  <pic:spPr bwMode="auto">
+                    <a:xfrm>
+                      <a:off x="0" y="0"/>
+                      <a:ext cx="4800627" cy="3600000"/>
+                    </a:xfrm>
+                    <a:prstGeom prst="rect">
+                      <a:avLst/>
+                    </a:prstGeom>
+                    <a:noFill/>
+                    <a:ln>
+                      <a:noFill/>
+                    </a:ln>
+                  </pic:spPr>
+                </pic:pic>
+              </a:graphicData>
+            </a:graphic>
+            <wp14:sizeRelH relativeFrom="margin">
+              <wp14:pctWidth>0</wp14:pctWidth>
+            </wp14:sizeRelH>
+            <wp14:sizeRelV relativeFrom="margin">
+              <wp14:pctHeight>0</wp14:pctHeight>
+            </wp14:sizeRelV>
+          </wp:anchor>
+        </w:drawing>
+      </w:r>
+    </w:p>
+    <w:p>
+      <w:pPr>
+        <w:spacing w:after="0"/>
+        <w:rPr>
+          <w:b/>
+          <w:sz w:val="24"/>
+          <w:szCs w:val="24"/>
+        </w:rPr>
+      </w:pPr>
+    </w:p>
+    <w:p>
+      <w:pPr>
+        <w:spacing w:after="0"/>
+        <w:rPr>
+          <w:b/>
+          <w:sz w:val="24"/>
+          <w:szCs w:val="24"/>
+        </w:rPr>
+      </w:pPr>
+      <w:r>
+        <w:rPr>
+          <w:noProof/>
+        </w:rPr>
+        <w:drawing>
+          <wp:anchor distT="0" distB="0" distL="114300" distR="114300" simplePos="0" relativeHeight="251658240" behindDoc="0" locked="0" layoutInCell="1" allowOverlap="1" wp14:anchorId="1FC2135F">
+            <wp:simplePos x="0" y="0"/>
+            <wp:positionH relativeFrom="margin">
+              <wp:align>center</wp:align>
+            </wp:positionH>
+            <wp:positionV relativeFrom="paragraph">
+              <wp:posOffset>3911600</wp:posOffset>
+            </wp:positionV>
+            <wp:extent cx="4793111" cy="3600000"/>
+            <wp:effectExtent l="0" t="0" r="7620" b="635"/>
+            <wp:wrapNone/>
+            <wp:docPr id="2" name="Picture 2" descr="C:\Users\Rohan\AppData\Local\Microsoft\Windows\INetCache\Content.Word\Residuals.jpg"/>
+            <wp:cNvGraphicFramePr>
+              <a:graphicFrameLocks xmlns:a="http://schemas.openxmlformats.org/drawingml/2006/main" noChangeAspect="1"/>
+            </wp:cNvGraphicFramePr>
+            <a:graphic xmlns:a="http://schemas.openxmlformats.org/drawingml/2006/main">
+              <a:graphicData uri="http://schemas.openxmlformats.org/drawingml/2006/picture">
+                <pic:pic xmlns:pic="http://schemas.openxmlformats.org/drawingml/2006/picture">
+                  <pic:nvPicPr>
+                    <pic:cNvPr id="0" name="Picture 3" descr="C:\Users\Rohan\AppData\Local\Microsoft\Windows\INetCache\Content.Word\Residuals.jpg"/>
+                    <pic:cNvPicPr>
+                      <a:picLocks noChangeAspect="1" noChangeArrowheads="1"/>
+                    </pic:cNvPicPr>
+                  </pic:nvPicPr>
+                  <pic:blipFill>
+                    <a:blip r:embed="rId5">
+                      <a:extLst>
+                        <a:ext uri="{28A0092B-C50C-407E-A947-70E740481C1C}">
+                          <a14:useLocalDpi xmlns:a14="http://schemas.microsoft.com/office/drawing/2010/main" val="0"/>
+                        </a:ext>
+                      </a:extLst>
+                    </a:blip>
+                    <a:srcRect/>
+                    <a:stretch>
+                      <a:fillRect/>
+                    </a:stretch>
+                  </pic:blipFill>
+                  <pic:spPr bwMode="auto">
+                    <a:xfrm>
+                      <a:off x="0" y="0"/>
+                      <a:ext cx="4793111" cy="3600000"/>
+                    </a:xfrm>
+                    <a:prstGeom prst="rect">
+                      <a:avLst/>
+                    </a:prstGeom>
+                    <a:noFill/>
+                    <a:ln>
+                      <a:noFill/>
+                    </a:ln>
+                  </pic:spPr>
+                </pic:pic>
+              </a:graphicData>
+            </a:graphic>
+            <wp14:sizeRelH relativeFrom="margin">
+              <wp14:pctWidth>0</wp14:pctWidth>
+            </wp14:sizeRelH>
+            <wp14:sizeRelV relativeFrom="margin">
+              <wp14:pctHeight>0</wp14:pctHeight>
+            </wp14:sizeRelV>
+          </wp:anchor>
+        </w:drawing>
+      </w:r>
+      <w:r>
+        <w:rPr>
+          <w:b/>
+          <w:sz w:val="24"/>
+          <w:szCs w:val="24"/>
+        </w:rPr>
+        <w:br w:type="page"/>
+      </w:r>
+    </w:p>
+    <w:p>
+      <w:pPr>
+        <w:spacing w:after="0"/>
+        <w:rPr>
+          <w:b/>
+          <w:sz w:val="24"/>
+          <w:szCs w:val="24"/>
+        </w:rPr>
+      </w:pPr>
+      <w:r>
+        <w:rPr>
+          <w:noProof/>
+        </w:rPr>
+        <w:lastRenderedPageBreak/>
+        <w:drawing>
+          <wp:anchor distT="0" distB="0" distL="114300" distR="114300" simplePos="0" relativeHeight="251660288" behindDoc="0" locked="0" layoutInCell="1" allowOverlap="1">
+            <wp:simplePos x="0" y="0"/>
+            <wp:positionH relativeFrom="margin">
+              <wp:align>right</wp:align>
+            </wp:positionH>
+            <wp:positionV relativeFrom="margin">
+              <wp:align>center</wp:align>
+            </wp:positionV>
+            <wp:extent cx="7564203" cy="3213282"/>
+            <wp:effectExtent l="3810" t="0" r="2540" b="2540"/>
+            <wp:wrapNone/>
+            <wp:docPr id="3" name="Picture 3" descr="C:\Users\Rohan\AppData\Local\Microsoft\Windows\INetCache\Content.Word\Performance.jpg"/>
+            <wp:cNvGraphicFramePr>
+              <a:graphicFrameLocks xmlns:a="http://schemas.openxmlformats.org/drawingml/2006/main" noChangeAspect="1"/>
+            </wp:cNvGraphicFramePr>
+            <a:graphic xmlns:a="http://schemas.openxmlformats.org/drawingml/2006/main">
+              <a:graphicData uri="http://schemas.openxmlformats.org/drawingml/2006/picture">
+                <pic:pic xmlns:pic="http://schemas.openxmlformats.org/drawingml/2006/picture">
+                  <pic:nvPicPr>
+                    <pic:cNvPr id="0" name="Picture 5" descr="C:\Users\Rohan\AppData\Local\Microsoft\Windows\INetCache\Content.Word\Performance.jpg"/>
+                    <pic:cNvPicPr>
+                      <a:picLocks noChangeAspect="1" noChangeArrowheads="1"/>
+                    </pic:cNvPicPr>
+                  </pic:nvPicPr>
+                  <pic:blipFill>
+                    <a:blip r:embed="rId6">
+                      <a:extLst>
+                        <a:ext uri="{28A0092B-C50C-407E-A947-70E740481C1C}">
+                          <a14:useLocalDpi xmlns:a14="http://schemas.microsoft.com/office/drawing/2010/main" val="0"/>
+                        </a:ext>
+                      </a:extLst>
+                    </a:blip>
+                    <a:srcRect/>
+                    <a:stretch>
+                      <a:fillRect/>
+                    </a:stretch>
+                  </pic:blipFill>
+                  <pic:spPr bwMode="auto">
+                    <a:xfrm rot="16200000">
+                      <a:off x="0" y="0"/>
+                      <a:ext cx="7564203" cy="3213282"/>
+                    </a:xfrm>
+                    <a:prstGeom prst="rect">
+                      <a:avLst/>
+                    </a:prstGeom>
+                    <a:noFill/>
+                    <a:ln>
+                      <a:noFill/>
+                    </a:ln>
+                  </pic:spPr>
+                </pic:pic>
+              </a:graphicData>
+            </a:graphic>
+            <wp14:sizeRelH relativeFrom="page">
+              <wp14:pctWidth>0</wp14:pctWidth>
+            </wp14:sizeRelH>
+            <wp14:sizeRelV relativeFrom="page">
+              <wp14:pctHeight>0</wp14:pctHeight>
+            </wp14:sizeRelV>
+          </wp:anchor>
+        </w:drawing>
+      </w:r>
+      <w:r>
+        <w:rPr>
+          <w:noProof/>
+        </w:rPr>
+        <w:drawing>
+          <wp:anchor distT="0" distB="0" distL="114300" distR="114300" simplePos="0" relativeHeight="251661312" behindDoc="0" locked="0" layoutInCell="1" allowOverlap="1">
+            <wp:simplePos x="0" y="0"/>
+            <wp:positionH relativeFrom="margin">
+              <wp:align>left</wp:align>
+            </wp:positionH>
+            <wp:positionV relativeFrom="margin">
+              <wp:align>center</wp:align>
+            </wp:positionV>
+            <wp:extent cx="7981948" cy="1995487"/>
+            <wp:effectExtent l="2223" t="0" r="2857" b="2858"/>
+            <wp:wrapNone/>
+            <wp:docPr id="4" name="Picture 4" descr="C:\Users\Rohan\AppData\Local\Microsoft\Windows\INetCache\Content.Word\AlphaLambdaValues.jpg"/>
+            <wp:cNvGraphicFramePr>
+              <a:graphicFrameLocks xmlns:a="http://schemas.openxmlformats.org/drawingml/2006/main" noChangeAspect="1"/>
+            </wp:cNvGraphicFramePr>
+            <a:graphic xmlns:a="http://schemas.openxmlformats.org/drawingml/2006/main">
+              <a:graphicData uri="http://schemas.openxmlformats.org/drawingml/2006/picture">
+                <pic:pic xmlns:pic="http://schemas.openxmlformats.org/drawingml/2006/picture">
+                  <pic:nvPicPr>
+                    <pic:cNvPr id="0" name="Picture 7" descr="C:\Users\Rohan\AppData\Local\Microsoft\Windows\INetCache\Content.Word\AlphaLambdaValues.jpg"/>
+                    <pic:cNvPicPr>
+                      <a:picLocks noChangeAspect="1" noChangeArrowheads="1"/>
+                    </pic:cNvPicPr>
+                  </pic:nvPicPr>
+                  <pic:blipFill>
+                    <a:blip r:embed="rId7">
+                      <a:extLst>
+                        <a:ext uri="{28A0092B-C50C-407E-A947-70E740481C1C}">
+                          <a14:useLocalDpi xmlns:a14="http://schemas.microsoft.com/office/drawing/2010/main" val="0"/>
+                        </a:ext>
+                      </a:extLst>
+                    </a:blip>
+                    <a:srcRect/>
+                    <a:stretch>
+                      <a:fillRect/>
+                    </a:stretch>
+                  </pic:blipFill>
+                  <pic:spPr bwMode="auto">
+                    <a:xfrm rot="16200000">
+                      <a:off x="0" y="0"/>
+                      <a:ext cx="7981948" cy="1995487"/>
+                    </a:xfrm>
+                    <a:prstGeom prst="rect">
+                      <a:avLst/>
+                    </a:prstGeom>
+                    <a:noFill/>
+                    <a:ln>
+                      <a:noFill/>
+                    </a:ln>
+                  </pic:spPr>
+                </pic:pic>
+              </a:graphicData>
+            </a:graphic>
+            <wp14:sizeRelH relativeFrom="page">
+              <wp14:pctWidth>0</wp14:pctWidth>
+            </wp14:sizeRelH>
+            <wp14:sizeRelV relativeFrom="page">
+              <wp14:pctHeight>0</wp14:pctHeight>
+            </wp14:sizeRelV>
+          </wp:anchor>
+        </w:drawing>
+      </w:r>
+      <w:r>
+        <w:rPr>
+          <w:b/>
+          <w:sz w:val="24"/>
+          <w:szCs w:val="24"/>
+        </w:rPr>
+        <w:br w:type="page"/>
+      </w:r>
+    </w:p>
+    <w:p>
+      <w:pPr>
+        <w:spacing w:after="0"/>
+        <w:rPr>
+          <w:b/>
+          <w:sz w:val="24"/>
+          <w:szCs w:val="24"/>
+        </w:rPr>
+      </w:pPr>
+      <w:r>
+        <w:rPr>
+          <w:b/>
+          <w:sz w:val="24"/>
+          <w:szCs w:val="24"/>
+        </w:rPr>
+        <w:lastRenderedPageBreak/>
+        <w:t>tot</w:t>
+      </w:r>
+      <w:r>
+        <w:rPr>
+          <w:b/>
+          <w:sz w:val="24"/>
+          <w:szCs w:val="24"/>
+        </w:rPr>
+        <w:t>SCORAD</w:t>
+      </w:r>
+      <w:r>
+        <w:rPr>
+          <w:b/>
+          <w:sz w:val="24"/>
+          <w:szCs w:val="24"/>
+        </w:rPr>
+        <w:t xml:space="preserve"> logged</w:t>
+      </w:r>
+      <w:r>
+        <w:rPr>
+          <w:b/>
+          <w:sz w:val="24"/>
+          <w:szCs w:val="24"/>
+        </w:rPr>
+        <w:t xml:space="preserve"> data results:</w:t>
+      </w:r>
+    </w:p>
+    <w:p>
+      <w:pPr>
+        <w:spacing w:after="0"/>
+        <w:rPr>
+          <w:b/>
+          <w:sz w:val="24"/>
+          <w:szCs w:val="24"/>
+        </w:rPr>
+      </w:pPr>
+    </w:p>
+    <w:p>
+      <w:pPr>
+        <w:spacing w:after="0"/>
+        <w:rPr>
+          <w:sz w:val="24"/>
+          <w:szCs w:val="24"/>
+        </w:rPr>
+      </w:pPr>
+      <w:r>
+        <w:rPr>
+          <w:noProof/>
+        </w:rPr>
+        <w:drawing>
+          <wp:anchor distT="0" distB="0" distL="114300" distR="114300" simplePos="0" relativeHeight="251664384" behindDoc="0" locked="0" layoutInCell="1" allowOverlap="1" wp14:anchorId="40009027" wp14:editId="70A703BA">
+            <wp:simplePos x="0" y="0"/>
+            <wp:positionH relativeFrom="margin">
+              <wp:posOffset>472753</wp:posOffset>
+            </wp:positionH>
+            <wp:positionV relativeFrom="paragraph">
+              <wp:posOffset>132080</wp:posOffset>
+            </wp:positionV>
+            <wp:extent cx="4800000" cy="3600000"/>
+            <wp:effectExtent l="0" t="0" r="635" b="635"/>
+            <wp:wrapNone/>
+            <wp:docPr id="5" name="Picture 5"/>
+            <wp:cNvGraphicFramePr>
+              <a:graphicFrameLocks xmlns:a="http://schemas.openxmlformats.org/drawingml/2006/main" noChangeAspect="1"/>
+            </wp:cNvGraphicFramePr>
+            <a:graphic xmlns:a="http://schemas.openxmlformats.org/drawingml/2006/main">
+              <a:graphicData uri="http://schemas.openxmlformats.org/drawingml/2006/picture">
+                <pic:pic xmlns:pic="http://schemas.openxmlformats.org/drawingml/2006/picture">
+                  <pic:nvPicPr>
+                    <pic:cNvPr id="0" name="Picture 1" descr="C:\Users\Rohan\AppData\Local\Microsoft\Windows\INetCache\Content.Word\Predictions.jpg"/>
+                    <pic:cNvPicPr>
+                      <a:picLocks noChangeAspect="1" noChangeArrowheads="1"/>
+                    </pic:cNvPicPr>
+                  </pic:nvPicPr>
+                  <pic:blipFill>
+                    <a:blip r:embed="rId8">
+                      <a:extLst>
+                        <a:ext uri="{28A0092B-C50C-407E-A947-70E740481C1C}">
+                          <a14:useLocalDpi xmlns:a14="http://schemas.microsoft.com/office/drawing/2010/main" val="0"/>
+                        </a:ext>
+                      </a:extLst>
+                    </a:blip>
+                    <a:stretch>
+                      <a:fillRect/>
+                    </a:stretch>
+                  </pic:blipFill>
+                  <pic:spPr bwMode="auto">
+                    <a:xfrm>
+                      <a:off x="0" y="0"/>
+                      <a:ext cx="4800000" cy="3600000"/>
+                    </a:xfrm>
+                    <a:prstGeom prst="rect">
+                      <a:avLst/>
+                    </a:prstGeom>
+                    <a:noFill/>
+                    <a:ln>
+                      <a:noFill/>
+                    </a:ln>
+                  </pic:spPr>
+                </pic:pic>
+              </a:graphicData>
+            </a:graphic>
+            <wp14:sizeRelH relativeFrom="margin">
+              <wp14:pctWidth>0</wp14:pctWidth>
+            </wp14:sizeRelH>
+            <wp14:sizeRelV relativeFrom="margin">
+              <wp14:pctHeight>0</wp14:pctHeight>
+            </wp14:sizeRelV>
+          </wp:anchor>
+        </w:drawing>
+      </w:r>
+    </w:p>
+    <w:p>
+      <w:pPr>
+        <w:spacing w:after="0"/>
+        <w:rPr>
+          <w:b/>
+          <w:sz w:val="24"/>
+          <w:szCs w:val="24"/>
+        </w:rPr>
+      </w:pPr>
+    </w:p>
+    <w:p>
+      <w:pPr>
+        <w:spacing w:after="0"/>
+        <w:rPr>
+          <w:b/>
+          <w:sz w:val="24"/>
+          <w:szCs w:val="24"/>
+        </w:rPr>
+      </w:pPr>
+      <w:r>
+        <w:rPr>
+          <w:noProof/>
+        </w:rPr>
+        <w:drawing>
+          <wp:anchor distT="0" distB="0" distL="114300" distR="114300" simplePos="0" relativeHeight="251663360" behindDoc="0" locked="0" layoutInCell="1" allowOverlap="1" wp14:anchorId="5246F56C" wp14:editId="07421E02">
+            <wp:simplePos x="0" y="0"/>
+            <wp:positionH relativeFrom="margin">
+              <wp:posOffset>472440</wp:posOffset>
+            </wp:positionH>
+            <wp:positionV relativeFrom="paragraph">
+              <wp:posOffset>3908468</wp:posOffset>
+            </wp:positionV>
+            <wp:extent cx="4793111" cy="3594833"/>
+            <wp:effectExtent l="0" t="0" r="7620" b="5715"/>
+            <wp:wrapNone/>
+            <wp:docPr id="6" name="Picture 6"/>
+            <wp:cNvGraphicFramePr>
+              <a:graphicFrameLocks xmlns:a="http://schemas.openxmlformats.org/drawingml/2006/main" noChangeAspect="1"/>
+            </wp:cNvGraphicFramePr>
+            <a:graphic xmlns:a="http://schemas.openxmlformats.org/drawingml/2006/main">
+              <a:graphicData uri="http://schemas.openxmlformats.org/drawingml/2006/picture">
+                <pic:pic xmlns:pic="http://schemas.openxmlformats.org/drawingml/2006/picture">
+                  <pic:nvPicPr>
+                    <pic:cNvPr id="0" name="Picture 3" descr="C:\Users\Rohan\AppData\Local\Microsoft\Windows\INetCache\Content.Word\Residuals.jpg"/>
+                    <pic:cNvPicPr>
+                      <a:picLocks noChangeAspect="1" noChangeArrowheads="1"/>
+                    </pic:cNvPicPr>
+                  </pic:nvPicPr>
+                  <pic:blipFill>
+                    <a:blip r:embed="rId9">
+                      <a:extLst>
+                        <a:ext uri="{28A0092B-C50C-407E-A947-70E740481C1C}">
+                          <a14:useLocalDpi xmlns:a14="http://schemas.microsoft.com/office/drawing/2010/main" val="0"/>
+                        </a:ext>
+                      </a:extLst>
+                    </a:blip>
+                    <a:stretch>
+                      <a:fillRect/>
+                    </a:stretch>
+                  </pic:blipFill>
+                  <pic:spPr bwMode="auto">
+                    <a:xfrm>
+                      <a:off x="0" y="0"/>
+                      <a:ext cx="4793111" cy="3594833"/>
+                    </a:xfrm>
+                    <a:prstGeom prst="rect">
+                      <a:avLst/>
+                    </a:prstGeom>
+                    <a:noFill/>
+                    <a:ln>
+                      <a:noFill/>
+                    </a:ln>
+                  </pic:spPr>
+                </pic:pic>
+              </a:graphicData>
+            </a:graphic>
+            <wp14:sizeRelH relativeFrom="margin">
+              <wp14:pctWidth>0</wp14:pctWidth>
+            </wp14:sizeRelH>
+            <wp14:sizeRelV relativeFrom="margin">
+              <wp14:pctHeight>0</wp14:pctHeight>
+            </wp14:sizeRelV>
+          </wp:anchor>
+        </w:drawing>
+      </w:r>
+      <w:r>
+        <w:rPr>
+          <w:b/>
+          <w:sz w:val="24"/>
+          <w:szCs w:val="24"/>
+        </w:rPr>
+        <w:br w:type="page"/>
+      </w:r>
+    </w:p>
+    <w:p>
+      <w:pPr>
+        <w:spacing w:after="0"/>
+        <w:rPr>
+          <w:b/>
+          <w:sz w:val="24"/>
+          <w:szCs w:val="24"/>
+        </w:rPr>
+      </w:pPr>
+      <w:r>
+        <w:rPr>
+          <w:noProof/>
+        </w:rPr>
+        <w:lastRenderedPageBreak/>
+        <w:drawing>
+          <wp:anchor distT="0" distB="0" distL="114300" distR="114300" simplePos="0" relativeHeight="251665408" behindDoc="0" locked="0" layoutInCell="1" allowOverlap="1" wp14:anchorId="0E85EA2D" wp14:editId="427583B5">
+            <wp:simplePos x="0" y="0"/>
+            <wp:positionH relativeFrom="margin">
+              <wp:posOffset>351155</wp:posOffset>
+            </wp:positionH>
+            <wp:positionV relativeFrom="margin">
+              <wp:posOffset>2819400</wp:posOffset>
+            </wp:positionV>
+            <wp:extent cx="7546975" cy="3213100"/>
+            <wp:effectExtent l="0" t="4762" r="0" b="0"/>
+            <wp:wrapNone/>
+            <wp:docPr id="7" name="Picture 7"/>
+            <wp:cNvGraphicFramePr>
+              <a:graphicFrameLocks xmlns:a="http://schemas.openxmlformats.org/drawingml/2006/main" noChangeAspect="1"/>
+            </wp:cNvGraphicFramePr>
+            <a:graphic xmlns:a="http://schemas.openxmlformats.org/drawingml/2006/main">
+              <a:graphicData uri="http://schemas.openxmlformats.org/drawingml/2006/picture">
+                <pic:pic xmlns:pic="http://schemas.openxmlformats.org/drawingml/2006/picture">
+                  <pic:nvPicPr>
+                    <pic:cNvPr id="0" name="Picture 5" descr="C:\Users\Rohan\AppData\Local\Microsoft\Windows\INetCache\Content.Word\Performance.jpg"/>
+                    <pic:cNvPicPr>
+                      <a:picLocks noChangeAspect="1" noChangeArrowheads="1"/>
+                    </pic:cNvPicPr>
+                  </pic:nvPicPr>
+                  <pic:blipFill>
+                    <a:blip r:embed="rId10">
+                      <a:extLst>
+                        <a:ext uri="{28A0092B-C50C-407E-A947-70E740481C1C}">
+                          <a14:useLocalDpi xmlns:a14="http://schemas.microsoft.com/office/drawing/2010/main" val="0"/>
+                        </a:ext>
+                      </a:extLst>
+                    </a:blip>
+                    <a:stretch>
+                      <a:fillRect/>
+                    </a:stretch>
+                  </pic:blipFill>
+                  <pic:spPr bwMode="auto">
+                    <a:xfrm rot="16200000">
+                      <a:off x="0" y="0"/>
+                      <a:ext cx="7546975" cy="3213100"/>
+                    </a:xfrm>
+                    <a:prstGeom prst="rect">
+                      <a:avLst/>
+                    </a:prstGeom>
+                    <a:noFill/>
+                    <a:ln>
+                      <a:noFill/>
+                    </a:ln>
+                  </pic:spPr>
+                </pic:pic>
+              </a:graphicData>
+            </a:graphic>
+            <wp14:sizeRelH relativeFrom="page">
+              <wp14:pctWidth>0</wp14:pctWidth>
+            </wp14:sizeRelH>
+            <wp14:sizeRelV relativeFrom="page">
+              <wp14:pctHeight>0</wp14:pctHeight>
+            </wp14:sizeRelV>
+          </wp:anchor>
+        </w:drawing>
+      </w:r>
+      <w:r>
+        <w:rPr>
+          <w:noProof/>
+        </w:rPr>
+        <w:drawing>
+          <wp:anchor distT="0" distB="0" distL="114300" distR="114300" simplePos="0" relativeHeight="251666432" behindDoc="0" locked="0" layoutInCell="1" allowOverlap="1" wp14:anchorId="314A9BE9" wp14:editId="164BF55E">
+            <wp:simplePos x="0" y="0"/>
+            <wp:positionH relativeFrom="margin">
+              <wp:posOffset>-2997200</wp:posOffset>
+            </wp:positionH>
+            <wp:positionV relativeFrom="margin">
+              <wp:posOffset>3510280</wp:posOffset>
+            </wp:positionV>
+            <wp:extent cx="7981315" cy="1857375"/>
+            <wp:effectExtent l="0" t="5080" r="0" b="0"/>
+            <wp:wrapNone/>
+            <wp:docPr id="8" name="Picture 8"/>
+            <wp:cNvGraphicFramePr>
+              <a:graphicFrameLocks xmlns:a="http://schemas.openxmlformats.org/drawingml/2006/main" noChangeAspect="1"/>
+            </wp:cNvGraphicFramePr>
+            <a:graphic xmlns:a="http://schemas.openxmlformats.org/drawingml/2006/main">
+              <a:graphicData uri="http://schemas.openxmlformats.org/drawingml/2006/picture">
+                <pic:pic xmlns:pic="http://schemas.openxmlformats.org/drawingml/2006/picture">
+                  <pic:nvPicPr>
+                    <pic:cNvPr id="0" name="Picture 7" descr="C:\Users\Rohan\AppData\Local\Microsoft\Windows\INetCache\Content.Word\AlphaLambdaValues.jpg"/>
+                    <pic:cNvPicPr>
+                      <a:picLocks noChangeAspect="1" noChangeArrowheads="1"/>
+                    </pic:cNvPicPr>
+                  </pic:nvPicPr>
+                  <pic:blipFill>
+                    <a:blip r:embed="rId11">
+                      <a:extLst>
+                        <a:ext uri="{28A0092B-C50C-407E-A947-70E740481C1C}">
+                          <a14:useLocalDpi xmlns:a14="http://schemas.microsoft.com/office/drawing/2010/main" val="0"/>
+                        </a:ext>
+                      </a:extLst>
+                    </a:blip>
+                    <a:stretch>
+                      <a:fillRect/>
+                    </a:stretch>
+                  </pic:blipFill>
+                  <pic:spPr bwMode="auto">
+                    <a:xfrm rot="16200000">
+                      <a:off x="0" y="0"/>
+                      <a:ext cx="7981315" cy="1857375"/>
+                    </a:xfrm>
+                    <a:prstGeom prst="rect">
+                      <a:avLst/>
+                    </a:prstGeom>
+                    <a:noFill/>
+                    <a:ln>
+                      <a:noFill/>
+                    </a:ln>
+                  </pic:spPr>
+                </pic:pic>
+              </a:graphicData>
+            </a:graphic>
+            <wp14:sizeRelH relativeFrom="page">
+              <wp14:pctWidth>0</wp14:pctWidth>
+            </wp14:sizeRelH>
+            <wp14:sizeRelV relativeFrom="page">
+              <wp14:pctHeight>0</wp14:pctHeight>
+            </wp14:sizeRelV>
+          </wp:anchor>
+        </w:drawing>
+      </w:r>
+      <w:r>
+        <w:rPr>
+          <w:b/>
+          <w:sz w:val="24"/>
+          <w:szCs w:val="24"/>
+        </w:rPr>
+        <w:br w:type="page"/>
+      </w:r>
+    </w:p>
+    <w:p>
+      <w:pPr>
+        <w:spacing w:after="0"/>
+        <w:rPr>
+          <w:b/>
+          <w:sz w:val="24"/>
+          <w:szCs w:val="24"/>
+        </w:rPr>
+      </w:pPr>
+    </w:p>
+    <w:p>
+      <w:pPr>
+        <w:spacing w:after="0"/>
+        <w:rPr>
+          <w:b/>
+          <w:sz w:val="24"/>
+          <w:szCs w:val="24"/>
+        </w:rPr>
+      </w:pPr>
+      <w:r>
+        <w:rPr>
+          <w:b/>
+          <w:sz w:val="24"/>
+          <w:szCs w:val="24"/>
+        </w:rPr>
+        <w:t>o</w:t>
+      </w:r>
+      <w:r>
+        <w:rPr>
+          <w:b/>
+          <w:sz w:val="24"/>
+          <w:szCs w:val="24"/>
+        </w:rPr>
+        <w:t xml:space="preserve">SCORAD </w:t>
+      </w:r>
+      <w:r>
+        <w:rPr>
+          <w:b/>
+          <w:sz w:val="24"/>
+          <w:szCs w:val="24"/>
+        </w:rPr>
+        <w:t>un</w:t>
+      </w:r>
+      <w:r>
+        <w:rPr>
+          <w:b/>
+          <w:sz w:val="24"/>
+          <w:szCs w:val="24"/>
+        </w:rPr>
+        <w:t>logged data results:</w:t>
+      </w:r>
+    </w:p>
+    <w:p>
+      <w:pPr>
+        <w:spacing w:after="0"/>
+        <w:rPr>
+          <w:b/>
+          <w:sz w:val="24"/>
+          <w:szCs w:val="24"/>
+        </w:rPr>
+      </w:pPr>
+    </w:p>
+    <w:p>
+      <w:pPr>
+        <w:spacing w:after="0"/>
+        <w:rPr>
+          <w:sz w:val="24"/>
+          <w:szCs w:val="24"/>
+        </w:rPr>
+      </w:pPr>
+      <w:r>
+        <w:rPr>
+          <w:noProof/>
+        </w:rPr>
+        <w:drawing>
+          <wp:anchor distT="0" distB="0" distL="114300" distR="114300" simplePos="0" relativeHeight="251669504" behindDoc="0" locked="0" layoutInCell="1" allowOverlap="1" wp14:anchorId="6C02122E" wp14:editId="2680585D">
+            <wp:simplePos x="0" y="0"/>
+            <wp:positionH relativeFrom="margin">
+              <wp:posOffset>472440</wp:posOffset>
+            </wp:positionH>
+            <wp:positionV relativeFrom="paragraph">
+              <wp:posOffset>134620</wp:posOffset>
+            </wp:positionV>
+            <wp:extent cx="4800000" cy="3600000"/>
+            <wp:effectExtent l="0" t="0" r="635" b="635"/>
+            <wp:wrapNone/>
+            <wp:docPr id="9" name="Picture 9"/>
+            <wp:cNvGraphicFramePr>
+              <a:graphicFrameLocks xmlns:a="http://schemas.openxmlformats.org/drawingml/2006/main" noChangeAspect="1"/>
+            </wp:cNvGraphicFramePr>
+            <a:graphic xmlns:a="http://schemas.openxmlformats.org/drawingml/2006/main">
+              <a:graphicData uri="http://schemas.openxmlformats.org/drawingml/2006/picture">
+                <pic:pic xmlns:pic="http://schemas.openxmlformats.org/drawingml/2006/picture">
+                  <pic:nvPicPr>
+                    <pic:cNvPr id="0" name="Picture 1" descr="C:\Users\Rohan\AppData\Local\Microsoft\Windows\INetCache\Content.Word\Predictions.jpg"/>
+                    <pic:cNvPicPr>
+                      <a:picLocks noChangeAspect="1" noChangeArrowheads="1"/>
+                    </pic:cNvPicPr>
+                  </pic:nvPicPr>
+                  <pic:blipFill>
+                    <a:blip r:embed="rId12">
+                      <a:extLst>
+                        <a:ext uri="{28A0092B-C50C-407E-A947-70E740481C1C}">
+                          <a14:useLocalDpi xmlns:a14="http://schemas.microsoft.com/office/drawing/2010/main" val="0"/>
+                        </a:ext>
+                      </a:extLst>
+                    </a:blip>
+                    <a:stretch>
+                      <a:fillRect/>
+                    </a:stretch>
+                  </pic:blipFill>
+                  <pic:spPr bwMode="auto">
+                    <a:xfrm>
+                      <a:off x="0" y="0"/>
+                      <a:ext cx="4800000" cy="3600000"/>
+                    </a:xfrm>
+                    <a:prstGeom prst="rect">
+                      <a:avLst/>
+                    </a:prstGeom>
+                    <a:noFill/>
+                    <a:ln>
+                      <a:noFill/>
+                    </a:ln>
+                  </pic:spPr>
+                </pic:pic>
+              </a:graphicData>
+            </a:graphic>
+            <wp14:sizeRelH relativeFrom="margin">
+              <wp14:pctWidth>0</wp14:pctWidth>
+            </wp14:sizeRelH>
+            <wp14:sizeRelV relativeFrom="margin">
+              <wp14:pctHeight>0</wp14:pctHeight>
+            </wp14:sizeRelV>
+          </wp:anchor>
+        </w:drawing>
+      </w:r>
+    </w:p>
+    <w:p>
+      <w:pPr>
+        <w:spacing w:after="0"/>
+        <w:rPr>
+          <w:b/>
+          <w:sz w:val="24"/>
+          <w:szCs w:val="24"/>
+        </w:rPr>
+      </w:pPr>
+    </w:p>
+    <w:p>
+      <w:pPr>
+        <w:spacing w:after="0"/>
+        <w:rPr>
+          <w:b/>
+          <w:sz w:val="24"/>
+          <w:szCs w:val="24"/>
+        </w:rPr>
+      </w:pPr>
+      <w:r>
+        <w:rPr>
+          <w:noProof/>
+        </w:rPr>
+        <w:drawing>
+          <wp:anchor distT="0" distB="0" distL="114300" distR="114300" simplePos="0" relativeHeight="251668480" behindDoc="0" locked="0" layoutInCell="1" allowOverlap="1" wp14:anchorId="24CA9FC2" wp14:editId="0C5FA341">
+            <wp:simplePos x="0" y="0"/>
+            <wp:positionH relativeFrom="margin">
+              <wp:posOffset>472440</wp:posOffset>
+            </wp:positionH>
+            <wp:positionV relativeFrom="paragraph">
+              <wp:posOffset>3908425</wp:posOffset>
+            </wp:positionV>
+            <wp:extent cx="4793110" cy="3594833"/>
+            <wp:effectExtent l="0" t="0" r="7620" b="5715"/>
+            <wp:wrapNone/>
+            <wp:docPr id="10" name="Picture 10"/>
+            <wp:cNvGraphicFramePr>
+              <a:graphicFrameLocks xmlns:a="http://schemas.openxmlformats.org/drawingml/2006/main" noChangeAspect="1"/>
+            </wp:cNvGraphicFramePr>
+            <a:graphic xmlns:a="http://schemas.openxmlformats.org/drawingml/2006/main">
+              <a:graphicData uri="http://schemas.openxmlformats.org/drawingml/2006/picture">
+                <pic:pic xmlns:pic="http://schemas.openxmlformats.org/drawingml/2006/picture">
+                  <pic:nvPicPr>
+                    <pic:cNvPr id="0" name="Picture 3" descr="C:\Users\Rohan\AppData\Local\Microsoft\Windows\INetCache\Content.Word\Residuals.jpg"/>
+                    <pic:cNvPicPr>
+                      <a:picLocks noChangeAspect="1" noChangeArrowheads="1"/>
+                    </pic:cNvPicPr>
+                  </pic:nvPicPr>
+                  <pic:blipFill>
+                    <a:blip r:embed="rId13">
+                      <a:extLst>
+                        <a:ext uri="{28A0092B-C50C-407E-A947-70E740481C1C}">
+                          <a14:useLocalDpi xmlns:a14="http://schemas.microsoft.com/office/drawing/2010/main" val="0"/>
+                        </a:ext>
+                      </a:extLst>
+                    </a:blip>
+                    <a:stretch>
+                      <a:fillRect/>
+                    </a:stretch>
+                  </pic:blipFill>
+                  <pic:spPr bwMode="auto">
+                    <a:xfrm>
+                      <a:off x="0" y="0"/>
+                      <a:ext cx="4793110" cy="3594833"/>
+                    </a:xfrm>
+                    <a:prstGeom prst="rect">
+                      <a:avLst/>
+                    </a:prstGeom>
+                    <a:noFill/>
+                    <a:ln>
+                      <a:noFill/>
+                    </a:ln>
+                  </pic:spPr>
+                </pic:pic>
+              </a:graphicData>
+            </a:graphic>
+            <wp14:sizeRelH relativeFrom="margin">
+              <wp14:pctWidth>0</wp14:pctWidth>
+            </wp14:sizeRelH>
+            <wp14:sizeRelV relativeFrom="margin">
+              <wp14:pctHeight>0</wp14:pctHeight>
+            </wp14:sizeRelV>
+          </wp:anchor>
+        </w:drawing>
+      </w:r>
+      <w:r>
+        <w:rPr>
+          <w:b/>
+          <w:sz w:val="24"/>
+          <w:szCs w:val="24"/>
+        </w:rPr>
+        <w:br w:type="page"/>
+      </w:r>
+    </w:p>
+    <w:p>
+      <w:pPr>
+        <w:spacing w:after="0"/>
+        <w:rPr>
+          <w:b/>
+          <w:sz w:val="24"/>
+          <w:szCs w:val="24"/>
+        </w:rPr>
+      </w:pPr>
+      <w:r>
+        <w:rPr>
+          <w:noProof/>
+        </w:rPr>
+        <w:lastRenderedPageBreak/>
+        <w:drawing>
+          <wp:anchor distT="0" distB="0" distL="114300" distR="114300" simplePos="0" relativeHeight="251670528" behindDoc="0" locked="0" layoutInCell="1" allowOverlap="1" wp14:anchorId="4C06BCEB" wp14:editId="398A6813">
+            <wp:simplePos x="0" y="0"/>
+            <wp:positionH relativeFrom="margin">
+              <wp:posOffset>342900</wp:posOffset>
+            </wp:positionH>
+            <wp:positionV relativeFrom="margin">
+              <wp:posOffset>2827020</wp:posOffset>
+            </wp:positionV>
+            <wp:extent cx="7546975" cy="3212465"/>
+            <wp:effectExtent l="0" t="4445" r="0" b="0"/>
+            <wp:wrapNone/>
+            <wp:docPr id="11" name="Picture 11"/>
+            <wp:cNvGraphicFramePr>
+              <a:graphicFrameLocks xmlns:a="http://schemas.openxmlformats.org/drawingml/2006/main" noChangeAspect="1"/>
+            </wp:cNvGraphicFramePr>
+            <a:graphic xmlns:a="http://schemas.openxmlformats.org/drawingml/2006/main">
+              <a:graphicData uri="http://schemas.openxmlformats.org/drawingml/2006/picture">
+                <pic:pic xmlns:pic="http://schemas.openxmlformats.org/drawingml/2006/picture">
+                  <pic:nvPicPr>
+                    <pic:cNvPr id="0" name="Picture 5" descr="C:\Users\Rohan\AppData\Local\Microsoft\Windows\INetCache\Content.Word\Performance.jpg"/>
+                    <pic:cNvPicPr>
+                      <a:picLocks noChangeAspect="1" noChangeArrowheads="1"/>
+                    </pic:cNvPicPr>
+                  </pic:nvPicPr>
+                  <pic:blipFill>
+                    <a:blip r:embed="rId14">
+                      <a:extLst>
+                        <a:ext uri="{28A0092B-C50C-407E-A947-70E740481C1C}">
+                          <a14:useLocalDpi xmlns:a14="http://schemas.microsoft.com/office/drawing/2010/main" val="0"/>
+                        </a:ext>
+                      </a:extLst>
+                    </a:blip>
+                    <a:stretch>
+                      <a:fillRect/>
+                    </a:stretch>
+                  </pic:blipFill>
+                  <pic:spPr bwMode="auto">
+                    <a:xfrm rot="16200000">
+                      <a:off x="0" y="0"/>
+                      <a:ext cx="7546975" cy="3212465"/>
+                    </a:xfrm>
+                    <a:prstGeom prst="rect">
+                      <a:avLst/>
+                    </a:prstGeom>
+                    <a:noFill/>
+                    <a:ln>
+                      <a:noFill/>
+                    </a:ln>
+                  </pic:spPr>
+                </pic:pic>
+              </a:graphicData>
+            </a:graphic>
+            <wp14:sizeRelH relativeFrom="page">
+              <wp14:pctWidth>0</wp14:pctWidth>
+            </wp14:sizeRelH>
+            <wp14:sizeRelV relativeFrom="page">
+              <wp14:pctHeight>0</wp14:pctHeight>
+            </wp14:sizeRelV>
+          </wp:anchor>
+        </w:drawing>
+      </w:r>
+      <w:r>
+        <w:rPr>
+          <w:noProof/>
+        </w:rPr>
+        <w:drawing>
+          <wp:anchor distT="0" distB="0" distL="114300" distR="114300" simplePos="0" relativeHeight="251671552" behindDoc="0" locked="0" layoutInCell="1" allowOverlap="1" wp14:anchorId="0DC77F8A" wp14:editId="3974946B">
+            <wp:simplePos x="0" y="0"/>
+            <wp:positionH relativeFrom="margin">
+              <wp:posOffset>-3002280</wp:posOffset>
+            </wp:positionH>
+            <wp:positionV relativeFrom="margin">
+              <wp:posOffset>3505200</wp:posOffset>
+            </wp:positionV>
+            <wp:extent cx="7981315" cy="1856740"/>
+            <wp:effectExtent l="0" t="4762" r="0" b="0"/>
+            <wp:wrapNone/>
+            <wp:docPr id="12" name="Picture 12"/>
+            <wp:cNvGraphicFramePr>
+              <a:graphicFrameLocks xmlns:a="http://schemas.openxmlformats.org/drawingml/2006/main" noChangeAspect="1"/>
+            </wp:cNvGraphicFramePr>
+            <a:graphic xmlns:a="http://schemas.openxmlformats.org/drawingml/2006/main">
+              <a:graphicData uri="http://schemas.openxmlformats.org/drawingml/2006/picture">
+                <pic:pic xmlns:pic="http://schemas.openxmlformats.org/drawingml/2006/picture">
+                  <pic:nvPicPr>
+                    <pic:cNvPr id="0" name="Picture 7" descr="C:\Users\Rohan\AppData\Local\Microsoft\Windows\INetCache\Content.Word\AlphaLambdaValues.jpg"/>
+                    <pic:cNvPicPr>
+                      <a:picLocks noChangeAspect="1" noChangeArrowheads="1"/>
+                    </pic:cNvPicPr>
+                  </pic:nvPicPr>
+                  <pic:blipFill>
+                    <a:blip r:embed="rId15">
+                      <a:extLst>
+                        <a:ext uri="{28A0092B-C50C-407E-A947-70E740481C1C}">
+                          <a14:useLocalDpi xmlns:a14="http://schemas.microsoft.com/office/drawing/2010/main" val="0"/>
+                        </a:ext>
+                      </a:extLst>
+                    </a:blip>
+                    <a:stretch>
+                      <a:fillRect/>
+                    </a:stretch>
+                  </pic:blipFill>
+                  <pic:spPr bwMode="auto">
+                    <a:xfrm rot="16200000">
+                      <a:off x="0" y="0"/>
+                      <a:ext cx="7981315" cy="1856740"/>
+                    </a:xfrm>
+                    <a:prstGeom prst="rect">
+                      <a:avLst/>
+                    </a:prstGeom>
+                    <a:noFill/>
+                    <a:ln>
+                      <a:noFill/>
+                    </a:ln>
+                  </pic:spPr>
+                </pic:pic>
+              </a:graphicData>
+            </a:graphic>
+            <wp14:sizeRelH relativeFrom="page">
+              <wp14:pctWidth>0</wp14:pctWidth>
+            </wp14:sizeRelH>
+            <wp14:sizeRelV relativeFrom="page">
+              <wp14:pctHeight>0</wp14:pctHeight>
+            </wp14:sizeRelV>
+          </wp:anchor>
+        </w:drawing>
+      </w:r>
+      <w:r>
+        <w:rPr>
+          <w:b/>
+          <w:sz w:val="24"/>
+          <w:szCs w:val="24"/>
+        </w:rPr>
+        <w:br w:type="page"/>
+      </w:r>
+    </w:p>
+    <w:p>
+      <w:pPr>
+        <w:spacing w:after="0"/>
+        <w:rPr>
+          <w:b/>
+          <w:sz w:val="24"/>
+          <w:szCs w:val="24"/>
+        </w:rPr>
+      </w:pPr>
+    </w:p>
+    <w:p>
+      <w:pPr>
+        <w:spacing w:after="0"/>
+        <w:rPr>
+          <w:b/>
+          <w:sz w:val="24"/>
+          <w:szCs w:val="24"/>
+        </w:rPr>
+      </w:pPr>
+      <w:r>
+        <w:rPr>
+          <w:b/>
+          <w:sz w:val="24"/>
+          <w:szCs w:val="24"/>
+        </w:rPr>
+        <w:t xml:space="preserve">totSCORAD </w:t>
+      </w:r>
+      <w:r>
+        <w:rPr>
+          <w:b/>
+          <w:sz w:val="24"/>
+          <w:szCs w:val="24"/>
+        </w:rPr>
+        <w:t>un</w:t>
+      </w:r>
+      <w:r>
+        <w:rPr>
+          <w:b/>
+          <w:sz w:val="24"/>
+          <w:szCs w:val="24"/>
+        </w:rPr>
+        <w:t>logged data results:</w:t>
+      </w:r>
+    </w:p>
+    <w:p>
+      <w:pPr>
+        <w:spacing w:after="0"/>
+        <w:rPr>
+          <w:b/>
+          <w:sz w:val="24"/>
+          <w:szCs w:val="24"/>
+        </w:rPr>
+      </w:pPr>
+    </w:p>
+    <w:p>
+      <w:pPr>
+        <w:spacing w:after="0"/>
+        <w:rPr>
+          <w:sz w:val="24"/>
+          <w:szCs w:val="24"/>
+        </w:rPr>
+      </w:pPr>
+      <w:r>
+        <w:rPr>
+          <w:noProof/>
+        </w:rPr>
+        <w:drawing>
+          <wp:anchor distT="0" distB="0" distL="114300" distR="114300" simplePos="0" relativeHeight="251674624" behindDoc="0" locked="0" layoutInCell="1" allowOverlap="1" wp14:anchorId="6C02122E" wp14:editId="2680585D">
+            <wp:simplePos x="0" y="0"/>
+            <wp:positionH relativeFrom="margin">
+              <wp:posOffset>472440</wp:posOffset>
+            </wp:positionH>
+            <wp:positionV relativeFrom="paragraph">
+              <wp:posOffset>134620</wp:posOffset>
+            </wp:positionV>
+            <wp:extent cx="4800000" cy="3600000"/>
+            <wp:effectExtent l="0" t="0" r="635" b="635"/>
+            <wp:wrapNone/>
+            <wp:docPr id="13" name="Picture 13"/>
+            <wp:cNvGraphicFramePr>
+              <a:graphicFrameLocks xmlns:a="http://schemas.openxmlformats.org/drawingml/2006/main" noChangeAspect="1"/>
+            </wp:cNvGraphicFramePr>
+            <a:graphic xmlns:a="http://schemas.openxmlformats.org/drawingml/2006/main">
+              <a:graphicData uri="http://schemas.openxmlformats.org/drawingml/2006/picture">
+                <pic:pic xmlns:pic="http://schemas.openxmlformats.org/drawingml/2006/picture">
+                  <pic:nvPicPr>
+                    <pic:cNvPr id="0" name="Picture 1" descr="C:\Users\Rohan\AppData\Local\Microsoft\Windows\INetCache\Content.Word\Predictions.jpg"/>
+                    <pic:cNvPicPr>
+                      <a:picLocks noChangeAspect="1" noChangeArrowheads="1"/>
+                    </pic:cNvPicPr>
+                  </pic:nvPicPr>
+                  <pic:blipFill>
+                    <a:blip r:embed="rId16">
+                      <a:extLst>
+                        <a:ext uri="{28A0092B-C50C-407E-A947-70E740481C1C}">
+                          <a14:useLocalDpi xmlns:a14="http://schemas.microsoft.com/office/drawing/2010/main" val="0"/>
+                        </a:ext>
+                      </a:extLst>
+                    </a:blip>
+                    <a:stretch>
+                      <a:fillRect/>
+                    </a:stretch>
+                  </pic:blipFill>
+                  <pic:spPr bwMode="auto">
+                    <a:xfrm>
+                      <a:off x="0" y="0"/>
+                      <a:ext cx="4800000" cy="3600000"/>
+                    </a:xfrm>
+                    <a:prstGeom prst="rect">
+                      <a:avLst/>
+                    </a:prstGeom>
+                    <a:noFill/>
+                    <a:ln>
+                      <a:noFill/>
+                    </a:ln>
+                  </pic:spPr>
+                </pic:pic>
+              </a:graphicData>
+            </a:graphic>
+            <wp14:sizeRelH relativeFrom="margin">
+              <wp14:pctWidth>0</wp14:pctWidth>
+            </wp14:sizeRelH>
+            <wp14:sizeRelV relativeFrom="margin">
+              <wp14:pctHeight>0</wp14:pctHeight>
+            </wp14:sizeRelV>
+          </wp:anchor>
+        </w:drawing>
+      </w:r>
+    </w:p>
+    <w:p>
+      <w:pPr>
+        <w:spacing w:after="0"/>
+        <w:rPr>
+          <w:b/>
+          <w:sz w:val="24"/>
+          <w:szCs w:val="24"/>
+        </w:rPr>
+      </w:pPr>
+    </w:p>
+    <w:p>
+      <w:pPr>
+        <w:spacing w:after="0"/>
+        <w:rPr>
+          <w:b/>
+          <w:sz w:val="24"/>
+          <w:szCs w:val="24"/>
+        </w:rPr>
+      </w:pPr>
+      <w:r>
+        <w:rPr>
+          <w:noProof/>
+        </w:rPr>
+        <w:drawing>
+          <wp:anchor distT="0" distB="0" distL="114300" distR="114300" simplePos="0" relativeHeight="251676672" behindDoc="0" locked="0" layoutInCell="1" allowOverlap="1" wp14:anchorId="0DC77F8A" wp14:editId="3974946B">
+            <wp:simplePos x="0" y="0"/>
+            <wp:positionH relativeFrom="margin">
+              <wp:posOffset>4709160</wp:posOffset>
+            </wp:positionH>
+            <wp:positionV relativeFrom="margin">
+              <wp:posOffset>3505200</wp:posOffset>
+            </wp:positionV>
+            <wp:extent cx="7981315" cy="1856740"/>
+            <wp:effectExtent l="0" t="4762" r="0" b="0"/>
+            <wp:wrapNone/>
+            <wp:docPr id="16" name="Picture 16"/>
+            <wp:cNvGraphicFramePr>
+              <a:graphicFrameLocks xmlns:a="http://schemas.openxmlformats.org/drawingml/2006/main" noChangeAspect="1"/>
+            </wp:cNvGraphicFramePr>
+            <a:graphic xmlns:a="http://schemas.openxmlformats.org/drawingml/2006/main">
+              <a:graphicData uri="http://schemas.openxmlformats.org/drawingml/2006/picture">
+                <pic:pic xmlns:pic="http://schemas.openxmlformats.org/drawingml/2006/picture">
+                  <pic:nvPicPr>
+                    <pic:cNvPr id="0" name="Picture 7" descr="C:\Users\Rohan\AppData\Local\Microsoft\Windows\INetCache\Content.Word\AlphaLambdaValues.jpg"/>
+                    <pic:cNvPicPr>
+                      <a:picLocks noChangeAspect="1" noChangeArrowheads="1"/>
+                    </pic:cNvPicPr>
+                  </pic:nvPicPr>
+                  <pic:blipFill>
+                    <a:blip r:embed="rId17">
+                      <a:extLst>
+                        <a:ext uri="{28A0092B-C50C-407E-A947-70E740481C1C}">
+                          <a14:useLocalDpi xmlns:a14="http://schemas.microsoft.com/office/drawing/2010/main" val="0"/>
+                        </a:ext>
+                      </a:extLst>
+                    </a:blip>
+                    <a:stretch>
+                      <a:fillRect/>
+                    </a:stretch>
+                  </pic:blipFill>
+                  <pic:spPr bwMode="auto">
+                    <a:xfrm rot="16200000">
+                      <a:off x="0" y="0"/>
+                      <a:ext cx="7981315" cy="1856740"/>
+                    </a:xfrm>
+                    <a:prstGeom prst="rect">
+                      <a:avLst/>
+                    </a:prstGeom>
+                    <a:noFill/>
+                    <a:ln>
+                      <a:noFill/>
+                    </a:ln>
+                  </pic:spPr>
+                </pic:pic>
+              </a:graphicData>
+            </a:graphic>
+            <wp14:sizeRelH relativeFrom="page">
+              <wp14:pctWidth>0</wp14:pctWidth>
+            </wp14:sizeRelH>
+            <wp14:sizeRelV relativeFrom="page">
+              <wp14:pctHeight>0</wp14:pctHeight>
+            </wp14:sizeRelV>
+          </wp:anchor>
+        </w:drawing>
+      </w:r>
+      <w:r>
+        <w:rPr>
+          <w:noProof/>
+        </w:rPr>
+        <w:drawing>
+          <wp:anchor distT="0" distB="0" distL="114300" distR="114300" simplePos="0" relativeHeight="251673600" behindDoc="0" locked="0" layoutInCell="1" allowOverlap="1" wp14:anchorId="24CA9FC2" wp14:editId="0C5FA341">
+            <wp:simplePos x="0" y="0"/>
+            <wp:positionH relativeFrom="margin">
+              <wp:posOffset>472440</wp:posOffset>
+            </wp:positionH>
+            <wp:positionV relativeFrom="paragraph">
+              <wp:posOffset>3908425</wp:posOffset>
+            </wp:positionV>
+            <wp:extent cx="4793110" cy="3594833"/>
+            <wp:effectExtent l="0" t="0" r="7620" b="5715"/>
+            <wp:wrapNone/>
+            <wp:docPr id="14" name="Picture 14"/>
+            <wp:cNvGraphicFramePr>
+              <a:graphicFrameLocks xmlns:a="http://schemas.openxmlformats.org/drawingml/2006/main" noChangeAspect="1"/>
+            </wp:cNvGraphicFramePr>
+            <a:graphic xmlns:a="http://schemas.openxmlformats.org/drawingml/2006/main">
+              <a:graphicData uri="http://schemas.openxmlformats.org/drawingml/2006/picture">
+                <pic:pic xmlns:pic="http://schemas.openxmlformats.org/drawingml/2006/picture">
+                  <pic:nvPicPr>
+                    <pic:cNvPr id="0" name="Picture 3" descr="C:\Users\Rohan\AppData\Local\Microsoft\Windows\INetCache\Content.Word\Residuals.jpg"/>
+                    <pic:cNvPicPr>
+                      <a:picLocks noChangeAspect="1" noChangeArrowheads="1"/>
+                    </pic:cNvPicPr>
+                  </pic:nvPicPr>
+                  <pic:blipFill>
+                    <a:blip r:embed="rId18">
+                      <a:extLst>
+                        <a:ext uri="{28A0092B-C50C-407E-A947-70E740481C1C}">
+                          <a14:useLocalDpi xmlns:a14="http://schemas.microsoft.com/office/drawing/2010/main" val="0"/>
+                        </a:ext>
+                      </a:extLst>
+                    </a:blip>
+                    <a:stretch>
+                      <a:fillRect/>
+                    </a:stretch>
+                  </pic:blipFill>
+                  <pic:spPr bwMode="auto">
+                    <a:xfrm>
+                      <a:off x="0" y="0"/>
+                      <a:ext cx="4793110" cy="3594833"/>
+                    </a:xfrm>
+                    <a:prstGeom prst="rect">
+                      <a:avLst/>
+                    </a:prstGeom>
+                    <a:noFill/>
+                    <a:ln>
+                      <a:noFill/>
+                    </a:ln>
+                  </pic:spPr>
+                </pic:pic>
+              </a:graphicData>
+            </a:graphic>
+            <wp14:sizeRelH relativeFrom="margin">
+              <wp14:pctWidth>0</wp14:pctWidth>
+            </wp14:sizeRelH>
+            <wp14:sizeRelV relativeFrom="margin">
+              <wp14:pctHeight>0</wp14:pctHeight>
+            </wp14:sizeRelV>
+          </wp:anchor>
+        </w:drawing>
+      </w:r>
+      <w:r>
+        <w:rPr>
+          <w:b/>
+          <w:sz w:val="24"/>
+          <w:szCs w:val="24"/>
+        </w:rPr>
+        <w:br w:type="page"/>
+      </w:r>
+    </w:p>
+    <w:p>
+      <w:pPr>
+        <w:spacing w:after="0"/>
+        <w:rPr>
+          <w:b/>
+          <w:sz w:val="24"/>
+          <w:szCs w:val="24"/>
+        </w:rPr>
+      </w:pPr>
+      <w:r>
+        <w:rPr>
+          <w:noProof/>
+        </w:rPr>
+        <w:lastRenderedPageBreak/>
+        <w:drawing>
+          <wp:anchor distT="0" distB="0" distL="114300" distR="114300" simplePos="0" relativeHeight="251677696" behindDoc="1" locked="0" layoutInCell="1" allowOverlap="1">
+            <wp:simplePos x="0" y="0"/>
+            <wp:positionH relativeFrom="column">
+              <wp:posOffset>-2958465</wp:posOffset>
+            </wp:positionH>
+            <wp:positionV relativeFrom="margin">
+              <wp:align>center</wp:align>
+            </wp:positionV>
+            <wp:extent cx="7993308" cy="1857600"/>
+            <wp:effectExtent l="635" t="0" r="8890" b="8890"/>
+            <wp:wrapNone/>
+            <wp:docPr id="17" name="Picture 17" descr="C:\Users\Rohan\AppData\Local\Microsoft\Windows\INetCache\Content.Word\AlphaLambdaValues.jpg"/>
+            <wp:cNvGraphicFramePr>
+              <a:graphicFrameLocks xmlns:a="http://schemas.openxmlformats.org/drawingml/2006/main" noChangeAspect="1"/>
+            </wp:cNvGraphicFramePr>
+            <a:graphic xmlns:a="http://schemas.openxmlformats.org/drawingml/2006/main">
+              <a:graphicData uri="http://schemas.openxmlformats.org/drawingml/2006/picture">
+                <pic:pic xmlns:pic="http://schemas.openxmlformats.org/drawingml/2006/picture">
+                  <pic:nvPicPr>
+                    <pic:cNvPr id="0" name="Picture 9" descr="C:\Users\Rohan\AppData\Local\Microsoft\Windows\INetCache\Content.Word\AlphaLambdaValues.jpg"/>
+                    <pic:cNvPicPr>
+                      <a:picLocks noChangeAspect="1" noChangeArrowheads="1"/>
+                    </pic:cNvPicPr>
+                  </pic:nvPicPr>
+                  <pic:blipFill>
+                    <a:blip r:embed="rId17">
+                      <a:extLst>
+                        <a:ext uri="{28A0092B-C50C-407E-A947-70E740481C1C}">
+                          <a14:useLocalDpi xmlns:a14="http://schemas.microsoft.com/office/drawing/2010/main" val="0"/>
+                        </a:ext>
+                      </a:extLst>
+                    </a:blip>
+                    <a:srcRect/>
+                    <a:stretch>
+                      <a:fillRect/>
+                    </a:stretch>
+                  </pic:blipFill>
+                  <pic:spPr bwMode="auto">
+                    <a:xfrm rot="16200000">
+                      <a:off x="0" y="0"/>
+                      <a:ext cx="7993308" cy="1857600"/>
+                    </a:xfrm>
+                    <a:prstGeom prst="rect">
+                      <a:avLst/>
+                    </a:prstGeom>
+                    <a:noFill/>
+                    <a:ln>
+                      <a:noFill/>
+                    </a:ln>
+                  </pic:spPr>
+                </pic:pic>
+              </a:graphicData>
+            </a:graphic>
+            <wp14:sizeRelH relativeFrom="margin">
+              <wp14:pctWidth>0</wp14:pctWidth>
+            </wp14:sizeRelH>
+            <wp14:sizeRelV relativeFrom="margin">
+              <wp14:pctHeight>0</wp14:pctHeight>
+            </wp14:sizeRelV>
+          </wp:anchor>
+        </w:drawing>
+      </w:r>
+      <w:r>
+        <w:rPr>
+          <w:noProof/>
+        </w:rPr>
+        <w:drawing>
+          <wp:anchor distT="0" distB="0" distL="114300" distR="114300" simplePos="0" relativeHeight="251675648" behindDoc="0" locked="0" layoutInCell="1" allowOverlap="1" wp14:anchorId="4C06BCEB" wp14:editId="398A6813">
+            <wp:simplePos x="0" y="0"/>
+            <wp:positionH relativeFrom="margin">
+              <wp:posOffset>342900</wp:posOffset>
+            </wp:positionH>
+            <wp:positionV relativeFrom="margin">
+              <wp:posOffset>2827036</wp:posOffset>
+            </wp:positionV>
+            <wp:extent cx="7546975" cy="3213068"/>
+            <wp:effectExtent l="0" t="4445" r="0" b="0"/>
+            <wp:wrapNone/>
+            <wp:docPr id="15" name="Picture 15"/>
+            <wp:cNvGraphicFramePr>
+              <a:graphicFrameLocks xmlns:a="http://schemas.openxmlformats.org/drawingml/2006/main" noChangeAspect="1"/>
+            </wp:cNvGraphicFramePr>
+            <a:graphic xmlns:a="http://schemas.openxmlformats.org/drawingml/2006/main">
+              <a:graphicData uri="http://schemas.openxmlformats.org/drawingml/2006/picture">
+                <pic:pic xmlns:pic="http://schemas.openxmlformats.org/drawingml/2006/picture">
+                  <pic:nvPicPr>
+                    <pic:cNvPr id="0" name="Picture 5" descr="C:\Users\Rohan\AppData\Local\Microsoft\Windows\INetCache\Content.Word\Performance.jpg"/>
+                    <pic:cNvPicPr>
+                      <a:picLocks noChangeAspect="1" noChangeArrowheads="1"/>
+                    </pic:cNvPicPr>
+                  </pic:nvPicPr>
+                  <pic:blipFill>
+                    <a:blip r:embed="rId19">
+                      <a:extLst>
+                        <a:ext uri="{28A0092B-C50C-407E-A947-70E740481C1C}">
+                          <a14:useLocalDpi xmlns:a14="http://schemas.microsoft.com/office/drawing/2010/main" val="0"/>
+                        </a:ext>
+                      </a:extLst>
+                    </a:blip>
+                    <a:stretch>
+                      <a:fillRect/>
+                    </a:stretch>
+                  </pic:blipFill>
+                  <pic:spPr bwMode="auto">
+                    <a:xfrm rot="16200000">
+                      <a:off x="0" y="0"/>
+                      <a:ext cx="7546975" cy="3213068"/>
+                    </a:xfrm>
+                    <a:prstGeom prst="rect">
+                      <a:avLst/>
+                    </a:prstGeom>
+                    <a:noFill/>
+                    <a:ln>
+                      <a:noFill/>
+                    </a:ln>
+                  </pic:spPr>
+                </pic:pic>
+              </a:graphicData>
+            </a:graphic>
+            <wp14:sizeRelH relativeFrom="page">
+              <wp14:pctWidth>0</wp14:pctWidth>
+            </wp14:sizeRelH>
+            <wp14:sizeRelV relativeFrom="page">
+              <wp14:pctHeight>0</wp14:pctHeight>
+            </wp14:sizeRelV>
+          </wp:anchor>
+        </w:drawing>
+      </w:r>
+      <w:r>
+        <w:rPr>
+          <w:b/>
+          <w:sz w:val="24"/>
+          <w:szCs w:val="24"/>
+        </w:rPr>
+        <w:br w:type="page"/>
+      </w:r>
+    </w:p>
+    <w:p>
+      <w:pPr>
+        <w:spacing w:after="0"/>
+        <w:rPr>
+          <w:b/>
+          <w:sz w:val="24"/>
+          <w:szCs w:val="24"/>
+        </w:rPr>
+      </w:pPr>
+      <w:r>
+        <w:rPr>
+          <w:b/>
+          <w:sz w:val="24"/>
+          <w:szCs w:val="24"/>
+        </w:rPr>
+        <w:lastRenderedPageBreak/>
+        <w:t>oSCORAD reduced subset results:</w:t>
+      </w:r>
+    </w:p>
+    <w:p>
+      <w:pPr>
+        <w:spacing w:after="0"/>
+        <w:rPr>
+          <w:b/>
+          <w:sz w:val="24"/>
+          <w:szCs w:val="24"/>
+        </w:rPr>
+      </w:pPr>
+      <w:r>
+        <w:rPr>
+          <w:noProof/>
+        </w:rPr>
+        <w:drawing>
+          <wp:inline distT="0" distB="0" distL="0" distR="0">
+            <wp:extent cx="5334000" cy="4008120"/>
+            <wp:effectExtent l="0" t="0" r="0" b="0"/>
+            <wp:docPr id="18" name="Picture 18" descr="C:\Users\Rohan\AppData\Local\Microsoft\Windows\INetCache\Content.Word\Predictions.jpg"/>
+            <wp:cNvGraphicFramePr>
+              <a:graphicFrameLocks xmlns:a="http://schemas.openxmlformats.org/drawingml/2006/main" noChangeAspect="1"/>
+            </wp:cNvGraphicFramePr>
+            <a:graphic xmlns:a="http://schemas.openxmlformats.org/drawingml/2006/main">
+              <a:graphicData uri="http://schemas.openxmlformats.org/drawingml/2006/picture">
+                <pic:pic xmlns:pic="http://schemas.openxmlformats.org/drawingml/2006/picture">
+                  <pic:nvPicPr>
+                    <pic:cNvPr id="0" name="Picture 11" descr="C:\Users\Rohan\AppData\Local\Microsoft\Windows\INetCache\Content.Word\Predictions.jpg"/>
+                    <pic:cNvPicPr>
+                      <a:picLocks noChangeAspect="1" noChangeArrowheads="1"/>
+                    </pic:cNvPicPr>
+                  </pic:nvPicPr>
+                  <pic:blipFill>
+                    <a:blip r:embed="rId20">
+                      <a:extLst>
+                        <a:ext uri="{28A0092B-C50C-407E-A947-70E740481C1C}">
+                          <a14:useLocalDpi xmlns:a14="http://schemas.microsoft.com/office/drawing/2010/main" val="0"/>
+                        </a:ext>
+                      </a:extLst>
+                    </a:blip>
+                    <a:srcRect/>
+                    <a:stretch>
+                      <a:fillRect/>
+                    </a:stretch>
+                  </pic:blipFill>
+                  <pic:spPr bwMode="auto">
+                    <a:xfrm>
+                      <a:off x="0" y="0"/>
+                      <a:ext cx="5334000" cy="4008120"/>
+                    </a:xfrm>
+                    <a:prstGeom prst="rect">
+                      <a:avLst/>
+                    </a:prstGeom>
+                    <a:noFill/>
+                    <a:ln>
+                      <a:noFill/>
+                    </a:ln>
+                  </pic:spPr>
+                </pic:pic>
+              </a:graphicData>
+            </a:graphic>
+          </wp:inline>
+        </w:drawing>
+      </w:r>
+    </w:p>
+    <w:p>
+      <w:pPr>
+        <w:spacing w:after="0"/>
+        <w:rPr>
+          <w:b/>
+          <w:sz w:val="24"/>
+          <w:szCs w:val="24"/>
+        </w:rPr>
+      </w:pPr>
+    </w:p>
+    <w:p>
+      <w:pPr>
+        <w:spacing w:after="0"/>
+        <w:rPr>
+          <w:b/>
+          <w:sz w:val="24"/>
+          <w:szCs w:val="24"/>
+        </w:rPr>
+      </w:pPr>
+      <w:r>
+        <w:rPr>
+          <w:b/>
+          <w:sz w:val="24"/>
+          <w:szCs w:val="24"/>
+        </w:rPr>
+        <w:t>totSCORAD reduced subset</w:t>
+      </w:r>
+      <w:r>
+        <w:rPr>
+          <w:b/>
+          <w:sz w:val="24"/>
+          <w:szCs w:val="24"/>
+        </w:rPr>
+        <w:t xml:space="preserve"> results:</w:t>
+      </w:r>
+    </w:p>
+    <w:p>
+      <w:pPr>
+        <w:spacing w:after="0"/>
+        <w:rPr>
+          <w:b/>
+          <w:sz w:val="24"/>
+          <w:szCs w:val="24"/>
+        </w:rPr>
+      </w:pPr>
+      <w:r>
+        <w:rPr>
+          <w:noProof/>
+        </w:rPr>
+        <w:drawing>
+          <wp:inline distT="0" distB="0" distL="0" distR="0">
+            <wp:extent cx="5334000" cy="4008120"/>
+            <wp:effectExtent l="0" t="0" r="0" b="0"/>
+            <wp:docPr id="19" name="Picture 19" descr="C:\Users\Rohan\AppData\Local\Microsoft\Windows\INetCache\Content.Word\Predictions.jpg"/>
+            <wp:cNvGraphicFramePr>
+              <a:graphicFrameLocks xmlns:a="http://schemas.openxmlformats.org/drawingml/2006/main" noChangeAspect="1"/>
+            </wp:cNvGraphicFramePr>
+            <a:graphic xmlns:a="http://schemas.openxmlformats.org/drawingml/2006/main">
+              <a:graphicData uri="http://schemas.openxmlformats.org/drawingml/2006/picture">
+                <pic:pic xmlns:pic="http://schemas.openxmlformats.org/drawingml/2006/picture">
+                  <pic:nvPicPr>
+                    <pic:cNvPr id="0" name="Picture 13" descr="C:\Users\Rohan\AppData\Local\Microsoft\Windows\INetCache\Content.Word\Predictions.jpg"/>
+                    <pic:cNvPicPr>
+                      <a:picLocks noChangeAspect="1" noChangeArrowheads="1"/>
+                    </pic:cNvPicPr>
+                  </pic:nvPicPr>
+                  <pic:blipFill>
+                    <a:blip r:embed="rId21">
+                      <a:extLst>
+                        <a:ext uri="{28A0092B-C50C-407E-A947-70E740481C1C}">
+                          <a14:useLocalDpi xmlns:a14="http://schemas.microsoft.com/office/drawing/2010/main" val="0"/>
+                        </a:ext>
+                      </a:extLst>
+                    </a:blip>
+                    <a:srcRect/>
+                    <a:stretch>
+                      <a:fillRect/>
+                    </a:stretch>
+                  </pic:blipFill>
+                  <pic:spPr bwMode="auto">
+                    <a:xfrm>
+                      <a:off x="0" y="0"/>
+                      <a:ext cx="5334000" cy="4008120"/>
+                    </a:xfrm>
+                    <a:prstGeom prst="rect">
+                      <a:avLst/>
+                    </a:prstGeom>
+                    <a:noFill/>
+                    <a:ln>
+                      <a:noFill/>
+                    </a:ln>
+                  </pic:spPr>
+                </pic:pic>
+              </a:graphicData>
+            </a:graphic>
+          </wp:inline>
+        </w:drawing>
+      </w:r>
+      <w:r>
+        <w:rPr>
+          <w:b/>
+          <w:sz w:val="24"/>
+          <w:szCs w:val="24"/>
+        </w:rPr>
+        <w:br w:type="page"/>
+      </w:r>
+    </w:p>
+    <w:p>
+      <w:pPr>
+        <w:spacing w:after="0"/>
+        <w:rPr>
+          <w:b/>
+          <w:sz w:val="24"/>
+          <w:szCs w:val="24"/>
+        </w:rPr>
+      </w:pPr>
+      <w:r>
+        <w:rPr>
+          <w:b/>
+          <w:sz w:val="24"/>
+          <w:szCs w:val="24"/>
+        </w:rPr>
+        <w:lastRenderedPageBreak/>
         <w:t>Performance:</w:t>
       </w:r>
     </w:p>
@@ -283,23 +2071,7 @@
           <w:sz w:val="24"/>
           <w:szCs w:val="24"/>
         </w:rPr>
-        <w:t xml:space="preserve">To calculate performance of a given model the root </w:t>
-      </w:r>
-      <w:proofErr w:type="gramStart"/>
-      <w:r>
-        <w:rPr>
-          <w:sz w:val="24"/>
-          <w:szCs w:val="24"/>
-        </w:rPr>
-        <w:t>mean</w:t>
-      </w:r>
-      <w:proofErr w:type="gramEnd"/>
-      <w:r>
-        <w:rPr>
-          <w:sz w:val="24"/>
-          <w:szCs w:val="24"/>
-        </w:rPr>
-        <w:t xml:space="preserve"> square error between the predicted result and the actual result was calculated. These are shown below:</w:t>
+        <w:t>To calculate performance of a given model the root mean square error between the predicted result and the actual result was calculated. These are shown below:</w:t>
       </w:r>
     </w:p>
     <w:p>
@@ -532,7 +2304,7 @@
                 <w:sz w:val="24"/>
                 <w:szCs w:val="24"/>
               </w:rPr>
-              <w:t>31.61</w:t>
+              <w:t>27.60</w:t>
             </w:r>
           </w:p>
         </w:tc>
@@ -698,7 +2470,6 @@
           <w:sz w:val="24"/>
           <w:szCs w:val="24"/>
         </w:rPr>
-        <w:lastRenderedPageBreak/>
         <w:t>We also calculated the number of ‘successful predictions’. This is based on an absolute difference of less than 9 points as this is the minimum clinically important difference. The percentage of successful predictions is shown below:</w:t>
       </w:r>
     </w:p>
@@ -932,7 +2703,14 @@
                 <w:sz w:val="24"/>
                 <w:szCs w:val="24"/>
               </w:rPr>
-              <w:t>42.5%</w:t>
+              <w:t>4</w:t>
+            </w:r>
+            <w:r>
+              <w:rPr>
+                <w:sz w:val="24"/>
+                <w:szCs w:val="24"/>
+              </w:rPr>
+              <w:t>9.0%</w:t>
             </w:r>
           </w:p>
         </w:tc>
@@ -1255,7 +3033,14 @@
                 <w:sz w:val="24"/>
                 <w:szCs w:val="24"/>
               </w:rPr>
-              <w:t>15.31</w:t>
+              <w:t>15.</w:t>
+            </w:r>
+            <w:r>
+              <w:rPr>
+                <w:sz w:val="24"/>
+                <w:szCs w:val="24"/>
+              </w:rPr>
+              <w:t>06</w:t>
             </w:r>
           </w:p>
         </w:tc>
@@ -1276,7 +3061,7 @@
                 <w:sz w:val="24"/>
                 <w:szCs w:val="24"/>
               </w:rPr>
-              <w:t>25%</w:t>
+              <w:t>35.8%</w:t>
             </w:r>
           </w:p>
         </w:tc>
@@ -1324,7 +3109,7 @@
                 <w:sz w:val="24"/>
                 <w:szCs w:val="24"/>
               </w:rPr>
-              <w:t>11.23</w:t>
+              <w:t>10.76</w:t>
             </w:r>
           </w:p>
         </w:tc>
@@ -1345,7 +3130,7 @@
                 <w:sz w:val="24"/>
                 <w:szCs w:val="24"/>
               </w:rPr>
-              <w:t>35%</w:t>
+              <w:t>58.8%</w:t>
             </w:r>
           </w:p>
         </w:tc>
@@ -1400,8 +3185,669 @@
         </w:rPr>
         <w:t>Our best model, logged continuous data compared to objective SCORAD using elastic net, performs significantly better than the average predictor when compared by successful predictions. However, it is has a very similar RMSE score.</w:t>
       </w:r>
+    </w:p>
+    <w:p>
+      <w:pPr>
+        <w:rPr>
+          <w:b/>
+          <w:sz w:val="24"/>
+          <w:szCs w:val="24"/>
+        </w:rPr>
+      </w:pPr>
+      <w:r>
+        <w:rPr>
+          <w:b/>
+          <w:sz w:val="24"/>
+          <w:szCs w:val="24"/>
+        </w:rPr>
+        <w:br w:type="page"/>
+      </w:r>
+    </w:p>
+    <w:p>
+      <w:pPr>
+        <w:spacing w:after="0"/>
+        <w:rPr>
+          <w:b/>
+          <w:sz w:val="24"/>
+          <w:szCs w:val="24"/>
+        </w:rPr>
+      </w:pPr>
+      <w:r>
+        <w:rPr>
+          <w:b/>
+          <w:sz w:val="24"/>
+          <w:szCs w:val="24"/>
+        </w:rPr>
+        <w:lastRenderedPageBreak/>
+        <w:t>Parameters:</w:t>
+      </w:r>
+    </w:p>
+    <w:p>
+      <w:pPr>
+        <w:spacing w:after="0"/>
+        <w:rPr>
+          <w:sz w:val="24"/>
+          <w:szCs w:val="24"/>
+        </w:rPr>
+      </w:pPr>
+      <w:r>
+        <w:rPr>
+          <w:sz w:val="24"/>
+          <w:szCs w:val="24"/>
+        </w:rPr>
+        <w:t>When performing elastic net, we altered both the parameter of lambda and alpha for each of the 100 different training subsets. Using the validation data, we chose the best alpha and lambda values. We then combined these using a weighted mean based on the performance against the testing data to find the overall best values</w:t>
+      </w:r>
+      <w:r>
+        <w:rPr>
+          <w:sz w:val="24"/>
+          <w:szCs w:val="24"/>
+        </w:rPr>
+        <w:t>.</w:t>
+      </w:r>
+    </w:p>
+    <w:p>
+      <w:pPr>
+        <w:spacing w:after="0"/>
+        <w:rPr>
+          <w:sz w:val="24"/>
+          <w:szCs w:val="24"/>
+        </w:rPr>
+      </w:pPr>
+    </w:p>
+    <w:p>
+      <w:pPr>
+        <w:spacing w:after="0"/>
+        <w:rPr>
+          <w:sz w:val="24"/>
+          <w:szCs w:val="24"/>
+        </w:rPr>
+      </w:pPr>
+      <w:r>
+        <w:rPr>
+          <w:sz w:val="24"/>
+          <w:szCs w:val="24"/>
+        </w:rPr>
+        <w:t xml:space="preserve">Alpha values close to 1 favour lasso regression, values close to 0 favour ridge. </w:t>
+      </w:r>
       <w:bookmarkStart w:id="0" w:name="_GoBack"/>
       <w:bookmarkEnd w:id="0"/>
+      <w:r>
+        <w:rPr>
+          <w:sz w:val="24"/>
+          <w:szCs w:val="24"/>
+        </w:rPr>
+        <w:t>The best alpha values are shown below:</w:t>
+      </w:r>
+    </w:p>
+    <w:p>
+      <w:pPr>
+        <w:spacing w:after="0"/>
+        <w:rPr>
+          <w:b/>
+          <w:sz w:val="24"/>
+          <w:szCs w:val="24"/>
+        </w:rPr>
+      </w:pPr>
+    </w:p>
+    <w:tbl>
+      <w:tblPr>
+        <w:tblStyle w:val="TableGrid"/>
+        <w:tblW w:w="0" w:type="auto"/>
+        <w:jc w:val="center"/>
+        <w:tblLook w:val="04A0" w:firstRow="1" w:lastRow="0" w:firstColumn="1" w:lastColumn="0" w:noHBand="0" w:noVBand="1"/>
+      </w:tblPr>
+      <w:tblGrid>
+        <w:gridCol w:w="2254"/>
+        <w:gridCol w:w="2254"/>
+        <w:gridCol w:w="2255"/>
+      </w:tblGrid>
+      <w:tr>
+        <w:trPr>
+          <w:jc w:val="center"/>
+        </w:trPr>
+        <w:tc>
+          <w:tcPr>
+            <w:tcW w:w="2254" w:type="dxa"/>
+            <w:tcBorders>
+              <w:top w:val="nil"/>
+              <w:left w:val="nil"/>
+              <w:bottom w:val="single" w:sz="4" w:space="0" w:color="auto"/>
+              <w:right w:val="single" w:sz="4" w:space="0" w:color="auto"/>
+            </w:tcBorders>
+          </w:tcPr>
+          <w:p>
+            <w:pPr>
+              <w:rPr>
+                <w:sz w:val="24"/>
+                <w:szCs w:val="24"/>
+              </w:rPr>
+            </w:pPr>
+          </w:p>
+        </w:tc>
+        <w:tc>
+          <w:tcPr>
+            <w:tcW w:w="2254" w:type="dxa"/>
+            <w:tcBorders>
+              <w:left w:val="single" w:sz="4" w:space="0" w:color="auto"/>
+            </w:tcBorders>
+            <w:shd w:val="clear" w:color="auto" w:fill="BFBFBF" w:themeFill="background1" w:themeFillShade="BF"/>
+          </w:tcPr>
+          <w:p>
+            <w:pPr>
+              <w:jc w:val="center"/>
+              <w:rPr>
+                <w:sz w:val="24"/>
+                <w:szCs w:val="24"/>
+              </w:rPr>
+            </w:pPr>
+            <w:r>
+              <w:rPr>
+                <w:sz w:val="24"/>
+                <w:szCs w:val="24"/>
+              </w:rPr>
+              <w:t>Logged</w:t>
+            </w:r>
+          </w:p>
+          <w:p>
+            <w:pPr>
+              <w:jc w:val="center"/>
+              <w:rPr>
+                <w:sz w:val="18"/>
+                <w:szCs w:val="18"/>
+              </w:rPr>
+            </w:pPr>
+            <w:r>
+              <w:rPr>
+                <w:sz w:val="18"/>
+                <w:szCs w:val="18"/>
+              </w:rPr>
+              <w:t>(Elastic net)</w:t>
+            </w:r>
+          </w:p>
+        </w:tc>
+        <w:tc>
+          <w:tcPr>
+            <w:tcW w:w="2255" w:type="dxa"/>
+            <w:shd w:val="clear" w:color="auto" w:fill="BFBFBF" w:themeFill="background1" w:themeFillShade="BF"/>
+          </w:tcPr>
+          <w:p>
+            <w:pPr>
+              <w:jc w:val="center"/>
+              <w:rPr>
+                <w:sz w:val="24"/>
+                <w:szCs w:val="24"/>
+              </w:rPr>
+            </w:pPr>
+            <w:r>
+              <w:rPr>
+                <w:sz w:val="24"/>
+                <w:szCs w:val="24"/>
+              </w:rPr>
+              <w:t>Unlogged</w:t>
+            </w:r>
+          </w:p>
+          <w:p>
+            <w:pPr>
+              <w:jc w:val="center"/>
+              <w:rPr>
+                <w:sz w:val="18"/>
+                <w:szCs w:val="18"/>
+              </w:rPr>
+            </w:pPr>
+            <w:r>
+              <w:rPr>
+                <w:sz w:val="18"/>
+                <w:szCs w:val="18"/>
+              </w:rPr>
+              <w:t>(Elastic net)</w:t>
+            </w:r>
+          </w:p>
+        </w:tc>
+      </w:tr>
+      <w:tr>
+        <w:trPr>
+          <w:jc w:val="center"/>
+        </w:trPr>
+        <w:tc>
+          <w:tcPr>
+            <w:tcW w:w="2254" w:type="dxa"/>
+            <w:tcBorders>
+              <w:top w:val="single" w:sz="4" w:space="0" w:color="auto"/>
+            </w:tcBorders>
+            <w:shd w:val="clear" w:color="auto" w:fill="BFBFBF" w:themeFill="background1" w:themeFillShade="BF"/>
+          </w:tcPr>
+          <w:p>
+            <w:pPr>
+              <w:jc w:val="center"/>
+              <w:rPr>
+                <w:sz w:val="24"/>
+                <w:szCs w:val="24"/>
+              </w:rPr>
+            </w:pPr>
+            <w:r>
+              <w:rPr>
+                <w:sz w:val="24"/>
+                <w:szCs w:val="24"/>
+              </w:rPr>
+              <w:t>Total SCORAD</w:t>
+            </w:r>
+          </w:p>
+        </w:tc>
+        <w:tc>
+          <w:tcPr>
+            <w:tcW w:w="2254" w:type="dxa"/>
+          </w:tcPr>
+          <w:p>
+            <w:pPr>
+              <w:jc w:val="center"/>
+              <w:rPr>
+                <w:sz w:val="24"/>
+                <w:szCs w:val="24"/>
+              </w:rPr>
+            </w:pPr>
+            <w:r>
+              <w:rPr>
+                <w:sz w:val="24"/>
+                <w:szCs w:val="24"/>
+              </w:rPr>
+              <w:t>0.376</w:t>
+            </w:r>
+          </w:p>
+        </w:tc>
+        <w:tc>
+          <w:tcPr>
+            <w:tcW w:w="2255" w:type="dxa"/>
+          </w:tcPr>
+          <w:p>
+            <w:pPr>
+              <w:jc w:val="center"/>
+              <w:rPr>
+                <w:sz w:val="24"/>
+                <w:szCs w:val="24"/>
+              </w:rPr>
+            </w:pPr>
+            <w:r>
+              <w:rPr>
+                <w:sz w:val="24"/>
+                <w:szCs w:val="24"/>
+              </w:rPr>
+              <w:t>0.624</w:t>
+            </w:r>
+          </w:p>
+        </w:tc>
+      </w:tr>
+      <w:tr>
+        <w:trPr>
+          <w:jc w:val="center"/>
+        </w:trPr>
+        <w:tc>
+          <w:tcPr>
+            <w:tcW w:w="2254" w:type="dxa"/>
+            <w:shd w:val="clear" w:color="auto" w:fill="BFBFBF" w:themeFill="background1" w:themeFillShade="BF"/>
+          </w:tcPr>
+          <w:p>
+            <w:pPr>
+              <w:jc w:val="center"/>
+              <w:rPr>
+                <w:sz w:val="24"/>
+                <w:szCs w:val="24"/>
+              </w:rPr>
+            </w:pPr>
+            <w:r>
+              <w:rPr>
+                <w:sz w:val="24"/>
+                <w:szCs w:val="24"/>
+              </w:rPr>
+              <w:t>Objective SCORAD</w:t>
+            </w:r>
+          </w:p>
+        </w:tc>
+        <w:tc>
+          <w:tcPr>
+            <w:tcW w:w="2254" w:type="dxa"/>
+          </w:tcPr>
+          <w:p>
+            <w:pPr>
+              <w:jc w:val="center"/>
+              <w:rPr>
+                <w:sz w:val="24"/>
+                <w:szCs w:val="24"/>
+              </w:rPr>
+            </w:pPr>
+            <w:r>
+              <w:rPr>
+                <w:sz w:val="24"/>
+                <w:szCs w:val="24"/>
+              </w:rPr>
+              <w:t>0.393</w:t>
+            </w:r>
+          </w:p>
+        </w:tc>
+        <w:tc>
+          <w:tcPr>
+            <w:tcW w:w="2255" w:type="dxa"/>
+          </w:tcPr>
+          <w:p>
+            <w:pPr>
+              <w:jc w:val="center"/>
+              <w:rPr>
+                <w:sz w:val="24"/>
+                <w:szCs w:val="24"/>
+              </w:rPr>
+            </w:pPr>
+            <w:r>
+              <w:rPr>
+                <w:sz w:val="24"/>
+                <w:szCs w:val="24"/>
+              </w:rPr>
+              <w:t>0.606</w:t>
+            </w:r>
+          </w:p>
+        </w:tc>
+      </w:tr>
+    </w:tbl>
+    <w:p>
+      <w:pPr>
+        <w:spacing w:after="0"/>
+        <w:rPr>
+          <w:b/>
+          <w:sz w:val="24"/>
+          <w:szCs w:val="24"/>
+        </w:rPr>
+      </w:pPr>
+    </w:p>
+    <w:p>
+      <w:pPr>
+        <w:spacing w:after="0"/>
+        <w:rPr>
+          <w:sz w:val="24"/>
+          <w:szCs w:val="24"/>
+        </w:rPr>
+      </w:pPr>
+      <w:r>
+        <w:rPr>
+          <w:sz w:val="24"/>
+          <w:szCs w:val="24"/>
+        </w:rPr>
+        <w:t>The best lambda values are shown below:</w:t>
+      </w:r>
+    </w:p>
+    <w:p>
+      <w:pPr>
+        <w:spacing w:after="0"/>
+        <w:rPr>
+          <w:b/>
+          <w:sz w:val="24"/>
+          <w:szCs w:val="24"/>
+        </w:rPr>
+      </w:pPr>
+    </w:p>
+    <w:tbl>
+      <w:tblPr>
+        <w:tblStyle w:val="TableGrid"/>
+        <w:tblW w:w="0" w:type="auto"/>
+        <w:jc w:val="center"/>
+        <w:tblLook w:val="04A0" w:firstRow="1" w:lastRow="0" w:firstColumn="1" w:lastColumn="0" w:noHBand="0" w:noVBand="1"/>
+      </w:tblPr>
+      <w:tblGrid>
+        <w:gridCol w:w="2254"/>
+        <w:gridCol w:w="2254"/>
+        <w:gridCol w:w="2255"/>
+      </w:tblGrid>
+      <w:tr>
+        <w:trPr>
+          <w:jc w:val="center"/>
+        </w:trPr>
+        <w:tc>
+          <w:tcPr>
+            <w:tcW w:w="2254" w:type="dxa"/>
+            <w:tcBorders>
+              <w:top w:val="nil"/>
+              <w:left w:val="nil"/>
+              <w:bottom w:val="single" w:sz="4" w:space="0" w:color="auto"/>
+              <w:right w:val="single" w:sz="4" w:space="0" w:color="auto"/>
+            </w:tcBorders>
+          </w:tcPr>
+          <w:p>
+            <w:pPr>
+              <w:rPr>
+                <w:sz w:val="24"/>
+                <w:szCs w:val="24"/>
+              </w:rPr>
+            </w:pPr>
+          </w:p>
+        </w:tc>
+        <w:tc>
+          <w:tcPr>
+            <w:tcW w:w="2254" w:type="dxa"/>
+            <w:tcBorders>
+              <w:left w:val="single" w:sz="4" w:space="0" w:color="auto"/>
+            </w:tcBorders>
+            <w:shd w:val="clear" w:color="auto" w:fill="BFBFBF" w:themeFill="background1" w:themeFillShade="BF"/>
+          </w:tcPr>
+          <w:p>
+            <w:pPr>
+              <w:jc w:val="center"/>
+              <w:rPr>
+                <w:sz w:val="24"/>
+                <w:szCs w:val="24"/>
+              </w:rPr>
+            </w:pPr>
+            <w:r>
+              <w:rPr>
+                <w:sz w:val="24"/>
+                <w:szCs w:val="24"/>
+              </w:rPr>
+              <w:t>Logged</w:t>
+            </w:r>
+          </w:p>
+          <w:p>
+            <w:pPr>
+              <w:jc w:val="center"/>
+              <w:rPr>
+                <w:sz w:val="18"/>
+                <w:szCs w:val="18"/>
+              </w:rPr>
+            </w:pPr>
+            <w:r>
+              <w:rPr>
+                <w:sz w:val="18"/>
+                <w:szCs w:val="18"/>
+              </w:rPr>
+              <w:t>(Elastic net)</w:t>
+            </w:r>
+          </w:p>
+        </w:tc>
+        <w:tc>
+          <w:tcPr>
+            <w:tcW w:w="2255" w:type="dxa"/>
+            <w:shd w:val="clear" w:color="auto" w:fill="BFBFBF" w:themeFill="background1" w:themeFillShade="BF"/>
+          </w:tcPr>
+          <w:p>
+            <w:pPr>
+              <w:jc w:val="center"/>
+              <w:rPr>
+                <w:sz w:val="24"/>
+                <w:szCs w:val="24"/>
+              </w:rPr>
+            </w:pPr>
+            <w:r>
+              <w:rPr>
+                <w:sz w:val="24"/>
+                <w:szCs w:val="24"/>
+              </w:rPr>
+              <w:t>Unlogged</w:t>
+            </w:r>
+          </w:p>
+          <w:p>
+            <w:pPr>
+              <w:jc w:val="center"/>
+              <w:rPr>
+                <w:sz w:val="18"/>
+                <w:szCs w:val="18"/>
+              </w:rPr>
+            </w:pPr>
+            <w:r>
+              <w:rPr>
+                <w:sz w:val="18"/>
+                <w:szCs w:val="18"/>
+              </w:rPr>
+              <w:t>(Elastic net)</w:t>
+            </w:r>
+          </w:p>
+        </w:tc>
+      </w:tr>
+      <w:tr>
+        <w:trPr>
+          <w:jc w:val="center"/>
+        </w:trPr>
+        <w:tc>
+          <w:tcPr>
+            <w:tcW w:w="2254" w:type="dxa"/>
+            <w:tcBorders>
+              <w:top w:val="single" w:sz="4" w:space="0" w:color="auto"/>
+            </w:tcBorders>
+            <w:shd w:val="clear" w:color="auto" w:fill="BFBFBF" w:themeFill="background1" w:themeFillShade="BF"/>
+          </w:tcPr>
+          <w:p>
+            <w:pPr>
+              <w:jc w:val="center"/>
+              <w:rPr>
+                <w:sz w:val="24"/>
+                <w:szCs w:val="24"/>
+              </w:rPr>
+            </w:pPr>
+            <w:r>
+              <w:rPr>
+                <w:sz w:val="24"/>
+                <w:szCs w:val="24"/>
+              </w:rPr>
+              <w:t>Total SCORAD</w:t>
+            </w:r>
+          </w:p>
+        </w:tc>
+        <w:tc>
+          <w:tcPr>
+            <w:tcW w:w="2254" w:type="dxa"/>
+          </w:tcPr>
+          <w:p>
+            <w:pPr>
+              <w:jc w:val="center"/>
+              <w:rPr>
+                <w:sz w:val="24"/>
+                <w:szCs w:val="24"/>
+              </w:rPr>
+            </w:pPr>
+            <w:r>
+              <w:rPr>
+                <w:sz w:val="24"/>
+                <w:szCs w:val="24"/>
+              </w:rPr>
+              <w:t>1.62</w:t>
+            </w:r>
+          </w:p>
+        </w:tc>
+        <w:tc>
+          <w:tcPr>
+            <w:tcW w:w="2255" w:type="dxa"/>
+          </w:tcPr>
+          <w:p>
+            <w:pPr>
+              <w:jc w:val="center"/>
+              <w:rPr>
+                <w:sz w:val="24"/>
+                <w:szCs w:val="24"/>
+              </w:rPr>
+            </w:pPr>
+            <w:r>
+              <w:rPr>
+                <w:sz w:val="24"/>
+                <w:szCs w:val="24"/>
+              </w:rPr>
+              <w:t>2.34</w:t>
+            </w:r>
+          </w:p>
+        </w:tc>
+      </w:tr>
+      <w:tr>
+        <w:trPr>
+          <w:jc w:val="center"/>
+        </w:trPr>
+        <w:tc>
+          <w:tcPr>
+            <w:tcW w:w="2254" w:type="dxa"/>
+            <w:shd w:val="clear" w:color="auto" w:fill="BFBFBF" w:themeFill="background1" w:themeFillShade="BF"/>
+          </w:tcPr>
+          <w:p>
+            <w:pPr>
+              <w:jc w:val="center"/>
+              <w:rPr>
+                <w:sz w:val="24"/>
+                <w:szCs w:val="24"/>
+              </w:rPr>
+            </w:pPr>
+            <w:r>
+              <w:rPr>
+                <w:sz w:val="24"/>
+                <w:szCs w:val="24"/>
+              </w:rPr>
+              <w:t>Objective SCORAD</w:t>
+            </w:r>
+          </w:p>
+        </w:tc>
+        <w:tc>
+          <w:tcPr>
+            <w:tcW w:w="2254" w:type="dxa"/>
+          </w:tcPr>
+          <w:p>
+            <w:pPr>
+              <w:jc w:val="center"/>
+              <w:rPr>
+                <w:sz w:val="24"/>
+                <w:szCs w:val="24"/>
+              </w:rPr>
+            </w:pPr>
+            <w:r>
+              <w:rPr>
+                <w:sz w:val="24"/>
+                <w:szCs w:val="24"/>
+              </w:rPr>
+              <w:t>1.73</w:t>
+            </w:r>
+          </w:p>
+        </w:tc>
+        <w:tc>
+          <w:tcPr>
+            <w:tcW w:w="2255" w:type="dxa"/>
+          </w:tcPr>
+          <w:p>
+            <w:pPr>
+              <w:jc w:val="center"/>
+              <w:rPr>
+                <w:sz w:val="24"/>
+                <w:szCs w:val="24"/>
+              </w:rPr>
+            </w:pPr>
+            <w:r>
+              <w:rPr>
+                <w:sz w:val="24"/>
+                <w:szCs w:val="24"/>
+              </w:rPr>
+              <w:t>2.12</w:t>
+            </w:r>
+          </w:p>
+        </w:tc>
+      </w:tr>
+    </w:tbl>
+    <w:p>
+      <w:pPr>
+        <w:spacing w:after="0"/>
+        <w:rPr>
+          <w:b/>
+          <w:sz w:val="24"/>
+          <w:szCs w:val="24"/>
+        </w:rPr>
+      </w:pPr>
     </w:p>
     <w:sectPr>
       <w:pgSz w:w="11908" w:h="16833" w:code="9"/>

</xml_diff>

<commit_message>
Update graphs and split report into 3 parts.
</commit_message>
<xml_diff>
--- a/Models/Results-Summary.docx
+++ b/Models/Results-Summary.docx
@@ -29,6 +29,47 @@
     <w:p>
       <w:pPr>
         <w:spacing w:after="0"/>
+        <w:jc w:val="center"/>
+        <w:rPr>
+          <w:rStyle w:val="SubtleEmphasis"/>
+          <w:rFonts w:ascii="Cambria" w:hAnsi="Cambria"/>
+          <w:sz w:val="28"/>
+          <w:szCs w:val="28"/>
+        </w:rPr>
+      </w:pPr>
+      <w:r>
+        <w:rPr>
+          <w:rStyle w:val="SubtleEmphasis"/>
+          <w:rFonts w:ascii="Cambria" w:hAnsi="Cambria"/>
+          <w:sz w:val="28"/>
+          <w:szCs w:val="28"/>
+        </w:rPr>
+        <w:t>Method</w:t>
+      </w:r>
+    </w:p>
+    <w:p>
+      <w:pPr>
+        <w:spacing w:after="0"/>
+        <w:rPr>
+          <w:b/>
+          <w:sz w:val="24"/>
+          <w:szCs w:val="24"/>
+        </w:rPr>
+      </w:pPr>
+    </w:p>
+    <w:p>
+      <w:pPr>
+        <w:spacing w:after="0"/>
+        <w:rPr>
+          <w:b/>
+          <w:sz w:val="24"/>
+          <w:szCs w:val="24"/>
+        </w:rPr>
+      </w:pPr>
+    </w:p>
+    <w:p>
+      <w:pPr>
+        <w:spacing w:after="0"/>
         <w:rPr>
           <w:b/>
           <w:sz w:val="24"/>
@@ -280,21 +321,48 @@
     <w:p>
       <w:pPr>
         <w:spacing w:after="0"/>
-        <w:rPr>
-          <w:b/>
-          <w:sz w:val="24"/>
-          <w:szCs w:val="24"/>
-        </w:rPr>
-      </w:pPr>
-      <w:r>
-        <w:rPr>
-          <w:b/>
-          <w:sz w:val="24"/>
-          <w:szCs w:val="24"/>
+        <w:jc w:val="center"/>
+        <w:rPr>
+          <w:rFonts w:ascii="Cambria" w:hAnsi="Cambria"/>
+          <w:i/>
+          <w:iCs/>
+          <w:color w:val="404040" w:themeColor="text1" w:themeTint="BF"/>
+          <w:sz w:val="28"/>
+          <w:szCs w:val="28"/>
+        </w:rPr>
+      </w:pPr>
+      <w:r>
+        <w:rPr>
+          <w:rStyle w:val="SubtleEmphasis"/>
+          <w:rFonts w:ascii="Cambria" w:hAnsi="Cambria"/>
+          <w:sz w:val="28"/>
+          <w:szCs w:val="28"/>
         </w:rPr>
         <w:lastRenderedPageBreak/>
+        <w:t>Results</w:t>
+      </w:r>
+      <w:bookmarkStart w:id="0" w:name="_GoBack"/>
+      <w:bookmarkEnd w:id="0"/>
+    </w:p>
+    <w:p>
+      <w:pPr>
+        <w:spacing w:after="0"/>
+        <w:rPr>
+          <w:b/>
+          <w:sz w:val="24"/>
+          <w:szCs w:val="24"/>
+        </w:rPr>
+      </w:pPr>
+      <w:proofErr w:type="spellStart"/>
+      <w:r>
+        <w:rPr>
+          <w:b/>
+          <w:sz w:val="24"/>
+          <w:szCs w:val="24"/>
+        </w:rPr>
         <w:t>oSCORAD</w:t>
       </w:r>
+      <w:proofErr w:type="spellEnd"/>
       <w:r>
         <w:rPr>
           <w:b/>
@@ -343,7 +411,7 @@
           <w:noProof/>
         </w:rPr>
         <w:drawing>
-          <wp:anchor distT="0" distB="0" distL="114300" distR="114300" simplePos="0" relativeHeight="251659264" behindDoc="0" locked="0" layoutInCell="1" allowOverlap="1">
+          <wp:anchor distT="0" distB="0" distL="114300" distR="114300" simplePos="0" relativeHeight="251655168" behindDoc="0" locked="0" layoutInCell="1" allowOverlap="1">
             <wp:simplePos x="0" y="0"/>
             <wp:positionH relativeFrom="margin">
               <wp:align>center</wp:align>
@@ -430,7 +498,7 @@
           <w:noProof/>
         </w:rPr>
         <w:drawing>
-          <wp:anchor distT="0" distB="0" distL="114300" distR="114300" simplePos="0" relativeHeight="251658240" behindDoc="0" locked="0" layoutInCell="1" allowOverlap="1" wp14:anchorId="1FC2135F">
+          <wp:anchor distT="0" distB="0" distL="114300" distR="114300" simplePos="0" relativeHeight="251654144" behindDoc="0" locked="0" layoutInCell="1" allowOverlap="1" wp14:anchorId="1FC2135F">
             <wp:simplePos x="0" y="0"/>
             <wp:positionH relativeFrom="margin">
               <wp:align>center</wp:align>
@@ -512,215 +580,209 @@
       </w:pPr>
       <w:r>
         <w:rPr>
+          <w:b/>
           <w:noProof/>
+          <w:sz w:val="24"/>
+          <w:szCs w:val="24"/>
         </w:rPr>
         <w:lastRenderedPageBreak/>
+        <mc:AlternateContent>
+          <mc:Choice Requires="wpg">
+            <w:drawing>
+              <wp:anchor distT="0" distB="0" distL="114300" distR="114300" simplePos="0" relativeHeight="251658240" behindDoc="0" locked="0" layoutInCell="1" allowOverlap="1">
+                <wp:simplePos x="0" y="0"/>
+                <wp:positionH relativeFrom="margin">
+                  <wp:align>center</wp:align>
+                </wp:positionH>
+                <wp:positionV relativeFrom="paragraph">
+                  <wp:posOffset>465138</wp:posOffset>
+                </wp:positionV>
+                <wp:extent cx="6044248" cy="7919720"/>
+                <wp:effectExtent l="0" t="0" r="0" b="5080"/>
+                <wp:wrapNone/>
+                <wp:docPr id="23" name="Group 23"/>
+                <wp:cNvGraphicFramePr/>
+                <a:graphic xmlns:a="http://schemas.openxmlformats.org/drawingml/2006/main">
+                  <a:graphicData uri="http://schemas.microsoft.com/office/word/2010/wordprocessingGroup">
+                    <wpg:wgp>
+                      <wpg:cNvGrpSpPr/>
+                      <wpg:grpSpPr>
+                        <a:xfrm>
+                          <a:off x="0" y="0"/>
+                          <a:ext cx="6044248" cy="7919720"/>
+                          <a:chOff x="0" y="0"/>
+                          <a:chExt cx="6044248" cy="7919720"/>
+                        </a:xfrm>
+                      </wpg:grpSpPr>
+                      <pic:pic xmlns:pic="http://schemas.openxmlformats.org/drawingml/2006/picture">
+                        <pic:nvPicPr>
+                          <pic:cNvPr id="3" name="Picture 3" descr="C:\Users\Rohan\AppData\Local\Microsoft\Windows\INetCache\Content.Word\Performance.jpg"/>
+                          <pic:cNvPicPr>
+                            <a:picLocks noChangeAspect="1"/>
+                          </pic:cNvPicPr>
+                        </pic:nvPicPr>
+                        <pic:blipFill>
+                          <a:blip r:embed="rId6">
+                            <a:extLst>
+                              <a:ext uri="{28A0092B-C50C-407E-A947-70E740481C1C}">
+                                <a14:useLocalDpi xmlns:a14="http://schemas.microsoft.com/office/drawing/2010/main" val="0"/>
+                              </a:ext>
+                            </a:extLst>
+                          </a:blip>
+                          <a:srcRect/>
+                          <a:stretch>
+                            <a:fillRect/>
+                          </a:stretch>
+                        </pic:blipFill>
+                        <pic:spPr bwMode="auto">
+                          <a:xfrm rot="16200000">
+                            <a:off x="655638" y="2354262"/>
+                            <a:ext cx="7564120" cy="3213100"/>
+                          </a:xfrm>
+                          <a:prstGeom prst="rect">
+                            <a:avLst/>
+                          </a:prstGeom>
+                          <a:noFill/>
+                          <a:ln>
+                            <a:noFill/>
+                          </a:ln>
+                        </pic:spPr>
+                      </pic:pic>
+                      <pic:pic xmlns:pic="http://schemas.openxmlformats.org/drawingml/2006/picture">
+                        <pic:nvPicPr>
+                          <pic:cNvPr id="4" name="Picture 4"/>
+                          <pic:cNvPicPr>
+                            <a:picLocks noChangeAspect="1"/>
+                          </pic:cNvPicPr>
+                        </pic:nvPicPr>
+                        <pic:blipFill>
+                          <a:blip r:embed="rId7">
+                            <a:extLst>
+                              <a:ext uri="{28A0092B-C50C-407E-A947-70E740481C1C}">
+                                <a14:useLocalDpi xmlns:a14="http://schemas.microsoft.com/office/drawing/2010/main" val="0"/>
+                              </a:ext>
+                            </a:extLst>
+                          </a:blip>
+                          <a:stretch>
+                            <a:fillRect/>
+                          </a:stretch>
+                        </pic:blipFill>
+                        <pic:spPr bwMode="auto">
+                          <a:xfrm rot="16200000">
+                            <a:off x="-2640012" y="2640012"/>
+                            <a:ext cx="7919720" cy="2639695"/>
+                          </a:xfrm>
+                          <a:prstGeom prst="rect">
+                            <a:avLst/>
+                          </a:prstGeom>
+                          <a:noFill/>
+                          <a:ln>
+                            <a:noFill/>
+                          </a:ln>
+                        </pic:spPr>
+                      </pic:pic>
+                    </wpg:wgp>
+                  </a:graphicData>
+                </a:graphic>
+              </wp:anchor>
+            </w:drawing>
+          </mc:Choice>
+          <mc:Fallback>
+            <w:pict>
+              <v:group w14:anchorId="0A6143E4" id="Group 23" o:spid="_x0000_s1026" style="position:absolute;margin-left:0;margin-top:36.65pt;width:475.95pt;height:623.6pt;z-index:251658240;mso-position-horizontal:center;mso-position-horizontal-relative:margin" coordsize="60442,79197" o:gfxdata="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">
+                <v:shapetype id="_x0000_t75" coordsize="21600,21600" o:spt="75" o:preferrelative="t" path="m@4@5l@4@11@9@11@9@5xe" filled="f" stroked="f">
+                  <v:stroke joinstyle="miter"/>
+                  <v:formulas>
+                    <v:f eqn="if lineDrawn pixelLineWidth 0"/>
+                    <v:f eqn="sum @0 1 0"/>
+                    <v:f eqn="sum 0 0 @1"/>
+                    <v:f eqn="prod @2 1 2"/>
+                    <v:f eqn="prod @3 21600 pixelWidth"/>
+                    <v:f eqn="prod @3 21600 pixelHeight"/>
+                    <v:f eqn="sum @0 0 1"/>
+                    <v:f eqn="prod @6 1 2"/>
+                    <v:f eqn="prod @7 21600 pixelWidth"/>
+                    <v:f eqn="sum @8 21600 0"/>
+                    <v:f eqn="prod @7 21600 pixelHeight"/>
+                    <v:f eqn="sum @10 21600 0"/>
+                  </v:formulas>
+                  <v:path o:extrusionok="f" gradientshapeok="t" o:connecttype="rect"/>
+                  <o:lock v:ext="edit" aspectratio="t"/>
+                </v:shapetype>
+                <v:shape id="Picture 3" o:spid="_x0000_s1027" type="#_x0000_t75" style="position:absolute;left:6556;top:23542;width:75641;height:32131;rotation:-90;visibility:visible;mso-wrap-style:square" o:gfxdata="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">
+                  <v:imagedata r:id="rId8" o:title="Performance"/>
+                </v:shape>
+                <v:shape id="Picture 4" o:spid="_x0000_s1028" type="#_x0000_t75" style="position:absolute;left:-26401;top:26401;width:79197;height:26396;rotation:-90;visibility:visible;mso-wrap-style:square" o:gfxdata="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">
+                  <v:imagedata r:id="rId9" o:title=""/>
+                </v:shape>
+                <w10:wrap anchorx="margin"/>
+              </v:group>
+            </w:pict>
+          </mc:Fallback>
+        </mc:AlternateContent>
+      </w:r>
+      <w:r>
+        <w:rPr>
+          <w:b/>
+          <w:sz w:val="24"/>
+          <w:szCs w:val="24"/>
+        </w:rPr>
+        <w:br w:type="page"/>
+      </w:r>
+    </w:p>
+    <w:p>
+      <w:pPr>
+        <w:spacing w:after="0"/>
+        <w:rPr>
+          <w:b/>
+          <w:sz w:val="24"/>
+          <w:szCs w:val="24"/>
+        </w:rPr>
+      </w:pPr>
+      <w:proofErr w:type="spellStart"/>
+      <w:r>
+        <w:rPr>
+          <w:b/>
+          <w:sz w:val="24"/>
+          <w:szCs w:val="24"/>
+        </w:rPr>
+        <w:lastRenderedPageBreak/>
+        <w:t>totSCORAD</w:t>
+      </w:r>
+      <w:proofErr w:type="spellEnd"/>
+      <w:r>
+        <w:rPr>
+          <w:b/>
+          <w:sz w:val="24"/>
+          <w:szCs w:val="24"/>
+        </w:rPr>
+        <w:t xml:space="preserve"> logged data results:</w:t>
+      </w:r>
+    </w:p>
+    <w:p>
+      <w:pPr>
+        <w:spacing w:after="0"/>
+        <w:rPr>
+          <w:b/>
+          <w:sz w:val="24"/>
+          <w:szCs w:val="24"/>
+        </w:rPr>
+      </w:pPr>
+    </w:p>
+    <w:p>
+      <w:pPr>
+        <w:spacing w:after="0"/>
+        <w:rPr>
+          <w:sz w:val="24"/>
+          <w:szCs w:val="24"/>
+        </w:rPr>
+      </w:pPr>
+      <w:r>
+        <w:rPr>
+          <w:noProof/>
+        </w:rPr>
         <w:drawing>
-          <wp:anchor distT="0" distB="0" distL="114300" distR="114300" simplePos="0" relativeHeight="251660288" behindDoc="0" locked="0" layoutInCell="1" allowOverlap="1">
-            <wp:simplePos x="0" y="0"/>
-            <wp:positionH relativeFrom="margin">
-              <wp:align>right</wp:align>
-            </wp:positionH>
-            <wp:positionV relativeFrom="margin">
-              <wp:align>center</wp:align>
-            </wp:positionV>
-            <wp:extent cx="7564203" cy="3213282"/>
-            <wp:effectExtent l="3810" t="0" r="2540" b="2540"/>
-            <wp:wrapNone/>
-            <wp:docPr id="3" name="Picture 3" descr="C:\Users\Rohan\AppData\Local\Microsoft\Windows\INetCache\Content.Word\Performance.jpg"/>
-            <wp:cNvGraphicFramePr>
-              <a:graphicFrameLocks xmlns:a="http://schemas.openxmlformats.org/drawingml/2006/main" noChangeAspect="1"/>
-            </wp:cNvGraphicFramePr>
-            <a:graphic xmlns:a="http://schemas.openxmlformats.org/drawingml/2006/main">
-              <a:graphicData uri="http://schemas.openxmlformats.org/drawingml/2006/picture">
-                <pic:pic xmlns:pic="http://schemas.openxmlformats.org/drawingml/2006/picture">
-                  <pic:nvPicPr>
-                    <pic:cNvPr id="0" name="Picture 5" descr="C:\Users\Rohan\AppData\Local\Microsoft\Windows\INetCache\Content.Word\Performance.jpg"/>
-                    <pic:cNvPicPr>
-                      <a:picLocks noChangeAspect="1" noChangeArrowheads="1"/>
-                    </pic:cNvPicPr>
-                  </pic:nvPicPr>
-                  <pic:blipFill>
-                    <a:blip r:embed="rId6">
-                      <a:extLst>
-                        <a:ext uri="{28A0092B-C50C-407E-A947-70E740481C1C}">
-                          <a14:useLocalDpi xmlns:a14="http://schemas.microsoft.com/office/drawing/2010/main" val="0"/>
-                        </a:ext>
-                      </a:extLst>
-                    </a:blip>
-                    <a:srcRect/>
-                    <a:stretch>
-                      <a:fillRect/>
-                    </a:stretch>
-                  </pic:blipFill>
-                  <pic:spPr bwMode="auto">
-                    <a:xfrm rot="16200000">
-                      <a:off x="0" y="0"/>
-                      <a:ext cx="7564203" cy="3213282"/>
-                    </a:xfrm>
-                    <a:prstGeom prst="rect">
-                      <a:avLst/>
-                    </a:prstGeom>
-                    <a:noFill/>
-                    <a:ln>
-                      <a:noFill/>
-                    </a:ln>
-                  </pic:spPr>
-                </pic:pic>
-              </a:graphicData>
-            </a:graphic>
-            <wp14:sizeRelH relativeFrom="page">
-              <wp14:pctWidth>0</wp14:pctWidth>
-            </wp14:sizeRelH>
-            <wp14:sizeRelV relativeFrom="page">
-              <wp14:pctHeight>0</wp14:pctHeight>
-            </wp14:sizeRelV>
-          </wp:anchor>
-        </w:drawing>
-      </w:r>
-      <w:r>
-        <w:rPr>
-          <w:noProof/>
-        </w:rPr>
-        <w:drawing>
-          <wp:anchor distT="0" distB="0" distL="114300" distR="114300" simplePos="0" relativeHeight="251661312" behindDoc="0" locked="0" layoutInCell="1" allowOverlap="1">
-            <wp:simplePos x="0" y="0"/>
-            <wp:positionH relativeFrom="margin">
-              <wp:align>left</wp:align>
-            </wp:positionH>
-            <wp:positionV relativeFrom="margin">
-              <wp:align>center</wp:align>
-            </wp:positionV>
-            <wp:extent cx="7981948" cy="1995487"/>
-            <wp:effectExtent l="2223" t="0" r="2857" b="2858"/>
-            <wp:wrapNone/>
-            <wp:docPr id="4" name="Picture 4" descr="C:\Users\Rohan\AppData\Local\Microsoft\Windows\INetCache\Content.Word\AlphaLambdaValues.jpg"/>
-            <wp:cNvGraphicFramePr>
-              <a:graphicFrameLocks xmlns:a="http://schemas.openxmlformats.org/drawingml/2006/main" noChangeAspect="1"/>
-            </wp:cNvGraphicFramePr>
-            <a:graphic xmlns:a="http://schemas.openxmlformats.org/drawingml/2006/main">
-              <a:graphicData uri="http://schemas.openxmlformats.org/drawingml/2006/picture">
-                <pic:pic xmlns:pic="http://schemas.openxmlformats.org/drawingml/2006/picture">
-                  <pic:nvPicPr>
-                    <pic:cNvPr id="0" name="Picture 7" descr="C:\Users\Rohan\AppData\Local\Microsoft\Windows\INetCache\Content.Word\AlphaLambdaValues.jpg"/>
-                    <pic:cNvPicPr>
-                      <a:picLocks noChangeAspect="1" noChangeArrowheads="1"/>
-                    </pic:cNvPicPr>
-                  </pic:nvPicPr>
-                  <pic:blipFill>
-                    <a:blip r:embed="rId7">
-                      <a:extLst>
-                        <a:ext uri="{28A0092B-C50C-407E-A947-70E740481C1C}">
-                          <a14:useLocalDpi xmlns:a14="http://schemas.microsoft.com/office/drawing/2010/main" val="0"/>
-                        </a:ext>
-                      </a:extLst>
-                    </a:blip>
-                    <a:srcRect/>
-                    <a:stretch>
-                      <a:fillRect/>
-                    </a:stretch>
-                  </pic:blipFill>
-                  <pic:spPr bwMode="auto">
-                    <a:xfrm rot="16200000">
-                      <a:off x="0" y="0"/>
-                      <a:ext cx="7981948" cy="1995487"/>
-                    </a:xfrm>
-                    <a:prstGeom prst="rect">
-                      <a:avLst/>
-                    </a:prstGeom>
-                    <a:noFill/>
-                    <a:ln>
-                      <a:noFill/>
-                    </a:ln>
-                  </pic:spPr>
-                </pic:pic>
-              </a:graphicData>
-            </a:graphic>
-            <wp14:sizeRelH relativeFrom="page">
-              <wp14:pctWidth>0</wp14:pctWidth>
-            </wp14:sizeRelH>
-            <wp14:sizeRelV relativeFrom="page">
-              <wp14:pctHeight>0</wp14:pctHeight>
-            </wp14:sizeRelV>
-          </wp:anchor>
-        </w:drawing>
-      </w:r>
-      <w:r>
-        <w:rPr>
-          <w:b/>
-          <w:sz w:val="24"/>
-          <w:szCs w:val="24"/>
-        </w:rPr>
-        <w:br w:type="page"/>
-      </w:r>
-    </w:p>
-    <w:p>
-      <w:pPr>
-        <w:spacing w:after="0"/>
-        <w:rPr>
-          <w:b/>
-          <w:sz w:val="24"/>
-          <w:szCs w:val="24"/>
-        </w:rPr>
-      </w:pPr>
-      <w:r>
-        <w:rPr>
-          <w:b/>
-          <w:sz w:val="24"/>
-          <w:szCs w:val="24"/>
-        </w:rPr>
-        <w:lastRenderedPageBreak/>
-        <w:t>tot</w:t>
-      </w:r>
-      <w:r>
-        <w:rPr>
-          <w:b/>
-          <w:sz w:val="24"/>
-          <w:szCs w:val="24"/>
-        </w:rPr>
-        <w:t>SCORAD</w:t>
-      </w:r>
-      <w:r>
-        <w:rPr>
-          <w:b/>
-          <w:sz w:val="24"/>
-          <w:szCs w:val="24"/>
-        </w:rPr>
-        <w:t xml:space="preserve"> logged</w:t>
-      </w:r>
-      <w:r>
-        <w:rPr>
-          <w:b/>
-          <w:sz w:val="24"/>
-          <w:szCs w:val="24"/>
-        </w:rPr>
-        <w:t xml:space="preserve"> data results:</w:t>
-      </w:r>
-    </w:p>
-    <w:p>
-      <w:pPr>
-        <w:spacing w:after="0"/>
-        <w:rPr>
-          <w:b/>
-          <w:sz w:val="24"/>
-          <w:szCs w:val="24"/>
-        </w:rPr>
-      </w:pPr>
-    </w:p>
-    <w:p>
-      <w:pPr>
-        <w:spacing w:after="0"/>
-        <w:rPr>
-          <w:sz w:val="24"/>
-          <w:szCs w:val="24"/>
-        </w:rPr>
-      </w:pPr>
-      <w:r>
-        <w:rPr>
-          <w:noProof/>
-        </w:rPr>
-        <w:drawing>
-          <wp:anchor distT="0" distB="0" distL="114300" distR="114300" simplePos="0" relativeHeight="251664384" behindDoc="0" locked="0" layoutInCell="1" allowOverlap="1" wp14:anchorId="40009027" wp14:editId="70A703BA">
+          <wp:anchor distT="0" distB="0" distL="114300" distR="114300" simplePos="0" relativeHeight="251661312" behindDoc="0" locked="0" layoutInCell="1" allowOverlap="1" wp14:anchorId="40009027" wp14:editId="70A703BA">
             <wp:simplePos x="0" y="0"/>
             <wp:positionH relativeFrom="margin">
               <wp:posOffset>472753</wp:posOffset>
@@ -745,7 +807,7 @@
                     </pic:cNvPicPr>
                   </pic:nvPicPr>
                   <pic:blipFill>
-                    <a:blip r:embed="rId8">
+                    <a:blip r:embed="rId10">
                       <a:extLst>
                         <a:ext uri="{28A0092B-C50C-407E-A947-70E740481C1C}">
                           <a14:useLocalDpi xmlns:a14="http://schemas.microsoft.com/office/drawing/2010/main" val="0"/>
@@ -806,7 +868,7 @@
           <w:noProof/>
         </w:rPr>
         <w:drawing>
-          <wp:anchor distT="0" distB="0" distL="114300" distR="114300" simplePos="0" relativeHeight="251663360" behindDoc="0" locked="0" layoutInCell="1" allowOverlap="1" wp14:anchorId="5246F56C" wp14:editId="07421E02">
+          <wp:anchor distT="0" distB="0" distL="114300" distR="114300" simplePos="0" relativeHeight="251660288" behindDoc="0" locked="0" layoutInCell="1" allowOverlap="1" wp14:anchorId="5246F56C" wp14:editId="07421E02">
             <wp:simplePos x="0" y="0"/>
             <wp:positionH relativeFrom="margin">
               <wp:posOffset>472440</wp:posOffset>
@@ -831,7 +893,7 @@
                     </pic:cNvPicPr>
                   </pic:nvPicPr>
                   <pic:blipFill>
-                    <a:blip r:embed="rId9">
+                    <a:blip r:embed="rId11">
                       <a:extLst>
                         <a:ext uri="{28A0092B-C50C-407E-A947-70E740481C1C}">
                           <a14:useLocalDpi xmlns:a14="http://schemas.microsoft.com/office/drawing/2010/main" val="0"/>
@@ -887,222 +949,198 @@
       </w:pPr>
       <w:r>
         <w:rPr>
+          <w:b/>
           <w:noProof/>
+          <w:sz w:val="24"/>
+          <w:szCs w:val="24"/>
         </w:rPr>
         <w:lastRenderedPageBreak/>
+        <mc:AlternateContent>
+          <mc:Choice Requires="wpg">
+            <w:drawing>
+              <wp:anchor distT="0" distB="0" distL="114300" distR="114300" simplePos="0" relativeHeight="251664384" behindDoc="0" locked="0" layoutInCell="1" allowOverlap="1">
+                <wp:simplePos x="0" y="0"/>
+                <wp:positionH relativeFrom="margin">
+                  <wp:align>center</wp:align>
+                </wp:positionH>
+                <wp:positionV relativeFrom="paragraph">
+                  <wp:posOffset>490538</wp:posOffset>
+                </wp:positionV>
+                <wp:extent cx="5997576" cy="7919720"/>
+                <wp:effectExtent l="0" t="0" r="3175" b="5080"/>
+                <wp:wrapNone/>
+                <wp:docPr id="22" name="Group 22"/>
+                <wp:cNvGraphicFramePr/>
+                <a:graphic xmlns:a="http://schemas.openxmlformats.org/drawingml/2006/main">
+                  <a:graphicData uri="http://schemas.microsoft.com/office/word/2010/wordprocessingGroup">
+                    <wpg:wgp>
+                      <wpg:cNvGrpSpPr/>
+                      <wpg:grpSpPr>
+                        <a:xfrm>
+                          <a:off x="0" y="0"/>
+                          <a:ext cx="5997576" cy="7919720"/>
+                          <a:chOff x="0" y="0"/>
+                          <a:chExt cx="5997576" cy="7919720"/>
+                        </a:xfrm>
+                      </wpg:grpSpPr>
+                      <pic:pic xmlns:pic="http://schemas.openxmlformats.org/drawingml/2006/picture">
+                        <pic:nvPicPr>
+                          <pic:cNvPr id="7" name="Picture 7"/>
+                          <pic:cNvPicPr>
+                            <a:picLocks noChangeAspect="1"/>
+                          </pic:cNvPicPr>
+                        </pic:nvPicPr>
+                        <pic:blipFill>
+                          <a:blip r:embed="rId12">
+                            <a:extLst>
+                              <a:ext uri="{28A0092B-C50C-407E-A947-70E740481C1C}">
+                                <a14:useLocalDpi xmlns:a14="http://schemas.microsoft.com/office/drawing/2010/main" val="0"/>
+                              </a:ext>
+                            </a:extLst>
+                          </a:blip>
+                          <a:stretch>
+                            <a:fillRect/>
+                          </a:stretch>
+                        </pic:blipFill>
+                        <pic:spPr bwMode="auto">
+                          <a:xfrm rot="16200000">
+                            <a:off x="617538" y="2328862"/>
+                            <a:ext cx="7546975" cy="3213100"/>
+                          </a:xfrm>
+                          <a:prstGeom prst="rect">
+                            <a:avLst/>
+                          </a:prstGeom>
+                          <a:noFill/>
+                          <a:ln>
+                            <a:noFill/>
+                          </a:ln>
+                        </pic:spPr>
+                      </pic:pic>
+                      <pic:pic xmlns:pic="http://schemas.openxmlformats.org/drawingml/2006/picture">
+                        <pic:nvPicPr>
+                          <pic:cNvPr id="8" name="Picture 8"/>
+                          <pic:cNvPicPr>
+                            <a:picLocks noChangeAspect="1"/>
+                          </pic:cNvPicPr>
+                        </pic:nvPicPr>
+                        <pic:blipFill>
+                          <a:blip r:embed="rId13">
+                            <a:extLst>
+                              <a:ext uri="{28A0092B-C50C-407E-A947-70E740481C1C}">
+                                <a14:useLocalDpi xmlns:a14="http://schemas.microsoft.com/office/drawing/2010/main" val="0"/>
+                              </a:ext>
+                            </a:extLst>
+                          </a:blip>
+                          <a:stretch>
+                            <a:fillRect/>
+                          </a:stretch>
+                        </pic:blipFill>
+                        <pic:spPr bwMode="auto">
+                          <a:xfrm rot="16200000">
+                            <a:off x="-2640012" y="2640012"/>
+                            <a:ext cx="7919720" cy="2639695"/>
+                          </a:xfrm>
+                          <a:prstGeom prst="rect">
+                            <a:avLst/>
+                          </a:prstGeom>
+                          <a:noFill/>
+                          <a:ln>
+                            <a:noFill/>
+                          </a:ln>
+                        </pic:spPr>
+                      </pic:pic>
+                    </wpg:wgp>
+                  </a:graphicData>
+                </a:graphic>
+              </wp:anchor>
+            </w:drawing>
+          </mc:Choice>
+          <mc:Fallback>
+            <w:pict>
+              <v:group w14:anchorId="662617C4" id="Group 22" o:spid="_x0000_s1026" style="position:absolute;margin-left:0;margin-top:38.65pt;width:472.25pt;height:623.6pt;z-index:251664384;mso-position-horizontal:center;mso-position-horizontal-relative:margin" coordsize="59975,79197" o:gfxdata="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">
+                <v:shape id="Picture 7" o:spid="_x0000_s1027" type="#_x0000_t75" style="position:absolute;left:6175;top:23288;width:75469;height:32131;rotation:-90;visibility:visible;mso-wrap-style:square" o:gfxdata="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">
+                  <v:imagedata r:id="rId14" o:title=""/>
+                </v:shape>
+                <v:shape id="Picture 8" o:spid="_x0000_s1028" type="#_x0000_t75" style="position:absolute;left:-26401;top:26401;width:79197;height:26396;rotation:-90;visibility:visible;mso-wrap-style:square" o:gfxdata="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">
+                  <v:imagedata r:id="rId15" o:title=""/>
+                </v:shape>
+                <w10:wrap anchorx="margin"/>
+              </v:group>
+            </w:pict>
+          </mc:Fallback>
+        </mc:AlternateContent>
+      </w:r>
+      <w:r>
+        <w:rPr>
+          <w:b/>
+          <w:sz w:val="24"/>
+          <w:szCs w:val="24"/>
+        </w:rPr>
+        <w:br w:type="page"/>
+      </w:r>
+    </w:p>
+    <w:p>
+      <w:pPr>
+        <w:spacing w:after="0"/>
+        <w:rPr>
+          <w:b/>
+          <w:sz w:val="24"/>
+          <w:szCs w:val="24"/>
+        </w:rPr>
+      </w:pPr>
+    </w:p>
+    <w:p>
+      <w:pPr>
+        <w:spacing w:after="0"/>
+        <w:rPr>
+          <w:b/>
+          <w:sz w:val="24"/>
+          <w:szCs w:val="24"/>
+        </w:rPr>
+      </w:pPr>
+      <w:proofErr w:type="spellStart"/>
+      <w:r>
+        <w:rPr>
+          <w:b/>
+          <w:sz w:val="24"/>
+          <w:szCs w:val="24"/>
+        </w:rPr>
+        <w:t>oSCORAD</w:t>
+      </w:r>
+      <w:proofErr w:type="spellEnd"/>
+      <w:r>
+        <w:rPr>
+          <w:b/>
+          <w:sz w:val="24"/>
+          <w:szCs w:val="24"/>
+        </w:rPr>
+        <w:t xml:space="preserve"> unlogged data results:</w:t>
+      </w:r>
+    </w:p>
+    <w:p>
+      <w:pPr>
+        <w:spacing w:after="0"/>
+        <w:rPr>
+          <w:b/>
+          <w:sz w:val="24"/>
+          <w:szCs w:val="24"/>
+        </w:rPr>
+      </w:pPr>
+    </w:p>
+    <w:p>
+      <w:pPr>
+        <w:spacing w:after="0"/>
+        <w:rPr>
+          <w:sz w:val="24"/>
+          <w:szCs w:val="24"/>
+        </w:rPr>
+      </w:pPr>
+      <w:r>
+        <w:rPr>
+          <w:noProof/>
+        </w:rPr>
         <w:drawing>
-          <wp:anchor distT="0" distB="0" distL="114300" distR="114300" simplePos="0" relativeHeight="251665408" behindDoc="0" locked="0" layoutInCell="1" allowOverlap="1" wp14:anchorId="0E85EA2D" wp14:editId="427583B5">
-            <wp:simplePos x="0" y="0"/>
-            <wp:positionH relativeFrom="margin">
-              <wp:posOffset>351155</wp:posOffset>
-            </wp:positionH>
-            <wp:positionV relativeFrom="margin">
-              <wp:posOffset>2819400</wp:posOffset>
-            </wp:positionV>
-            <wp:extent cx="7546975" cy="3213100"/>
-            <wp:effectExtent l="0" t="4762" r="0" b="0"/>
-            <wp:wrapNone/>
-            <wp:docPr id="7" name="Picture 7"/>
-            <wp:cNvGraphicFramePr>
-              <a:graphicFrameLocks xmlns:a="http://schemas.openxmlformats.org/drawingml/2006/main" noChangeAspect="1"/>
-            </wp:cNvGraphicFramePr>
-            <a:graphic xmlns:a="http://schemas.openxmlformats.org/drawingml/2006/main">
-              <a:graphicData uri="http://schemas.openxmlformats.org/drawingml/2006/picture">
-                <pic:pic xmlns:pic="http://schemas.openxmlformats.org/drawingml/2006/picture">
-                  <pic:nvPicPr>
-                    <pic:cNvPr id="0" name="Picture 5" descr="C:\Users\Rohan\AppData\Local\Microsoft\Windows\INetCache\Content.Word\Performance.jpg"/>
-                    <pic:cNvPicPr>
-                      <a:picLocks noChangeAspect="1" noChangeArrowheads="1"/>
-                    </pic:cNvPicPr>
-                  </pic:nvPicPr>
-                  <pic:blipFill>
-                    <a:blip r:embed="rId10">
-                      <a:extLst>
-                        <a:ext uri="{28A0092B-C50C-407E-A947-70E740481C1C}">
-                          <a14:useLocalDpi xmlns:a14="http://schemas.microsoft.com/office/drawing/2010/main" val="0"/>
-                        </a:ext>
-                      </a:extLst>
-                    </a:blip>
-                    <a:stretch>
-                      <a:fillRect/>
-                    </a:stretch>
-                  </pic:blipFill>
-                  <pic:spPr bwMode="auto">
-                    <a:xfrm rot="16200000">
-                      <a:off x="0" y="0"/>
-                      <a:ext cx="7546975" cy="3213100"/>
-                    </a:xfrm>
-                    <a:prstGeom prst="rect">
-                      <a:avLst/>
-                    </a:prstGeom>
-                    <a:noFill/>
-                    <a:ln>
-                      <a:noFill/>
-                    </a:ln>
-                  </pic:spPr>
-                </pic:pic>
-              </a:graphicData>
-            </a:graphic>
-            <wp14:sizeRelH relativeFrom="page">
-              <wp14:pctWidth>0</wp14:pctWidth>
-            </wp14:sizeRelH>
-            <wp14:sizeRelV relativeFrom="page">
-              <wp14:pctHeight>0</wp14:pctHeight>
-            </wp14:sizeRelV>
-          </wp:anchor>
-        </w:drawing>
-      </w:r>
-      <w:r>
-        <w:rPr>
-          <w:noProof/>
-        </w:rPr>
-        <w:drawing>
-          <wp:anchor distT="0" distB="0" distL="114300" distR="114300" simplePos="0" relativeHeight="251666432" behindDoc="0" locked="0" layoutInCell="1" allowOverlap="1" wp14:anchorId="314A9BE9" wp14:editId="164BF55E">
-            <wp:simplePos x="0" y="0"/>
-            <wp:positionH relativeFrom="margin">
-              <wp:posOffset>-2997200</wp:posOffset>
-            </wp:positionH>
-            <wp:positionV relativeFrom="margin">
-              <wp:posOffset>3510280</wp:posOffset>
-            </wp:positionV>
-            <wp:extent cx="7981315" cy="1857375"/>
-            <wp:effectExtent l="0" t="5080" r="0" b="0"/>
-            <wp:wrapNone/>
-            <wp:docPr id="8" name="Picture 8"/>
-            <wp:cNvGraphicFramePr>
-              <a:graphicFrameLocks xmlns:a="http://schemas.openxmlformats.org/drawingml/2006/main" noChangeAspect="1"/>
-            </wp:cNvGraphicFramePr>
-            <a:graphic xmlns:a="http://schemas.openxmlformats.org/drawingml/2006/main">
-              <a:graphicData uri="http://schemas.openxmlformats.org/drawingml/2006/picture">
-                <pic:pic xmlns:pic="http://schemas.openxmlformats.org/drawingml/2006/picture">
-                  <pic:nvPicPr>
-                    <pic:cNvPr id="0" name="Picture 7" descr="C:\Users\Rohan\AppData\Local\Microsoft\Windows\INetCache\Content.Word\AlphaLambdaValues.jpg"/>
-                    <pic:cNvPicPr>
-                      <a:picLocks noChangeAspect="1" noChangeArrowheads="1"/>
-                    </pic:cNvPicPr>
-                  </pic:nvPicPr>
-                  <pic:blipFill>
-                    <a:blip r:embed="rId11">
-                      <a:extLst>
-                        <a:ext uri="{28A0092B-C50C-407E-A947-70E740481C1C}">
-                          <a14:useLocalDpi xmlns:a14="http://schemas.microsoft.com/office/drawing/2010/main" val="0"/>
-                        </a:ext>
-                      </a:extLst>
-                    </a:blip>
-                    <a:stretch>
-                      <a:fillRect/>
-                    </a:stretch>
-                  </pic:blipFill>
-                  <pic:spPr bwMode="auto">
-                    <a:xfrm rot="16200000">
-                      <a:off x="0" y="0"/>
-                      <a:ext cx="7981315" cy="1857375"/>
-                    </a:xfrm>
-                    <a:prstGeom prst="rect">
-                      <a:avLst/>
-                    </a:prstGeom>
-                    <a:noFill/>
-                    <a:ln>
-                      <a:noFill/>
-                    </a:ln>
-                  </pic:spPr>
-                </pic:pic>
-              </a:graphicData>
-            </a:graphic>
-            <wp14:sizeRelH relativeFrom="page">
-              <wp14:pctWidth>0</wp14:pctWidth>
-            </wp14:sizeRelH>
-            <wp14:sizeRelV relativeFrom="page">
-              <wp14:pctHeight>0</wp14:pctHeight>
-            </wp14:sizeRelV>
-          </wp:anchor>
-        </w:drawing>
-      </w:r>
-      <w:r>
-        <w:rPr>
-          <w:b/>
-          <w:sz w:val="24"/>
-          <w:szCs w:val="24"/>
-        </w:rPr>
-        <w:br w:type="page"/>
-      </w:r>
-    </w:p>
-    <w:p>
-      <w:pPr>
-        <w:spacing w:after="0"/>
-        <w:rPr>
-          <w:b/>
-          <w:sz w:val="24"/>
-          <w:szCs w:val="24"/>
-        </w:rPr>
-      </w:pPr>
-    </w:p>
-    <w:p>
-      <w:pPr>
-        <w:spacing w:after="0"/>
-        <w:rPr>
-          <w:b/>
-          <w:sz w:val="24"/>
-          <w:szCs w:val="24"/>
-        </w:rPr>
-      </w:pPr>
-      <w:r>
-        <w:rPr>
-          <w:b/>
-          <w:sz w:val="24"/>
-          <w:szCs w:val="24"/>
-        </w:rPr>
-        <w:t>o</w:t>
-      </w:r>
-      <w:r>
-        <w:rPr>
-          <w:b/>
-          <w:sz w:val="24"/>
-          <w:szCs w:val="24"/>
-        </w:rPr>
-        <w:t xml:space="preserve">SCORAD </w:t>
-      </w:r>
-      <w:r>
-        <w:rPr>
-          <w:b/>
-          <w:sz w:val="24"/>
-          <w:szCs w:val="24"/>
-        </w:rPr>
-        <w:t>un</w:t>
-      </w:r>
-      <w:r>
-        <w:rPr>
-          <w:b/>
-          <w:sz w:val="24"/>
-          <w:szCs w:val="24"/>
-        </w:rPr>
-        <w:t>logged data results:</w:t>
-      </w:r>
-    </w:p>
-    <w:p>
-      <w:pPr>
-        <w:spacing w:after="0"/>
-        <w:rPr>
-          <w:b/>
-          <w:sz w:val="24"/>
-          <w:szCs w:val="24"/>
-        </w:rPr>
-      </w:pPr>
-    </w:p>
-    <w:p>
-      <w:pPr>
-        <w:spacing w:after="0"/>
-        <w:rPr>
-          <w:sz w:val="24"/>
-          <w:szCs w:val="24"/>
-        </w:rPr>
-      </w:pPr>
-      <w:r>
-        <w:rPr>
-          <w:noProof/>
-        </w:rPr>
-        <w:drawing>
-          <wp:anchor distT="0" distB="0" distL="114300" distR="114300" simplePos="0" relativeHeight="251669504" behindDoc="0" locked="0" layoutInCell="1" allowOverlap="1" wp14:anchorId="6C02122E" wp14:editId="2680585D">
+          <wp:anchor distT="0" distB="0" distL="114300" distR="114300" simplePos="0" relativeHeight="251667456" behindDoc="0" locked="0" layoutInCell="1" allowOverlap="1" wp14:anchorId="6C02122E" wp14:editId="2680585D">
             <wp:simplePos x="0" y="0"/>
             <wp:positionH relativeFrom="margin">
               <wp:posOffset>472440</wp:posOffset>
@@ -1114,380 +1152,6 @@
             <wp:effectExtent l="0" t="0" r="635" b="635"/>
             <wp:wrapNone/>
             <wp:docPr id="9" name="Picture 9"/>
-            <wp:cNvGraphicFramePr>
-              <a:graphicFrameLocks xmlns:a="http://schemas.openxmlformats.org/drawingml/2006/main" noChangeAspect="1"/>
-            </wp:cNvGraphicFramePr>
-            <a:graphic xmlns:a="http://schemas.openxmlformats.org/drawingml/2006/main">
-              <a:graphicData uri="http://schemas.openxmlformats.org/drawingml/2006/picture">
-                <pic:pic xmlns:pic="http://schemas.openxmlformats.org/drawingml/2006/picture">
-                  <pic:nvPicPr>
-                    <pic:cNvPr id="0" name="Picture 1" descr="C:\Users\Rohan\AppData\Local\Microsoft\Windows\INetCache\Content.Word\Predictions.jpg"/>
-                    <pic:cNvPicPr>
-                      <a:picLocks noChangeAspect="1" noChangeArrowheads="1"/>
-                    </pic:cNvPicPr>
-                  </pic:nvPicPr>
-                  <pic:blipFill>
-                    <a:blip r:embed="rId12">
-                      <a:extLst>
-                        <a:ext uri="{28A0092B-C50C-407E-A947-70E740481C1C}">
-                          <a14:useLocalDpi xmlns:a14="http://schemas.microsoft.com/office/drawing/2010/main" val="0"/>
-                        </a:ext>
-                      </a:extLst>
-                    </a:blip>
-                    <a:stretch>
-                      <a:fillRect/>
-                    </a:stretch>
-                  </pic:blipFill>
-                  <pic:spPr bwMode="auto">
-                    <a:xfrm>
-                      <a:off x="0" y="0"/>
-                      <a:ext cx="4800000" cy="3600000"/>
-                    </a:xfrm>
-                    <a:prstGeom prst="rect">
-                      <a:avLst/>
-                    </a:prstGeom>
-                    <a:noFill/>
-                    <a:ln>
-                      <a:noFill/>
-                    </a:ln>
-                  </pic:spPr>
-                </pic:pic>
-              </a:graphicData>
-            </a:graphic>
-            <wp14:sizeRelH relativeFrom="margin">
-              <wp14:pctWidth>0</wp14:pctWidth>
-            </wp14:sizeRelH>
-            <wp14:sizeRelV relativeFrom="margin">
-              <wp14:pctHeight>0</wp14:pctHeight>
-            </wp14:sizeRelV>
-          </wp:anchor>
-        </w:drawing>
-      </w:r>
-    </w:p>
-    <w:p>
-      <w:pPr>
-        <w:spacing w:after="0"/>
-        <w:rPr>
-          <w:b/>
-          <w:sz w:val="24"/>
-          <w:szCs w:val="24"/>
-        </w:rPr>
-      </w:pPr>
-    </w:p>
-    <w:p>
-      <w:pPr>
-        <w:spacing w:after="0"/>
-        <w:rPr>
-          <w:b/>
-          <w:sz w:val="24"/>
-          <w:szCs w:val="24"/>
-        </w:rPr>
-      </w:pPr>
-      <w:r>
-        <w:rPr>
-          <w:noProof/>
-        </w:rPr>
-        <w:drawing>
-          <wp:anchor distT="0" distB="0" distL="114300" distR="114300" simplePos="0" relativeHeight="251668480" behindDoc="0" locked="0" layoutInCell="1" allowOverlap="1" wp14:anchorId="24CA9FC2" wp14:editId="0C5FA341">
-            <wp:simplePos x="0" y="0"/>
-            <wp:positionH relativeFrom="margin">
-              <wp:posOffset>472440</wp:posOffset>
-            </wp:positionH>
-            <wp:positionV relativeFrom="paragraph">
-              <wp:posOffset>3908425</wp:posOffset>
-            </wp:positionV>
-            <wp:extent cx="4793110" cy="3594833"/>
-            <wp:effectExtent l="0" t="0" r="7620" b="5715"/>
-            <wp:wrapNone/>
-            <wp:docPr id="10" name="Picture 10"/>
-            <wp:cNvGraphicFramePr>
-              <a:graphicFrameLocks xmlns:a="http://schemas.openxmlformats.org/drawingml/2006/main" noChangeAspect="1"/>
-            </wp:cNvGraphicFramePr>
-            <a:graphic xmlns:a="http://schemas.openxmlformats.org/drawingml/2006/main">
-              <a:graphicData uri="http://schemas.openxmlformats.org/drawingml/2006/picture">
-                <pic:pic xmlns:pic="http://schemas.openxmlformats.org/drawingml/2006/picture">
-                  <pic:nvPicPr>
-                    <pic:cNvPr id="0" name="Picture 3" descr="C:\Users\Rohan\AppData\Local\Microsoft\Windows\INetCache\Content.Word\Residuals.jpg"/>
-                    <pic:cNvPicPr>
-                      <a:picLocks noChangeAspect="1" noChangeArrowheads="1"/>
-                    </pic:cNvPicPr>
-                  </pic:nvPicPr>
-                  <pic:blipFill>
-                    <a:blip r:embed="rId13">
-                      <a:extLst>
-                        <a:ext uri="{28A0092B-C50C-407E-A947-70E740481C1C}">
-                          <a14:useLocalDpi xmlns:a14="http://schemas.microsoft.com/office/drawing/2010/main" val="0"/>
-                        </a:ext>
-                      </a:extLst>
-                    </a:blip>
-                    <a:stretch>
-                      <a:fillRect/>
-                    </a:stretch>
-                  </pic:blipFill>
-                  <pic:spPr bwMode="auto">
-                    <a:xfrm>
-                      <a:off x="0" y="0"/>
-                      <a:ext cx="4793110" cy="3594833"/>
-                    </a:xfrm>
-                    <a:prstGeom prst="rect">
-                      <a:avLst/>
-                    </a:prstGeom>
-                    <a:noFill/>
-                    <a:ln>
-                      <a:noFill/>
-                    </a:ln>
-                  </pic:spPr>
-                </pic:pic>
-              </a:graphicData>
-            </a:graphic>
-            <wp14:sizeRelH relativeFrom="margin">
-              <wp14:pctWidth>0</wp14:pctWidth>
-            </wp14:sizeRelH>
-            <wp14:sizeRelV relativeFrom="margin">
-              <wp14:pctHeight>0</wp14:pctHeight>
-            </wp14:sizeRelV>
-          </wp:anchor>
-        </w:drawing>
-      </w:r>
-      <w:r>
-        <w:rPr>
-          <w:b/>
-          <w:sz w:val="24"/>
-          <w:szCs w:val="24"/>
-        </w:rPr>
-        <w:br w:type="page"/>
-      </w:r>
-    </w:p>
-    <w:p>
-      <w:pPr>
-        <w:spacing w:after="0"/>
-        <w:rPr>
-          <w:b/>
-          <w:sz w:val="24"/>
-          <w:szCs w:val="24"/>
-        </w:rPr>
-      </w:pPr>
-      <w:r>
-        <w:rPr>
-          <w:noProof/>
-        </w:rPr>
-        <w:lastRenderedPageBreak/>
-        <w:drawing>
-          <wp:anchor distT="0" distB="0" distL="114300" distR="114300" simplePos="0" relativeHeight="251670528" behindDoc="0" locked="0" layoutInCell="1" allowOverlap="1" wp14:anchorId="4C06BCEB" wp14:editId="398A6813">
-            <wp:simplePos x="0" y="0"/>
-            <wp:positionH relativeFrom="margin">
-              <wp:posOffset>342900</wp:posOffset>
-            </wp:positionH>
-            <wp:positionV relativeFrom="margin">
-              <wp:posOffset>2827020</wp:posOffset>
-            </wp:positionV>
-            <wp:extent cx="7546975" cy="3212465"/>
-            <wp:effectExtent l="0" t="4445" r="0" b="0"/>
-            <wp:wrapNone/>
-            <wp:docPr id="11" name="Picture 11"/>
-            <wp:cNvGraphicFramePr>
-              <a:graphicFrameLocks xmlns:a="http://schemas.openxmlformats.org/drawingml/2006/main" noChangeAspect="1"/>
-            </wp:cNvGraphicFramePr>
-            <a:graphic xmlns:a="http://schemas.openxmlformats.org/drawingml/2006/main">
-              <a:graphicData uri="http://schemas.openxmlformats.org/drawingml/2006/picture">
-                <pic:pic xmlns:pic="http://schemas.openxmlformats.org/drawingml/2006/picture">
-                  <pic:nvPicPr>
-                    <pic:cNvPr id="0" name="Picture 5" descr="C:\Users\Rohan\AppData\Local\Microsoft\Windows\INetCache\Content.Word\Performance.jpg"/>
-                    <pic:cNvPicPr>
-                      <a:picLocks noChangeAspect="1" noChangeArrowheads="1"/>
-                    </pic:cNvPicPr>
-                  </pic:nvPicPr>
-                  <pic:blipFill>
-                    <a:blip r:embed="rId14">
-                      <a:extLst>
-                        <a:ext uri="{28A0092B-C50C-407E-A947-70E740481C1C}">
-                          <a14:useLocalDpi xmlns:a14="http://schemas.microsoft.com/office/drawing/2010/main" val="0"/>
-                        </a:ext>
-                      </a:extLst>
-                    </a:blip>
-                    <a:stretch>
-                      <a:fillRect/>
-                    </a:stretch>
-                  </pic:blipFill>
-                  <pic:spPr bwMode="auto">
-                    <a:xfrm rot="16200000">
-                      <a:off x="0" y="0"/>
-                      <a:ext cx="7546975" cy="3212465"/>
-                    </a:xfrm>
-                    <a:prstGeom prst="rect">
-                      <a:avLst/>
-                    </a:prstGeom>
-                    <a:noFill/>
-                    <a:ln>
-                      <a:noFill/>
-                    </a:ln>
-                  </pic:spPr>
-                </pic:pic>
-              </a:graphicData>
-            </a:graphic>
-            <wp14:sizeRelH relativeFrom="page">
-              <wp14:pctWidth>0</wp14:pctWidth>
-            </wp14:sizeRelH>
-            <wp14:sizeRelV relativeFrom="page">
-              <wp14:pctHeight>0</wp14:pctHeight>
-            </wp14:sizeRelV>
-          </wp:anchor>
-        </w:drawing>
-      </w:r>
-      <w:r>
-        <w:rPr>
-          <w:noProof/>
-        </w:rPr>
-        <w:drawing>
-          <wp:anchor distT="0" distB="0" distL="114300" distR="114300" simplePos="0" relativeHeight="251671552" behindDoc="0" locked="0" layoutInCell="1" allowOverlap="1" wp14:anchorId="0DC77F8A" wp14:editId="3974946B">
-            <wp:simplePos x="0" y="0"/>
-            <wp:positionH relativeFrom="margin">
-              <wp:posOffset>-3002280</wp:posOffset>
-            </wp:positionH>
-            <wp:positionV relativeFrom="margin">
-              <wp:posOffset>3505200</wp:posOffset>
-            </wp:positionV>
-            <wp:extent cx="7981315" cy="1856740"/>
-            <wp:effectExtent l="0" t="4762" r="0" b="0"/>
-            <wp:wrapNone/>
-            <wp:docPr id="12" name="Picture 12"/>
-            <wp:cNvGraphicFramePr>
-              <a:graphicFrameLocks xmlns:a="http://schemas.openxmlformats.org/drawingml/2006/main" noChangeAspect="1"/>
-            </wp:cNvGraphicFramePr>
-            <a:graphic xmlns:a="http://schemas.openxmlformats.org/drawingml/2006/main">
-              <a:graphicData uri="http://schemas.openxmlformats.org/drawingml/2006/picture">
-                <pic:pic xmlns:pic="http://schemas.openxmlformats.org/drawingml/2006/picture">
-                  <pic:nvPicPr>
-                    <pic:cNvPr id="0" name="Picture 7" descr="C:\Users\Rohan\AppData\Local\Microsoft\Windows\INetCache\Content.Word\AlphaLambdaValues.jpg"/>
-                    <pic:cNvPicPr>
-                      <a:picLocks noChangeAspect="1" noChangeArrowheads="1"/>
-                    </pic:cNvPicPr>
-                  </pic:nvPicPr>
-                  <pic:blipFill>
-                    <a:blip r:embed="rId15">
-                      <a:extLst>
-                        <a:ext uri="{28A0092B-C50C-407E-A947-70E740481C1C}">
-                          <a14:useLocalDpi xmlns:a14="http://schemas.microsoft.com/office/drawing/2010/main" val="0"/>
-                        </a:ext>
-                      </a:extLst>
-                    </a:blip>
-                    <a:stretch>
-                      <a:fillRect/>
-                    </a:stretch>
-                  </pic:blipFill>
-                  <pic:spPr bwMode="auto">
-                    <a:xfrm rot="16200000">
-                      <a:off x="0" y="0"/>
-                      <a:ext cx="7981315" cy="1856740"/>
-                    </a:xfrm>
-                    <a:prstGeom prst="rect">
-                      <a:avLst/>
-                    </a:prstGeom>
-                    <a:noFill/>
-                    <a:ln>
-                      <a:noFill/>
-                    </a:ln>
-                  </pic:spPr>
-                </pic:pic>
-              </a:graphicData>
-            </a:graphic>
-            <wp14:sizeRelH relativeFrom="page">
-              <wp14:pctWidth>0</wp14:pctWidth>
-            </wp14:sizeRelH>
-            <wp14:sizeRelV relativeFrom="page">
-              <wp14:pctHeight>0</wp14:pctHeight>
-            </wp14:sizeRelV>
-          </wp:anchor>
-        </w:drawing>
-      </w:r>
-      <w:r>
-        <w:rPr>
-          <w:b/>
-          <w:sz w:val="24"/>
-          <w:szCs w:val="24"/>
-        </w:rPr>
-        <w:br w:type="page"/>
-      </w:r>
-    </w:p>
-    <w:p>
-      <w:pPr>
-        <w:spacing w:after="0"/>
-        <w:rPr>
-          <w:b/>
-          <w:sz w:val="24"/>
-          <w:szCs w:val="24"/>
-        </w:rPr>
-      </w:pPr>
-    </w:p>
-    <w:p>
-      <w:pPr>
-        <w:spacing w:after="0"/>
-        <w:rPr>
-          <w:b/>
-          <w:sz w:val="24"/>
-          <w:szCs w:val="24"/>
-        </w:rPr>
-      </w:pPr>
-      <w:r>
-        <w:rPr>
-          <w:b/>
-          <w:sz w:val="24"/>
-          <w:szCs w:val="24"/>
-        </w:rPr>
-        <w:t xml:space="preserve">totSCORAD </w:t>
-      </w:r>
-      <w:r>
-        <w:rPr>
-          <w:b/>
-          <w:sz w:val="24"/>
-          <w:szCs w:val="24"/>
-        </w:rPr>
-        <w:t>un</w:t>
-      </w:r>
-      <w:r>
-        <w:rPr>
-          <w:b/>
-          <w:sz w:val="24"/>
-          <w:szCs w:val="24"/>
-        </w:rPr>
-        <w:t>logged data results:</w:t>
-      </w:r>
-    </w:p>
-    <w:p>
-      <w:pPr>
-        <w:spacing w:after="0"/>
-        <w:rPr>
-          <w:b/>
-          <w:sz w:val="24"/>
-          <w:szCs w:val="24"/>
-        </w:rPr>
-      </w:pPr>
-    </w:p>
-    <w:p>
-      <w:pPr>
-        <w:spacing w:after="0"/>
-        <w:rPr>
-          <w:sz w:val="24"/>
-          <w:szCs w:val="24"/>
-        </w:rPr>
-      </w:pPr>
-      <w:r>
-        <w:rPr>
-          <w:noProof/>
-        </w:rPr>
-        <w:drawing>
-          <wp:anchor distT="0" distB="0" distL="114300" distR="114300" simplePos="0" relativeHeight="251674624" behindDoc="0" locked="0" layoutInCell="1" allowOverlap="1" wp14:anchorId="6C02122E" wp14:editId="2680585D">
-            <wp:simplePos x="0" y="0"/>
-            <wp:positionH relativeFrom="margin">
-              <wp:posOffset>472440</wp:posOffset>
-            </wp:positionH>
-            <wp:positionV relativeFrom="paragraph">
-              <wp:posOffset>134620</wp:posOffset>
-            </wp:positionV>
-            <wp:extent cx="4800000" cy="3600000"/>
-            <wp:effectExtent l="0" t="0" r="635" b="635"/>
-            <wp:wrapNone/>
-            <wp:docPr id="13" name="Picture 13"/>
             <wp:cNvGraphicFramePr>
               <a:graphicFrameLocks xmlns:a="http://schemas.openxmlformats.org/drawingml/2006/main" noChangeAspect="1"/>
             </wp:cNvGraphicFramePr>
@@ -1562,7 +1226,365 @@
           <w:noProof/>
         </w:rPr>
         <w:drawing>
-          <wp:anchor distT="0" distB="0" distL="114300" distR="114300" simplePos="0" relativeHeight="251676672" behindDoc="0" locked="0" layoutInCell="1" allowOverlap="1" wp14:anchorId="0DC77F8A" wp14:editId="3974946B">
+          <wp:anchor distT="0" distB="0" distL="114300" distR="114300" simplePos="0" relativeHeight="251666432" behindDoc="0" locked="0" layoutInCell="1" allowOverlap="1" wp14:anchorId="24CA9FC2" wp14:editId="0C5FA341">
+            <wp:simplePos x="0" y="0"/>
+            <wp:positionH relativeFrom="margin">
+              <wp:posOffset>472440</wp:posOffset>
+            </wp:positionH>
+            <wp:positionV relativeFrom="paragraph">
+              <wp:posOffset>3908425</wp:posOffset>
+            </wp:positionV>
+            <wp:extent cx="4793110" cy="3594833"/>
+            <wp:effectExtent l="0" t="0" r="7620" b="5715"/>
+            <wp:wrapNone/>
+            <wp:docPr id="10" name="Picture 10"/>
+            <wp:cNvGraphicFramePr>
+              <a:graphicFrameLocks xmlns:a="http://schemas.openxmlformats.org/drawingml/2006/main" noChangeAspect="1"/>
+            </wp:cNvGraphicFramePr>
+            <a:graphic xmlns:a="http://schemas.openxmlformats.org/drawingml/2006/main">
+              <a:graphicData uri="http://schemas.openxmlformats.org/drawingml/2006/picture">
+                <pic:pic xmlns:pic="http://schemas.openxmlformats.org/drawingml/2006/picture">
+                  <pic:nvPicPr>
+                    <pic:cNvPr id="0" name="Picture 3" descr="C:\Users\Rohan\AppData\Local\Microsoft\Windows\INetCache\Content.Word\Residuals.jpg"/>
+                    <pic:cNvPicPr>
+                      <a:picLocks noChangeAspect="1" noChangeArrowheads="1"/>
+                    </pic:cNvPicPr>
+                  </pic:nvPicPr>
+                  <pic:blipFill>
+                    <a:blip r:embed="rId17">
+                      <a:extLst>
+                        <a:ext uri="{28A0092B-C50C-407E-A947-70E740481C1C}">
+                          <a14:useLocalDpi xmlns:a14="http://schemas.microsoft.com/office/drawing/2010/main" val="0"/>
+                        </a:ext>
+                      </a:extLst>
+                    </a:blip>
+                    <a:stretch>
+                      <a:fillRect/>
+                    </a:stretch>
+                  </pic:blipFill>
+                  <pic:spPr bwMode="auto">
+                    <a:xfrm>
+                      <a:off x="0" y="0"/>
+                      <a:ext cx="4793110" cy="3594833"/>
+                    </a:xfrm>
+                    <a:prstGeom prst="rect">
+                      <a:avLst/>
+                    </a:prstGeom>
+                    <a:noFill/>
+                    <a:ln>
+                      <a:noFill/>
+                    </a:ln>
+                  </pic:spPr>
+                </pic:pic>
+              </a:graphicData>
+            </a:graphic>
+            <wp14:sizeRelH relativeFrom="margin">
+              <wp14:pctWidth>0</wp14:pctWidth>
+            </wp14:sizeRelH>
+            <wp14:sizeRelV relativeFrom="margin">
+              <wp14:pctHeight>0</wp14:pctHeight>
+            </wp14:sizeRelV>
+          </wp:anchor>
+        </w:drawing>
+      </w:r>
+      <w:r>
+        <w:rPr>
+          <w:b/>
+          <w:sz w:val="24"/>
+          <w:szCs w:val="24"/>
+        </w:rPr>
+        <w:br w:type="page"/>
+      </w:r>
+    </w:p>
+    <w:p>
+      <w:pPr>
+        <w:spacing w:after="0"/>
+        <w:rPr>
+          <w:b/>
+          <w:sz w:val="24"/>
+          <w:szCs w:val="24"/>
+        </w:rPr>
+      </w:pPr>
+      <w:r>
+        <w:rPr>
+          <w:b/>
+          <w:noProof/>
+          <w:sz w:val="24"/>
+          <w:szCs w:val="24"/>
+        </w:rPr>
+        <w:lastRenderedPageBreak/>
+        <mc:AlternateContent>
+          <mc:Choice Requires="wpg">
+            <w:drawing>
+              <wp:anchor distT="0" distB="0" distL="114300" distR="114300" simplePos="0" relativeHeight="251670528" behindDoc="0" locked="0" layoutInCell="1" allowOverlap="1">
+                <wp:simplePos x="0" y="0"/>
+                <wp:positionH relativeFrom="margin">
+                  <wp:align>center</wp:align>
+                </wp:positionH>
+                <wp:positionV relativeFrom="paragraph">
+                  <wp:posOffset>528638</wp:posOffset>
+                </wp:positionV>
+                <wp:extent cx="5870258" cy="7919720"/>
+                <wp:effectExtent l="0" t="0" r="0" b="5080"/>
+                <wp:wrapNone/>
+                <wp:docPr id="21" name="Group 21"/>
+                <wp:cNvGraphicFramePr/>
+                <a:graphic xmlns:a="http://schemas.openxmlformats.org/drawingml/2006/main">
+                  <a:graphicData uri="http://schemas.microsoft.com/office/word/2010/wordprocessingGroup">
+                    <wpg:wgp>
+                      <wpg:cNvGrpSpPr/>
+                      <wpg:grpSpPr>
+                        <a:xfrm>
+                          <a:off x="0" y="0"/>
+                          <a:ext cx="5870258" cy="7919720"/>
+                          <a:chOff x="0" y="0"/>
+                          <a:chExt cx="5870258" cy="7919720"/>
+                        </a:xfrm>
+                      </wpg:grpSpPr>
+                      <pic:pic xmlns:pic="http://schemas.openxmlformats.org/drawingml/2006/picture">
+                        <pic:nvPicPr>
+                          <pic:cNvPr id="11" name="Picture 11"/>
+                          <pic:cNvPicPr>
+                            <a:picLocks noChangeAspect="1"/>
+                          </pic:cNvPicPr>
+                        </pic:nvPicPr>
+                        <pic:blipFill>
+                          <a:blip r:embed="rId18">
+                            <a:extLst>
+                              <a:ext uri="{28A0092B-C50C-407E-A947-70E740481C1C}">
+                                <a14:useLocalDpi xmlns:a14="http://schemas.microsoft.com/office/drawing/2010/main" val="0"/>
+                              </a:ext>
+                            </a:extLst>
+                          </a:blip>
+                          <a:stretch>
+                            <a:fillRect/>
+                          </a:stretch>
+                        </pic:blipFill>
+                        <pic:spPr bwMode="auto">
+                          <a:xfrm rot="16200000">
+                            <a:off x="490538" y="2303462"/>
+                            <a:ext cx="7546975" cy="3212465"/>
+                          </a:xfrm>
+                          <a:prstGeom prst="rect">
+                            <a:avLst/>
+                          </a:prstGeom>
+                          <a:noFill/>
+                          <a:ln>
+                            <a:noFill/>
+                          </a:ln>
+                        </pic:spPr>
+                      </pic:pic>
+                      <pic:pic xmlns:pic="http://schemas.openxmlformats.org/drawingml/2006/picture">
+                        <pic:nvPicPr>
+                          <pic:cNvPr id="12" name="Picture 12"/>
+                          <pic:cNvPicPr>
+                            <a:picLocks noChangeAspect="1"/>
+                          </pic:cNvPicPr>
+                        </pic:nvPicPr>
+                        <pic:blipFill>
+                          <a:blip r:embed="rId19">
+                            <a:extLst>
+                              <a:ext uri="{28A0092B-C50C-407E-A947-70E740481C1C}">
+                                <a14:useLocalDpi xmlns:a14="http://schemas.microsoft.com/office/drawing/2010/main" val="0"/>
+                              </a:ext>
+                            </a:extLst>
+                          </a:blip>
+                          <a:stretch>
+                            <a:fillRect/>
+                          </a:stretch>
+                        </pic:blipFill>
+                        <pic:spPr bwMode="auto">
+                          <a:xfrm rot="16200000">
+                            <a:off x="-2640012" y="2640012"/>
+                            <a:ext cx="7919720" cy="2639695"/>
+                          </a:xfrm>
+                          <a:prstGeom prst="rect">
+                            <a:avLst/>
+                          </a:prstGeom>
+                          <a:noFill/>
+                          <a:ln>
+                            <a:noFill/>
+                          </a:ln>
+                        </pic:spPr>
+                      </pic:pic>
+                    </wpg:wgp>
+                  </a:graphicData>
+                </a:graphic>
+              </wp:anchor>
+            </w:drawing>
+          </mc:Choice>
+          <mc:Fallback>
+            <w:pict>
+              <v:group w14:anchorId="36F6FA17" id="Group 21" o:spid="_x0000_s1026" style="position:absolute;margin-left:0;margin-top:41.65pt;width:462.25pt;height:623.6pt;z-index:251670528;mso-position-horizontal:center;mso-position-horizontal-relative:margin" coordsize="58702,79197" o:gfxdata="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">
+                <v:shape id="Picture 11" o:spid="_x0000_s1027" type="#_x0000_t75" style="position:absolute;left:4905;top:23034;width:75469;height:32125;rotation:-90;visibility:visible;mso-wrap-style:square" o:gfxdata="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">
+                  <v:imagedata r:id="rId20" o:title=""/>
+                </v:shape>
+                <v:shape id="Picture 12" o:spid="_x0000_s1028" type="#_x0000_t75" style="position:absolute;left:-26401;top:26401;width:79197;height:26396;rotation:-90;visibility:visible;mso-wrap-style:square" o:gfxdata="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">
+                  <v:imagedata r:id="rId21" o:title=""/>
+                </v:shape>
+                <w10:wrap anchorx="margin"/>
+              </v:group>
+            </w:pict>
+          </mc:Fallback>
+        </mc:AlternateContent>
+      </w:r>
+      <w:r>
+        <w:rPr>
+          <w:b/>
+          <w:sz w:val="24"/>
+          <w:szCs w:val="24"/>
+        </w:rPr>
+        <w:br w:type="page"/>
+      </w:r>
+    </w:p>
+    <w:p>
+      <w:pPr>
+        <w:spacing w:after="0"/>
+        <w:rPr>
+          <w:b/>
+          <w:sz w:val="24"/>
+          <w:szCs w:val="24"/>
+        </w:rPr>
+      </w:pPr>
+    </w:p>
+    <w:p>
+      <w:pPr>
+        <w:spacing w:after="0"/>
+        <w:rPr>
+          <w:b/>
+          <w:sz w:val="24"/>
+          <w:szCs w:val="24"/>
+        </w:rPr>
+      </w:pPr>
+      <w:proofErr w:type="spellStart"/>
+      <w:r>
+        <w:rPr>
+          <w:b/>
+          <w:sz w:val="24"/>
+          <w:szCs w:val="24"/>
+        </w:rPr>
+        <w:t>totSCORAD</w:t>
+      </w:r>
+      <w:proofErr w:type="spellEnd"/>
+      <w:r>
+        <w:rPr>
+          <w:b/>
+          <w:sz w:val="24"/>
+          <w:szCs w:val="24"/>
+        </w:rPr>
+        <w:t xml:space="preserve"> unlogged data results:</w:t>
+      </w:r>
+    </w:p>
+    <w:p>
+      <w:pPr>
+        <w:spacing w:after="0"/>
+        <w:rPr>
+          <w:b/>
+          <w:sz w:val="24"/>
+          <w:szCs w:val="24"/>
+        </w:rPr>
+      </w:pPr>
+    </w:p>
+    <w:p>
+      <w:pPr>
+        <w:spacing w:after="0"/>
+        <w:rPr>
+          <w:sz w:val="24"/>
+          <w:szCs w:val="24"/>
+        </w:rPr>
+      </w:pPr>
+      <w:r>
+        <w:rPr>
+          <w:noProof/>
+        </w:rPr>
+        <w:drawing>
+          <wp:anchor distT="0" distB="0" distL="114300" distR="114300" simplePos="0" relativeHeight="251673600" behindDoc="0" locked="0" layoutInCell="1" allowOverlap="1" wp14:anchorId="6C02122E" wp14:editId="2680585D">
+            <wp:simplePos x="0" y="0"/>
+            <wp:positionH relativeFrom="margin">
+              <wp:posOffset>472440</wp:posOffset>
+            </wp:positionH>
+            <wp:positionV relativeFrom="paragraph">
+              <wp:posOffset>134620</wp:posOffset>
+            </wp:positionV>
+            <wp:extent cx="4800000" cy="3600000"/>
+            <wp:effectExtent l="0" t="0" r="635" b="635"/>
+            <wp:wrapNone/>
+            <wp:docPr id="13" name="Picture 13"/>
+            <wp:cNvGraphicFramePr>
+              <a:graphicFrameLocks xmlns:a="http://schemas.openxmlformats.org/drawingml/2006/main" noChangeAspect="1"/>
+            </wp:cNvGraphicFramePr>
+            <a:graphic xmlns:a="http://schemas.openxmlformats.org/drawingml/2006/main">
+              <a:graphicData uri="http://schemas.openxmlformats.org/drawingml/2006/picture">
+                <pic:pic xmlns:pic="http://schemas.openxmlformats.org/drawingml/2006/picture">
+                  <pic:nvPicPr>
+                    <pic:cNvPr id="0" name="Picture 1" descr="C:\Users\Rohan\AppData\Local\Microsoft\Windows\INetCache\Content.Word\Predictions.jpg"/>
+                    <pic:cNvPicPr>
+                      <a:picLocks noChangeAspect="1" noChangeArrowheads="1"/>
+                    </pic:cNvPicPr>
+                  </pic:nvPicPr>
+                  <pic:blipFill>
+                    <a:blip r:embed="rId22">
+                      <a:extLst>
+                        <a:ext uri="{28A0092B-C50C-407E-A947-70E740481C1C}">
+                          <a14:useLocalDpi xmlns:a14="http://schemas.microsoft.com/office/drawing/2010/main" val="0"/>
+                        </a:ext>
+                      </a:extLst>
+                    </a:blip>
+                    <a:stretch>
+                      <a:fillRect/>
+                    </a:stretch>
+                  </pic:blipFill>
+                  <pic:spPr bwMode="auto">
+                    <a:xfrm>
+                      <a:off x="0" y="0"/>
+                      <a:ext cx="4800000" cy="3600000"/>
+                    </a:xfrm>
+                    <a:prstGeom prst="rect">
+                      <a:avLst/>
+                    </a:prstGeom>
+                    <a:noFill/>
+                    <a:ln>
+                      <a:noFill/>
+                    </a:ln>
+                  </pic:spPr>
+                </pic:pic>
+              </a:graphicData>
+            </a:graphic>
+            <wp14:sizeRelH relativeFrom="margin">
+              <wp14:pctWidth>0</wp14:pctWidth>
+            </wp14:sizeRelH>
+            <wp14:sizeRelV relativeFrom="margin">
+              <wp14:pctHeight>0</wp14:pctHeight>
+            </wp14:sizeRelV>
+          </wp:anchor>
+        </w:drawing>
+      </w:r>
+    </w:p>
+    <w:p>
+      <w:pPr>
+        <w:spacing w:after="0"/>
+        <w:rPr>
+          <w:b/>
+          <w:sz w:val="24"/>
+          <w:szCs w:val="24"/>
+        </w:rPr>
+      </w:pPr>
+    </w:p>
+    <w:p>
+      <w:pPr>
+        <w:spacing w:after="0"/>
+        <w:rPr>
+          <w:b/>
+          <w:sz w:val="24"/>
+          <w:szCs w:val="24"/>
+        </w:rPr>
+      </w:pPr>
+      <w:r>
+        <w:rPr>
+          <w:noProof/>
+        </w:rPr>
+        <w:drawing>
+          <wp:anchor distT="0" distB="0" distL="114300" distR="114300" simplePos="0" relativeHeight="251675648" behindDoc="0" locked="0" layoutInCell="1" allowOverlap="1" wp14:anchorId="0DC77F8A" wp14:editId="3974946B">
             <wp:simplePos x="0" y="0"/>
             <wp:positionH relativeFrom="margin">
               <wp:posOffset>4709160</wp:posOffset>
@@ -1587,7 +1609,7 @@
                     </pic:cNvPicPr>
                   </pic:nvPicPr>
                   <pic:blipFill>
-                    <a:blip r:embed="rId17">
+                    <a:blip r:embed="rId23">
                       <a:extLst>
                         <a:ext uri="{28A0092B-C50C-407E-A947-70E740481C1C}">
                           <a14:useLocalDpi xmlns:a14="http://schemas.microsoft.com/office/drawing/2010/main" val="0"/>
@@ -1628,7 +1650,7 @@
           <w:noProof/>
         </w:rPr>
         <w:drawing>
-          <wp:anchor distT="0" distB="0" distL="114300" distR="114300" simplePos="0" relativeHeight="251673600" behindDoc="0" locked="0" layoutInCell="1" allowOverlap="1" wp14:anchorId="24CA9FC2" wp14:editId="0C5FA341">
+          <wp:anchor distT="0" distB="0" distL="114300" distR="114300" simplePos="0" relativeHeight="251672576" behindDoc="0" locked="0" layoutInCell="1" allowOverlap="1" wp14:anchorId="24CA9FC2" wp14:editId="0C5FA341">
             <wp:simplePos x="0" y="0"/>
             <wp:positionH relativeFrom="margin">
               <wp:posOffset>472440</wp:posOffset>
@@ -1653,7 +1675,7 @@
                     </pic:cNvPicPr>
                   </pic:nvPicPr>
                   <pic:blipFill>
-                    <a:blip r:embed="rId18">
+                    <a:blip r:embed="rId24">
                       <a:extLst>
                         <a:ext uri="{28A0092B-C50C-407E-A947-70E740481C1C}">
                           <a14:useLocalDpi xmlns:a14="http://schemas.microsoft.com/office/drawing/2010/main" val="0"/>
@@ -1709,137 +1731,126 @@
       </w:pPr>
       <w:r>
         <w:rPr>
+          <w:b/>
           <w:noProof/>
+          <w:sz w:val="24"/>
+          <w:szCs w:val="24"/>
         </w:rPr>
         <w:lastRenderedPageBreak/>
-        <w:drawing>
-          <wp:anchor distT="0" distB="0" distL="114300" distR="114300" simplePos="0" relativeHeight="251677696" behindDoc="1" locked="0" layoutInCell="1" allowOverlap="1">
-            <wp:simplePos x="0" y="0"/>
-            <wp:positionH relativeFrom="column">
-              <wp:posOffset>-2958465</wp:posOffset>
-            </wp:positionH>
-            <wp:positionV relativeFrom="margin">
-              <wp:align>center</wp:align>
-            </wp:positionV>
-            <wp:extent cx="7993308" cy="1857600"/>
-            <wp:effectExtent l="635" t="0" r="8890" b="8890"/>
-            <wp:wrapNone/>
-            <wp:docPr id="17" name="Picture 17" descr="C:\Users\Rohan\AppData\Local\Microsoft\Windows\INetCache\Content.Word\AlphaLambdaValues.jpg"/>
-            <wp:cNvGraphicFramePr>
-              <a:graphicFrameLocks xmlns:a="http://schemas.openxmlformats.org/drawingml/2006/main" noChangeAspect="1"/>
-            </wp:cNvGraphicFramePr>
-            <a:graphic xmlns:a="http://schemas.openxmlformats.org/drawingml/2006/main">
-              <a:graphicData uri="http://schemas.openxmlformats.org/drawingml/2006/picture">
-                <pic:pic xmlns:pic="http://schemas.openxmlformats.org/drawingml/2006/picture">
-                  <pic:nvPicPr>
-                    <pic:cNvPr id="0" name="Picture 9" descr="C:\Users\Rohan\AppData\Local\Microsoft\Windows\INetCache\Content.Word\AlphaLambdaValues.jpg"/>
-                    <pic:cNvPicPr>
-                      <a:picLocks noChangeAspect="1" noChangeArrowheads="1"/>
-                    </pic:cNvPicPr>
-                  </pic:nvPicPr>
-                  <pic:blipFill>
-                    <a:blip r:embed="rId17">
-                      <a:extLst>
-                        <a:ext uri="{28A0092B-C50C-407E-A947-70E740481C1C}">
-                          <a14:useLocalDpi xmlns:a14="http://schemas.microsoft.com/office/drawing/2010/main" val="0"/>
-                        </a:ext>
-                      </a:extLst>
-                    </a:blip>
-                    <a:srcRect/>
-                    <a:stretch>
-                      <a:fillRect/>
-                    </a:stretch>
-                  </pic:blipFill>
-                  <pic:spPr bwMode="auto">
-                    <a:xfrm rot="16200000">
-                      <a:off x="0" y="0"/>
-                      <a:ext cx="7993308" cy="1857600"/>
-                    </a:xfrm>
-                    <a:prstGeom prst="rect">
-                      <a:avLst/>
-                    </a:prstGeom>
-                    <a:noFill/>
-                    <a:ln>
-                      <a:noFill/>
-                    </a:ln>
-                  </pic:spPr>
-                </pic:pic>
-              </a:graphicData>
-            </a:graphic>
-            <wp14:sizeRelH relativeFrom="margin">
-              <wp14:pctWidth>0</wp14:pctWidth>
-            </wp14:sizeRelH>
-            <wp14:sizeRelV relativeFrom="margin">
-              <wp14:pctHeight>0</wp14:pctHeight>
-            </wp14:sizeRelV>
-          </wp:anchor>
-        </w:drawing>
-      </w:r>
-      <w:r>
-        <w:rPr>
-          <w:noProof/>
-        </w:rPr>
-        <w:drawing>
-          <wp:anchor distT="0" distB="0" distL="114300" distR="114300" simplePos="0" relativeHeight="251675648" behindDoc="0" locked="0" layoutInCell="1" allowOverlap="1" wp14:anchorId="4C06BCEB" wp14:editId="398A6813">
-            <wp:simplePos x="0" y="0"/>
-            <wp:positionH relativeFrom="margin">
-              <wp:posOffset>342900</wp:posOffset>
-            </wp:positionH>
-            <wp:positionV relativeFrom="margin">
-              <wp:posOffset>2827036</wp:posOffset>
-            </wp:positionV>
-            <wp:extent cx="7546975" cy="3213068"/>
-            <wp:effectExtent l="0" t="4445" r="0" b="0"/>
-            <wp:wrapNone/>
-            <wp:docPr id="15" name="Picture 15"/>
-            <wp:cNvGraphicFramePr>
-              <a:graphicFrameLocks xmlns:a="http://schemas.openxmlformats.org/drawingml/2006/main" noChangeAspect="1"/>
-            </wp:cNvGraphicFramePr>
-            <a:graphic xmlns:a="http://schemas.openxmlformats.org/drawingml/2006/main">
-              <a:graphicData uri="http://schemas.openxmlformats.org/drawingml/2006/picture">
-                <pic:pic xmlns:pic="http://schemas.openxmlformats.org/drawingml/2006/picture">
-                  <pic:nvPicPr>
-                    <pic:cNvPr id="0" name="Picture 5" descr="C:\Users\Rohan\AppData\Local\Microsoft\Windows\INetCache\Content.Word\Performance.jpg"/>
-                    <pic:cNvPicPr>
-                      <a:picLocks noChangeAspect="1" noChangeArrowheads="1"/>
-                    </pic:cNvPicPr>
-                  </pic:nvPicPr>
-                  <pic:blipFill>
-                    <a:blip r:embed="rId19">
-                      <a:extLst>
-                        <a:ext uri="{28A0092B-C50C-407E-A947-70E740481C1C}">
-                          <a14:useLocalDpi xmlns:a14="http://schemas.microsoft.com/office/drawing/2010/main" val="0"/>
-                        </a:ext>
-                      </a:extLst>
-                    </a:blip>
-                    <a:stretch>
-                      <a:fillRect/>
-                    </a:stretch>
-                  </pic:blipFill>
-                  <pic:spPr bwMode="auto">
-                    <a:xfrm rot="16200000">
-                      <a:off x="0" y="0"/>
-                      <a:ext cx="7546975" cy="3213068"/>
-                    </a:xfrm>
-                    <a:prstGeom prst="rect">
-                      <a:avLst/>
-                    </a:prstGeom>
-                    <a:noFill/>
-                    <a:ln>
-                      <a:noFill/>
-                    </a:ln>
-                  </pic:spPr>
-                </pic:pic>
-              </a:graphicData>
-            </a:graphic>
-            <wp14:sizeRelH relativeFrom="page">
-              <wp14:pctWidth>0</wp14:pctWidth>
-            </wp14:sizeRelH>
-            <wp14:sizeRelV relativeFrom="page">
-              <wp14:pctHeight>0</wp14:pctHeight>
-            </wp14:sizeRelV>
-          </wp:anchor>
-        </w:drawing>
+        <mc:AlternateContent>
+          <mc:Choice Requires="wpg">
+            <w:drawing>
+              <wp:anchor distT="0" distB="0" distL="114300" distR="114300" simplePos="0" relativeHeight="251677696" behindDoc="0" locked="0" layoutInCell="1" allowOverlap="1">
+                <wp:simplePos x="0" y="0"/>
+                <wp:positionH relativeFrom="margin">
+                  <wp:align>center</wp:align>
+                </wp:positionH>
+                <wp:positionV relativeFrom="paragraph">
+                  <wp:posOffset>465138</wp:posOffset>
+                </wp:positionV>
+                <wp:extent cx="5984558" cy="7919720"/>
+                <wp:effectExtent l="0" t="0" r="0" b="5080"/>
+                <wp:wrapNone/>
+                <wp:docPr id="20" name="Group 20"/>
+                <wp:cNvGraphicFramePr/>
+                <a:graphic xmlns:a="http://schemas.openxmlformats.org/drawingml/2006/main">
+                  <a:graphicData uri="http://schemas.microsoft.com/office/word/2010/wordprocessingGroup">
+                    <wpg:wgp>
+                      <wpg:cNvGrpSpPr/>
+                      <wpg:grpSpPr>
+                        <a:xfrm>
+                          <a:off x="0" y="0"/>
+                          <a:ext cx="5984558" cy="7919720"/>
+                          <a:chOff x="0" y="0"/>
+                          <a:chExt cx="5984558" cy="7919720"/>
+                        </a:xfrm>
+                      </wpg:grpSpPr>
+                      <pic:pic xmlns:pic="http://schemas.openxmlformats.org/drawingml/2006/picture">
+                        <pic:nvPicPr>
+                          <pic:cNvPr id="15" name="Picture 15"/>
+                          <pic:cNvPicPr>
+                            <a:picLocks noChangeAspect="1"/>
+                          </pic:cNvPicPr>
+                        </pic:nvPicPr>
+                        <pic:blipFill>
+                          <a:blip r:embed="rId25">
+                            <a:extLst>
+                              <a:ext uri="{28A0092B-C50C-407E-A947-70E740481C1C}">
+                                <a14:useLocalDpi xmlns:a14="http://schemas.microsoft.com/office/drawing/2010/main" val="0"/>
+                              </a:ext>
+                            </a:extLst>
+                          </a:blip>
+                          <a:stretch>
+                            <a:fillRect/>
+                          </a:stretch>
+                        </pic:blipFill>
+                        <pic:spPr bwMode="auto">
+                          <a:xfrm rot="16200000">
+                            <a:off x="604838" y="2366962"/>
+                            <a:ext cx="7546975" cy="3212465"/>
+                          </a:xfrm>
+                          <a:prstGeom prst="rect">
+                            <a:avLst/>
+                          </a:prstGeom>
+                          <a:noFill/>
+                          <a:ln>
+                            <a:noFill/>
+                          </a:ln>
+                        </pic:spPr>
+                      </pic:pic>
+                      <pic:pic xmlns:pic="http://schemas.openxmlformats.org/drawingml/2006/picture">
+                        <pic:nvPicPr>
+                          <pic:cNvPr id="17" name="Picture 17"/>
+                          <pic:cNvPicPr>
+                            <a:picLocks noChangeAspect="1"/>
+                          </pic:cNvPicPr>
+                        </pic:nvPicPr>
+                        <pic:blipFill>
+                          <a:blip r:embed="rId26">
+                            <a:extLst>
+                              <a:ext uri="{28A0092B-C50C-407E-A947-70E740481C1C}">
+                                <a14:useLocalDpi xmlns:a14="http://schemas.microsoft.com/office/drawing/2010/main" val="0"/>
+                              </a:ext>
+                            </a:extLst>
+                          </a:blip>
+                          <a:stretch>
+                            <a:fillRect/>
+                          </a:stretch>
+                        </pic:blipFill>
+                        <pic:spPr bwMode="auto">
+                          <a:xfrm rot="16200000">
+                            <a:off x="-2640012" y="2640012"/>
+                            <a:ext cx="7919720" cy="2639695"/>
+                          </a:xfrm>
+                          <a:prstGeom prst="rect">
+                            <a:avLst/>
+                          </a:prstGeom>
+                          <a:noFill/>
+                          <a:ln>
+                            <a:noFill/>
+                          </a:ln>
+                        </pic:spPr>
+                      </pic:pic>
+                    </wpg:wgp>
+                  </a:graphicData>
+                </a:graphic>
+              </wp:anchor>
+            </w:drawing>
+          </mc:Choice>
+          <mc:Fallback>
+            <w:pict>
+              <v:group w14:anchorId="695F3B09" id="Group 20" o:spid="_x0000_s1026" style="position:absolute;margin-left:0;margin-top:36.65pt;width:471.25pt;height:623.6pt;z-index:251677696;mso-position-horizontal:center;mso-position-horizontal-relative:margin" coordsize="59845,79197" o:gfxdata="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">
+                <v:shape id="Picture 15" o:spid="_x0000_s1027" type="#_x0000_t75" style="position:absolute;left:6048;top:23669;width:75469;height:32125;rotation:-90;visibility:visible;mso-wrap-style:square" o:gfxdata="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">
+                  <v:imagedata r:id="rId27" o:title=""/>
+                </v:shape>
+                <v:shape id="Picture 17" o:spid="_x0000_s1028" type="#_x0000_t75" style="position:absolute;left:-26401;top:26401;width:79197;height:26396;rotation:-90;visibility:visible;mso-wrap-style:square" o:gfxdata="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">
+                  <v:imagedata r:id="rId28" o:title=""/>
+                </v:shape>
+                <w10:wrap anchorx="margin"/>
+              </v:group>
+            </w:pict>
+          </mc:Fallback>
+        </mc:AlternateContent>
       </w:r>
       <w:r>
         <w:rPr>
@@ -1859,6 +1870,7 @@
           <w:szCs w:val="24"/>
         </w:rPr>
       </w:pPr>
+      <w:proofErr w:type="spellStart"/>
       <w:r>
         <w:rPr>
           <w:b/>
@@ -1866,7 +1878,16 @@
           <w:szCs w:val="24"/>
         </w:rPr>
         <w:lastRenderedPageBreak/>
-        <w:t>oSCORAD reduced subset results:</w:t>
+        <w:t>oSCORAD</w:t>
+      </w:r>
+      <w:proofErr w:type="spellEnd"/>
+      <w:r>
+        <w:rPr>
+          <w:b/>
+          <w:sz w:val="24"/>
+          <w:szCs w:val="24"/>
+        </w:rPr>
+        <w:t xml:space="preserve"> reduced subset results:</w:t>
       </w:r>
     </w:p>
     <w:p>
@@ -1900,7 +1921,7 @@
                     </pic:cNvPicPr>
                   </pic:nvPicPr>
                   <pic:blipFill>
-                    <a:blip r:embed="rId20">
+                    <a:blip r:embed="rId29">
                       <a:extLst>
                         <a:ext uri="{28A0092B-C50C-407E-A947-70E740481C1C}">
                           <a14:useLocalDpi xmlns:a14="http://schemas.microsoft.com/office/drawing/2010/main" val="0"/>
@@ -1951,21 +1972,23 @@
           <w:szCs w:val="24"/>
         </w:rPr>
       </w:pPr>
-      <w:r>
-        <w:rPr>
-          <w:b/>
-          <w:sz w:val="24"/>
-          <w:szCs w:val="24"/>
-        </w:rPr>
-        <w:t>totSCORAD reduced subset</w:t>
-      </w:r>
-      <w:r>
-        <w:rPr>
-          <w:b/>
-          <w:sz w:val="24"/>
-          <w:szCs w:val="24"/>
-        </w:rPr>
-        <w:t xml:space="preserve"> results:</w:t>
+      <w:proofErr w:type="spellStart"/>
+      <w:r>
+        <w:rPr>
+          <w:b/>
+          <w:sz w:val="24"/>
+          <w:szCs w:val="24"/>
+        </w:rPr>
+        <w:t>totSCORAD</w:t>
+      </w:r>
+      <w:proofErr w:type="spellEnd"/>
+      <w:r>
+        <w:rPr>
+          <w:b/>
+          <w:sz w:val="24"/>
+          <w:szCs w:val="24"/>
+        </w:rPr>
+        <w:t xml:space="preserve"> reduced subset results:</w:t>
       </w:r>
     </w:p>
     <w:p>
@@ -1999,7 +2022,7 @@
                     </pic:cNvPicPr>
                   </pic:nvPicPr>
                   <pic:blipFill>
-                    <a:blip r:embed="rId21">
+                    <a:blip r:embed="rId30">
                       <a:extLst>
                         <a:ext uri="{28A0092B-C50C-407E-A947-70E740481C1C}">
                           <a14:useLocalDpi xmlns:a14="http://schemas.microsoft.com/office/drawing/2010/main" val="0"/>
@@ -2042,19 +2065,70 @@
     <w:p>
       <w:pPr>
         <w:spacing w:after="0"/>
-        <w:rPr>
-          <w:b/>
-          <w:sz w:val="24"/>
-          <w:szCs w:val="24"/>
-        </w:rPr>
-      </w:pPr>
-      <w:r>
-        <w:rPr>
-          <w:b/>
-          <w:sz w:val="24"/>
-          <w:szCs w:val="24"/>
+        <w:jc w:val="center"/>
+        <w:rPr>
+          <w:rFonts w:ascii="Cambria" w:hAnsi="Cambria"/>
+          <w:i/>
+          <w:iCs/>
+          <w:color w:val="404040" w:themeColor="text1" w:themeTint="BF"/>
+          <w:sz w:val="28"/>
+          <w:szCs w:val="28"/>
+        </w:rPr>
+      </w:pPr>
+      <w:r>
+        <w:rPr>
+          <w:rStyle w:val="SubtleEmphasis"/>
+          <w:rFonts w:ascii="Cambria" w:hAnsi="Cambria"/>
+          <w:sz w:val="28"/>
+          <w:szCs w:val="28"/>
         </w:rPr>
         <w:lastRenderedPageBreak/>
+        <w:t>Di</w:t>
+      </w:r>
+      <w:r>
+        <w:rPr>
+          <w:rStyle w:val="SubtleEmphasis"/>
+          <w:rFonts w:ascii="Cambria" w:hAnsi="Cambria"/>
+          <w:sz w:val="28"/>
+          <w:szCs w:val="28"/>
+        </w:rPr>
+        <w:t>s</w:t>
+      </w:r>
+      <w:r>
+        <w:rPr>
+          <w:rStyle w:val="SubtleEmphasis"/>
+          <w:rFonts w:ascii="Cambria" w:hAnsi="Cambria"/>
+          <w:sz w:val="28"/>
+          <w:szCs w:val="28"/>
+        </w:rPr>
+        <w:t>cussion</w:t>
+      </w:r>
+    </w:p>
+    <w:p>
+      <w:pPr>
+        <w:spacing w:after="0"/>
+        <w:rPr>
+          <w:b/>
+          <w:sz w:val="24"/>
+          <w:szCs w:val="24"/>
+        </w:rPr>
+      </w:pPr>
+    </w:p>
+    <w:p>
+      <w:pPr>
+        <w:spacing w:after="0"/>
+        <w:rPr>
+          <w:b/>
+          <w:sz w:val="24"/>
+          <w:szCs w:val="24"/>
+        </w:rPr>
+      </w:pPr>
+      <w:r>
+        <w:rPr>
+          <w:b/>
+          <w:sz w:val="24"/>
+          <w:szCs w:val="24"/>
+        </w:rPr>
         <w:t>Performance:</w:t>
       </w:r>
     </w:p>
@@ -2071,7 +2145,23 @@
           <w:sz w:val="24"/>
           <w:szCs w:val="24"/>
         </w:rPr>
-        <w:t>To calculate performance of a given model the root mean square error between the predicted result and the actual result was calculated. These are shown below:</w:t>
+        <w:t xml:space="preserve">To calculate performance of a given model the root </w:t>
+      </w:r>
+      <w:proofErr w:type="gramStart"/>
+      <w:r>
+        <w:rPr>
+          <w:sz w:val="24"/>
+          <w:szCs w:val="24"/>
+        </w:rPr>
+        <w:t>mean</w:t>
+      </w:r>
+      <w:proofErr w:type="gramEnd"/>
+      <w:r>
+        <w:rPr>
+          <w:sz w:val="24"/>
+          <w:szCs w:val="24"/>
+        </w:rPr>
+        <w:t xml:space="preserve"> square error between the predicted result and the actual result was calculated. These are shown below:</w:t>
       </w:r>
     </w:p>
     <w:p>
@@ -3183,7 +3273,23 @@
           <w:sz w:val="24"/>
           <w:szCs w:val="24"/>
         </w:rPr>
-        <w:t>Our best model, logged continuous data compared to objective SCORAD using elastic net, performs significantly better than the average predictor when compared by successful predictions. However, it is has a very similar RMSE score.</w:t>
+        <w:t xml:space="preserve">Our best model, logged continuous data compared to objective SCORAD using elastic net, performs significantly better than the average predictor when compared by successful predictions. However, it is </w:t>
+      </w:r>
+      <w:proofErr w:type="gramStart"/>
+      <w:r>
+        <w:rPr>
+          <w:sz w:val="24"/>
+          <w:szCs w:val="24"/>
+        </w:rPr>
+        <w:t>has</w:t>
+      </w:r>
+      <w:proofErr w:type="gramEnd"/>
+      <w:r>
+        <w:rPr>
+          <w:sz w:val="24"/>
+          <w:szCs w:val="24"/>
+        </w:rPr>
+        <w:t xml:space="preserve"> a very similar RMSE score.</w:t>
       </w:r>
     </w:p>
     <w:p>
@@ -3235,48 +3341,32 @@
           <w:sz w:val="24"/>
           <w:szCs w:val="24"/>
         </w:rPr>
-        <w:t>When performing elastic net, we altered both the parameter of lambda and alpha for each of the 100 different training subsets. Using the validation data, we chose the best alpha and lambda values. We then combined these using a weighted mean based on the performance against the testing data to find the overall best values</w:t>
-      </w:r>
-      <w:r>
-        <w:rPr>
-          <w:sz w:val="24"/>
-          <w:szCs w:val="24"/>
-        </w:rPr>
-        <w:t>.</w:t>
-      </w:r>
-    </w:p>
-    <w:p>
-      <w:pPr>
-        <w:spacing w:after="0"/>
-        <w:rPr>
-          <w:sz w:val="24"/>
-          <w:szCs w:val="24"/>
-        </w:rPr>
-      </w:pPr>
-    </w:p>
-    <w:p>
-      <w:pPr>
-        <w:spacing w:after="0"/>
-        <w:rPr>
-          <w:sz w:val="24"/>
-          <w:szCs w:val="24"/>
-        </w:rPr>
-      </w:pPr>
-      <w:r>
-        <w:rPr>
-          <w:sz w:val="24"/>
-          <w:szCs w:val="24"/>
-        </w:rPr>
-        <w:t xml:space="preserve">Alpha values close to 1 favour lasso regression, values close to 0 favour ridge. </w:t>
-      </w:r>
-      <w:bookmarkStart w:id="0" w:name="_GoBack"/>
-      <w:bookmarkEnd w:id="0"/>
-      <w:r>
-        <w:rPr>
-          <w:sz w:val="24"/>
-          <w:szCs w:val="24"/>
-        </w:rPr>
-        <w:t>The best alpha values are shown below:</w:t>
+        <w:t>When performing elastic net, we altered both the parameter of lambda and alpha for each of the 100 different training subsets. Using the validation data, we chose the best alpha and lambda values. We then combined these using a weighted mean based on the performance against the testing data to find the overall best values.</w:t>
+      </w:r>
+    </w:p>
+    <w:p>
+      <w:pPr>
+        <w:spacing w:after="0"/>
+        <w:rPr>
+          <w:sz w:val="24"/>
+          <w:szCs w:val="24"/>
+        </w:rPr>
+      </w:pPr>
+    </w:p>
+    <w:p>
+      <w:pPr>
+        <w:spacing w:after="0"/>
+        <w:rPr>
+          <w:sz w:val="24"/>
+          <w:szCs w:val="24"/>
+        </w:rPr>
+      </w:pPr>
+      <w:r>
+        <w:rPr>
+          <w:sz w:val="24"/>
+          <w:szCs w:val="24"/>
+        </w:rPr>
+        <w:t>Alpha values close to 1 favour lasso regression, values close to 0 favour ridge. The best alpha values are shown below:</w:t>
       </w:r>
     </w:p>
     <w:p>
@@ -4337,6 +4427,18 @@
       </w:tblBorders>
     </w:tblPr>
   </w:style>
+  <w:style w:type="character" w:styleId="SubtleEmphasis">
+    <w:name w:val="Subtle Emphasis"/>
+    <w:basedOn w:val="DefaultParagraphFont"/>
+    <w:uiPriority w:val="19"/>
+    <w:qFormat/>
+    <w:rsid w:val="00972300"/>
+    <w:rPr>
+      <w:i/>
+      <w:iCs/>
+      <w:color w:val="404040" w:themeColor="text1" w:themeTint="BF"/>
+    </w:rPr>
+  </w:style>
 </w:styles>
 </file>
 

</xml_diff>

<commit_message>
Replace residual graphs with new ones.
</commit_message>
<xml_diff>
--- a/Models/Results-Summary.docx
+++ b/Models/Results-Summary.docx
@@ -1289,15 +1289,15 @@
           <wp:anchor distT="0" distB="0" distL="114300" distR="114300" simplePos="0" relativeHeight="251654144" behindDoc="0" locked="0" layoutInCell="1" allowOverlap="1" wp14:anchorId="1FC2135F">
             <wp:simplePos x="0" y="0"/>
             <wp:positionH relativeFrom="margin">
-              <wp:posOffset>466090</wp:posOffset>
+              <wp:posOffset>469900</wp:posOffset>
             </wp:positionH>
             <wp:positionV relativeFrom="paragraph">
-              <wp:posOffset>3606800</wp:posOffset>
+              <wp:posOffset>3608748</wp:posOffset>
             </wp:positionV>
-            <wp:extent cx="4793111" cy="3600000"/>
-            <wp:effectExtent l="0" t="0" r="7620" b="635"/>
+            <wp:extent cx="4793111" cy="3594833"/>
+            <wp:effectExtent l="0" t="0" r="7620" b="5715"/>
             <wp:wrapNone/>
-            <wp:docPr id="2" name="Picture 2" descr="C:\Users\Rohan\AppData\Local\Microsoft\Windows\INetCache\Content.Word\Residuals.jpg"/>
+            <wp:docPr id="2" name="Picture 2"/>
             <wp:cNvGraphicFramePr>
               <a:graphicFrameLocks xmlns:a="http://schemas.openxmlformats.org/drawingml/2006/main" noChangeAspect="1"/>
             </wp:cNvGraphicFramePr>
@@ -1318,7 +1318,6 @@
                         </a:ext>
                       </a:extLst>
                     </a:blip>
-                    <a:srcRect/>
                     <a:stretch>
                       <a:fillRect/>
                     </a:stretch>
@@ -1326,7 +1325,7 @@
                   <pic:spPr bwMode="auto">
                     <a:xfrm>
                       <a:off x="0" y="0"/>
-                      <a:ext cx="4793111" cy="3600000"/>
+                      <a:ext cx="4793111" cy="3594833"/>
                     </a:xfrm>
                     <a:prstGeom prst="rect">
                       <a:avLst/>
@@ -1477,7 +1476,7 @@
           </mc:Choice>
           <mc:Fallback>
             <w:pict>
-              <v:group w14:anchorId="5B99B85D" id="Group 23" o:spid="_x0000_s1026" style="position:absolute;margin-left:0;margin-top:36.65pt;width:475.95pt;height:623.6pt;z-index:251658240;mso-position-horizontal:center;mso-position-horizontal-relative:margin" coordsize="60442,79197" o:gfxdata="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">
+              <v:group w14:anchorId="77B123A0" id="Group 23" o:spid="_x0000_s1026" style="position:absolute;margin-left:0;margin-top:36.65pt;width:475.95pt;height:623.6pt;z-index:251658240;mso-position-horizontal:center;mso-position-horizontal-relative:margin" coordsize="60442,79197" o:gfxdata="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">
                 <v:shapetype id="_x0000_t75" coordsize="21600,21600" o:spt="75" o:preferrelative="t" path="m@4@5l@4@11@9@11@9@5xe" filled="f" stroked="f">
                   <v:stroke joinstyle="miter"/>
                   <v:formulas>
@@ -1659,12 +1658,12 @@
           <wp:anchor distT="0" distB="0" distL="114300" distR="114300" simplePos="0" relativeHeight="251660288" behindDoc="0" locked="0" layoutInCell="1" allowOverlap="1" wp14:anchorId="5246F56C" wp14:editId="07421E02">
             <wp:simplePos x="0" y="0"/>
             <wp:positionH relativeFrom="margin">
-              <wp:posOffset>472440</wp:posOffset>
+              <wp:posOffset>469900</wp:posOffset>
             </wp:positionH>
             <wp:positionV relativeFrom="paragraph">
-              <wp:posOffset>3908468</wp:posOffset>
+              <wp:posOffset>3908425</wp:posOffset>
             </wp:positionV>
-            <wp:extent cx="4793111" cy="3594833"/>
+            <wp:extent cx="4793110" cy="3594833"/>
             <wp:effectExtent l="0" t="0" r="7620" b="5715"/>
             <wp:wrapNone/>
             <wp:docPr id="6" name="Picture 6"/>
@@ -1695,7 +1694,7 @@
                   <pic:spPr bwMode="auto">
                     <a:xfrm>
                       <a:off x="0" y="0"/>
-                      <a:ext cx="4793111" cy="3594833"/>
+                      <a:ext cx="4793110" cy="3594833"/>
                     </a:xfrm>
                     <a:prstGeom prst="rect">
                       <a:avLst/>
@@ -1845,7 +1844,7 @@
           </mc:Choice>
           <mc:Fallback>
             <w:pict>
-              <v:group w14:anchorId="0AA1D1D2" id="Group 22" o:spid="_x0000_s1026" style="position:absolute;margin-left:0;margin-top:38.65pt;width:472.25pt;height:623.6pt;z-index:251664384;mso-position-horizontal:center;mso-position-horizontal-relative:margin" coordsize="59975,79197" o:gfxdata="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">
+              <v:group w14:anchorId="0CC798FC" id="Group 22" o:spid="_x0000_s1026" style="position:absolute;margin-left:0;margin-top:38.65pt;width:472.25pt;height:623.6pt;z-index:251664384;mso-position-horizontal:center;mso-position-horizontal-relative:margin" coordsize="59975,79197" o:gfxdata="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">
                 <v:shape id="Picture 7" o:spid="_x0000_s1027" type="#_x0000_t75" style="position:absolute;left:6175;top:23288;width:75469;height:32131;rotation:-90;visibility:visible;mso-wrap-style:square" o:gfxdata="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">
                   <v:imagedata r:id="rId14" o:title=""/>
                 </v:shape>
@@ -2017,7 +2016,7 @@
           <wp:anchor distT="0" distB="0" distL="114300" distR="114300" simplePos="0" relativeHeight="251666432" behindDoc="0" locked="0" layoutInCell="1" allowOverlap="1" wp14:anchorId="24CA9FC2" wp14:editId="0C5FA341">
             <wp:simplePos x="0" y="0"/>
             <wp:positionH relativeFrom="margin">
-              <wp:posOffset>476250</wp:posOffset>
+              <wp:posOffset>482600</wp:posOffset>
             </wp:positionH>
             <wp:positionV relativeFrom="paragraph">
               <wp:posOffset>3910965</wp:posOffset>
@@ -2203,7 +2202,7 @@
           </mc:Choice>
           <mc:Fallback>
             <w:pict>
-              <v:group w14:anchorId="332382FF" id="Group 21" o:spid="_x0000_s1026" style="position:absolute;margin-left:0;margin-top:41.65pt;width:462.25pt;height:623.6pt;z-index:251670528;mso-position-horizontal:center;mso-position-horizontal-relative:margin" coordsize="57734,79197" o:gfxdata="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">
+              <v:group w14:anchorId="08982B9E" id="Group 21" o:spid="_x0000_s1026" style="position:absolute;margin-left:0;margin-top:41.65pt;width:462.25pt;height:623.6pt;z-index:251670528;mso-position-horizontal:center;mso-position-horizontal-relative:margin" coordsize="57734,79197" o:gfxdata="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">
                 <v:shape id="Picture 11" o:spid="_x0000_s1027" type="#_x0000_t75" style="position:absolute;left:4905;top:24003;width:75469;height:30188;rotation:-90;visibility:visible;mso-wrap-style:square" o:gfxdata="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">
                   <v:imagedata r:id="rId20" o:title=""/>
                 </v:shape>
@@ -2367,6 +2366,7 @@
           <w:szCs w:val="24"/>
         </w:rPr>
       </w:pPr>
+      <w:bookmarkStart w:id="0" w:name="_GoBack"/>
       <w:r>
         <w:rPr>
           <w:noProof/>
@@ -2375,12 +2375,12 @@
           <wp:anchor distT="0" distB="0" distL="114300" distR="114300" simplePos="0" relativeHeight="251672576" behindDoc="0" locked="0" layoutInCell="1" allowOverlap="1" wp14:anchorId="24CA9FC2" wp14:editId="0C5FA341">
             <wp:simplePos x="0" y="0"/>
             <wp:positionH relativeFrom="margin">
-              <wp:posOffset>476250</wp:posOffset>
+              <wp:posOffset>482535</wp:posOffset>
             </wp:positionH>
             <wp:positionV relativeFrom="paragraph">
-              <wp:posOffset>3910965</wp:posOffset>
+              <wp:posOffset>3910917</wp:posOffset>
             </wp:positionV>
-            <wp:extent cx="4792980" cy="3594735"/>
+            <wp:extent cx="4793110" cy="3594832"/>
             <wp:effectExtent l="0" t="0" r="7620" b="5715"/>
             <wp:wrapNone/>
             <wp:docPr id="14" name="Picture 14"/>
@@ -2411,7 +2411,7 @@
                   <pic:spPr bwMode="auto">
                     <a:xfrm>
                       <a:off x="0" y="0"/>
-                      <a:ext cx="4792980" cy="3594735"/>
+                      <a:ext cx="4793110" cy="3594832"/>
                     </a:xfrm>
                     <a:prstGeom prst="rect">
                       <a:avLst/>
@@ -2433,6 +2433,7 @@
           </wp:anchor>
         </w:drawing>
       </w:r>
+      <w:bookmarkEnd w:id="0"/>
       <w:r>
         <w:rPr>
           <w:noProof/>
@@ -2627,7 +2628,7 @@
           </mc:Choice>
           <mc:Fallback>
             <w:pict>
-              <v:group w14:anchorId="0E2EA5A9" id="Group 20" o:spid="_x0000_s1026" style="position:absolute;margin-left:0;margin-top:36.65pt;width:471.25pt;height:623.6pt;z-index:251677696;mso-position-horizontal:center;mso-position-horizontal-relative:margin" coordsize="58877,79197" o:gfxdata="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">
+              <v:group w14:anchorId="031F60E8" id="Group 20" o:spid="_x0000_s1026" style="position:absolute;margin-left:0;margin-top:36.65pt;width:471.25pt;height:623.6pt;z-index:251677696;mso-position-horizontal:center;mso-position-horizontal-relative:margin" coordsize="58877,79197" o:gfxdata="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">
                 <v:shape id="Picture 15" o:spid="_x0000_s1027" type="#_x0000_t75" style="position:absolute;left:6048;top:24638;width:75469;height:30188;rotation:-90;visibility:visible;mso-wrap-style:square" o:gfxdata="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">
                   <v:imagedata r:id="rId27" o:title=""/>
                 </v:shape>
@@ -4069,8 +4070,6 @@
             </w:r>
           </w:p>
         </w:tc>
-        <w:bookmarkStart w:id="0" w:name="_GoBack"/>
-        <w:bookmarkEnd w:id="0"/>
       </w:tr>
     </w:tbl>
     <w:p>

</xml_diff>

<commit_message>
Update results summary after GH comments.
</commit_message>
<xml_diff>
--- a/Models/Results-Summary.docx
+++ b/Models/Results-Summary.docx
@@ -162,6 +162,7 @@
           <w:szCs w:val="24"/>
         </w:rPr>
       </w:pPr>
+      <w:commentRangeStart w:id="0"/>
       <w:r>
         <w:rPr>
           <w:b/>
@@ -170,6 +171,13 @@
         </w:rPr>
         <w:t>Data sets:</w:t>
       </w:r>
+      <w:commentRangeEnd w:id="0"/>
+      <w:r>
+        <w:rPr>
+          <w:rStyle w:val="CommentReference"/>
+        </w:rPr>
+        <w:commentReference w:id="0"/>
+      </w:r>
     </w:p>
     <w:p>
       <w:pPr>
@@ -205,31 +213,60 @@
     </w:p>
     <w:p>
       <w:pPr>
-        <w:spacing w:after="0"/>
-        <w:rPr>
-          <w:sz w:val="24"/>
-          <w:szCs w:val="24"/>
-        </w:rPr>
-      </w:pPr>
-      <w:r>
-        <w:rPr>
-          <w:sz w:val="24"/>
-          <w:szCs w:val="24"/>
-        </w:rPr>
-        <w:t>In the first variant, the continuous variables are logged before normalizing. In the second, the continuous variables are not logged before normalizing.</w:t>
-      </w:r>
-    </w:p>
-    <w:p>
-      <w:pPr>
-        <w:spacing w:after="0"/>
-        <w:rPr>
-          <w:sz w:val="24"/>
-          <w:szCs w:val="24"/>
-        </w:rPr>
-      </w:pPr>
-    </w:p>
-    <w:p>
-      <w:pPr>
+        <w:pStyle w:val="ListParagraph"/>
+        <w:numPr>
+          <w:ilvl w:val="0"/>
+          <w:numId w:val="2"/>
+        </w:numPr>
+        <w:spacing w:after="0"/>
+        <w:rPr>
+          <w:sz w:val="24"/>
+          <w:szCs w:val="24"/>
+        </w:rPr>
+      </w:pPr>
+      <w:r>
+        <w:rPr>
+          <w:sz w:val="24"/>
+          <w:szCs w:val="24"/>
+        </w:rPr>
+        <w:t>In the first variant, the continuous variables</w:t>
+      </w:r>
+      <w:r>
+        <w:rPr>
+          <w:sz w:val="24"/>
+          <w:szCs w:val="24"/>
+        </w:rPr>
+        <w:t xml:space="preserve"> are logged before normalizing.</w:t>
+      </w:r>
+    </w:p>
+    <w:p>
+      <w:pPr>
+        <w:pStyle w:val="ListParagraph"/>
+        <w:numPr>
+          <w:ilvl w:val="0"/>
+          <w:numId w:val="2"/>
+        </w:numPr>
+        <w:spacing w:after="0"/>
+        <w:rPr>
+          <w:sz w:val="24"/>
+          <w:szCs w:val="24"/>
+        </w:rPr>
+      </w:pPr>
+      <w:r>
+        <w:rPr>
+          <w:sz w:val="24"/>
+          <w:szCs w:val="24"/>
+        </w:rPr>
+        <w:t>In the second, the continuous variables are not logged before normalizing.</w:t>
+      </w:r>
+    </w:p>
+    <w:p>
+      <w:pPr>
+        <w:pStyle w:val="ListParagraph"/>
+        <w:numPr>
+          <w:ilvl w:val="0"/>
+          <w:numId w:val="2"/>
+        </w:numPr>
         <w:spacing w:after="0"/>
         <w:rPr>
           <w:sz w:val="24"/>
@@ -291,28 +328,7 @@
           <w:sz w:val="24"/>
           <w:szCs w:val="24"/>
         </w:rPr>
-        <w:t xml:space="preserve"> </w:t>
-      </w:r>
-      <w:r>
-        <w:rPr>
-          <w:sz w:val="24"/>
-          <w:szCs w:val="24"/>
-        </w:rPr>
-        <w:t xml:space="preserve">This is because, in the original data set, </w:t>
-      </w:r>
-      <w:r>
-        <w:rPr>
-          <w:sz w:val="24"/>
-          <w:szCs w:val="24"/>
-        </w:rPr>
-        <w:t xml:space="preserve">the remaining attributes have significant numbers of values </w:t>
-      </w:r>
-      <w:r>
-        <w:rPr>
-          <w:sz w:val="24"/>
-          <w:szCs w:val="24"/>
-        </w:rPr>
-        <w:t>marked as being below the detection range.</w:t>
+        <w:t xml:space="preserve"> This is because, in the original data set, the remaining attributes have significant numbers of values marked as being below the detection range.</w:t>
       </w:r>
     </w:p>
     <w:p>
@@ -1141,7 +1157,6 @@
           <w:szCs w:val="24"/>
         </w:rPr>
       </w:pPr>
-      <w:proofErr w:type="spellStart"/>
       <w:r>
         <w:rPr>
           <w:b/>
@@ -1150,7 +1165,6 @@
         </w:rPr>
         <w:t>oSCORAD</w:t>
       </w:r>
-      <w:proofErr w:type="spellEnd"/>
       <w:r>
         <w:rPr>
           <w:b/>
@@ -1188,9 +1202,10 @@
       <w:r>
         <w:rPr>
           <w:noProof/>
+          <w:lang w:eastAsia="en-GB"/>
         </w:rPr>
         <w:drawing>
-          <wp:anchor distT="0" distB="0" distL="114300" distR="114300" simplePos="0" relativeHeight="251655168" behindDoc="0" locked="0" layoutInCell="1" allowOverlap="1">
+          <wp:anchor distT="0" distB="0" distL="114300" distR="114300" simplePos="0" relativeHeight="251655168" behindDoc="0" locked="0" layoutInCell="1" allowOverlap="1" wp14:anchorId="70596ECD" wp14:editId="31FC981F">
             <wp:simplePos x="0" y="0"/>
             <wp:positionH relativeFrom="margin">
               <wp:posOffset>466090</wp:posOffset>
@@ -1215,7 +1230,7 @@
                     </pic:cNvPicPr>
                   </pic:nvPicPr>
                   <pic:blipFill>
-                    <a:blip r:embed="rId4">
+                    <a:blip r:embed="rId9">
                       <a:extLst>
                         <a:ext uri="{28A0092B-C50C-407E-A947-70E740481C1C}">
                           <a14:useLocalDpi xmlns:a14="http://schemas.microsoft.com/office/drawing/2010/main" val="0"/>
@@ -1284,9 +1299,10 @@
       <w:r>
         <w:rPr>
           <w:noProof/>
+          <w:lang w:eastAsia="en-GB"/>
         </w:rPr>
         <w:drawing>
-          <wp:anchor distT="0" distB="0" distL="114300" distR="114300" simplePos="0" relativeHeight="251654144" behindDoc="0" locked="0" layoutInCell="1" allowOverlap="1" wp14:anchorId="1FC2135F">
+          <wp:anchor distT="0" distB="0" distL="114300" distR="114300" simplePos="0" relativeHeight="251654144" behindDoc="0" locked="0" layoutInCell="1" allowOverlap="1" wp14:anchorId="4264BB99" wp14:editId="2D7DAA5C">
             <wp:simplePos x="0" y="0"/>
             <wp:positionH relativeFrom="margin">
               <wp:posOffset>469900</wp:posOffset>
@@ -1311,7 +1327,7 @@
                     </pic:cNvPicPr>
                   </pic:nvPicPr>
                   <pic:blipFill>
-                    <a:blip r:embed="rId5">
+                    <a:blip r:embed="rId10">
                       <a:extLst>
                         <a:ext uri="{28A0092B-C50C-407E-A947-70E740481C1C}">
                           <a14:useLocalDpi xmlns:a14="http://schemas.microsoft.com/office/drawing/2010/main" val="0"/>
@@ -1356,6 +1372,8 @@
         <w:br w:type="page"/>
       </w:r>
     </w:p>
+    <w:commentRangeStart w:id="1"/>
+    <w:commentRangeStart w:id="2"/>
     <w:p>
       <w:pPr>
         <w:spacing w:after="0"/>
@@ -1371,12 +1389,13 @@
           <w:noProof/>
           <w:sz w:val="24"/>
           <w:szCs w:val="24"/>
+          <w:lang w:eastAsia="en-GB"/>
         </w:rPr>
         <w:lastRenderedPageBreak/>
         <mc:AlternateContent>
           <mc:Choice Requires="wpg">
             <w:drawing>
-              <wp:anchor distT="0" distB="0" distL="114300" distR="114300" simplePos="0" relativeHeight="251658240" behindDoc="0" locked="0" layoutInCell="1" allowOverlap="1">
+              <wp:anchor distT="0" distB="0" distL="114300" distR="114300" simplePos="0" relativeHeight="251658240" behindDoc="0" locked="0" layoutInCell="1" allowOverlap="1" wp14:anchorId="6B2567CE" wp14:editId="150C4698">
                 <wp:simplePos x="0" y="0"/>
                 <wp:positionH relativeFrom="margin">
                   <wp:align>center</wp:align>
@@ -1409,7 +1428,7 @@
                           </pic:cNvPicPr>
                         </pic:nvPicPr>
                         <pic:blipFill>
-                          <a:blip r:embed="rId6">
+                          <a:blip r:embed="rId11">
                             <a:extLst>
                               <a:ext uri="{28A0092B-C50C-407E-A947-70E740481C1C}">
                                 <a14:useLocalDpi xmlns:a14="http://schemas.microsoft.com/office/drawing/2010/main" val="0"/>
@@ -1443,7 +1462,7 @@
                           </pic:cNvPicPr>
                         </pic:nvPicPr>
                         <pic:blipFill>
-                          <a:blip r:embed="rId7">
+                          <a:blip r:embed="rId12">
                             <a:extLst>
                               <a:ext uri="{28A0092B-C50C-407E-A947-70E740481C1C}">
                                 <a14:useLocalDpi xmlns:a14="http://schemas.microsoft.com/office/drawing/2010/main" val="0"/>
@@ -1497,10 +1516,10 @@
                   <o:lock v:ext="edit" aspectratio="t"/>
                 </v:shapetype>
                 <v:shape id="Picture 3" o:spid="_x0000_s1027" type="#_x0000_t75" style="position:absolute;left:6556;top:23542;width:75641;height:32131;rotation:-90;visibility:visible;mso-wrap-style:square" o:gfxdata="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">
-                  <v:imagedata r:id="rId8" o:title="Performance"/>
+                  <v:imagedata r:id="rId13" o:title="Performance"/>
                 </v:shape>
                 <v:shape id="Picture 4" o:spid="_x0000_s1028" type="#_x0000_t75" style="position:absolute;left:-26401;top:26401;width:79197;height:26396;rotation:-90;visibility:visible;mso-wrap-style:square" o:gfxdata="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">
-                  <v:imagedata r:id="rId9" o:title=""/>
+                  <v:imagedata r:id="rId14" o:title=""/>
                 </v:shape>
                 <w10:wrap anchorx="margin"/>
               </v:group>
@@ -1508,6 +1527,20 @@
           </mc:Fallback>
         </mc:AlternateContent>
       </w:r>
+      <w:commentRangeEnd w:id="1"/>
+      <w:r>
+        <w:rPr>
+          <w:rStyle w:val="CommentReference"/>
+        </w:rPr>
+        <w:commentReference w:id="1"/>
+      </w:r>
+      <w:commentRangeEnd w:id="2"/>
+      <w:r>
+        <w:rPr>
+          <w:rStyle w:val="CommentReference"/>
+        </w:rPr>
+        <w:commentReference w:id="2"/>
+      </w:r>
       <w:r>
         <w:rPr>
           <w:b/>
@@ -1567,9 +1600,10 @@
       <w:r>
         <w:rPr>
           <w:noProof/>
+          <w:lang w:eastAsia="en-GB"/>
         </w:rPr>
         <w:drawing>
-          <wp:anchor distT="0" distB="0" distL="114300" distR="114300" simplePos="0" relativeHeight="251661312" behindDoc="0" locked="0" layoutInCell="1" allowOverlap="1" wp14:anchorId="40009027" wp14:editId="70A703BA">
+          <wp:anchor distT="0" distB="0" distL="114300" distR="114300" simplePos="0" relativeHeight="251661312" behindDoc="0" locked="0" layoutInCell="1" allowOverlap="1" wp14:anchorId="482BBB10" wp14:editId="50B43E76">
             <wp:simplePos x="0" y="0"/>
             <wp:positionH relativeFrom="margin">
               <wp:posOffset>472753</wp:posOffset>
@@ -1594,7 +1628,7 @@
                     </pic:cNvPicPr>
                   </pic:nvPicPr>
                   <pic:blipFill>
-                    <a:blip r:embed="rId10">
+                    <a:blip r:embed="rId15">
                       <a:extLst>
                         <a:ext uri="{28A0092B-C50C-407E-A947-70E740481C1C}">
                           <a14:useLocalDpi xmlns:a14="http://schemas.microsoft.com/office/drawing/2010/main" val="0"/>
@@ -1653,9 +1687,10 @@
       <w:r>
         <w:rPr>
           <w:noProof/>
+          <w:lang w:eastAsia="en-GB"/>
         </w:rPr>
         <w:drawing>
-          <wp:anchor distT="0" distB="0" distL="114300" distR="114300" simplePos="0" relativeHeight="251660288" behindDoc="0" locked="0" layoutInCell="1" allowOverlap="1" wp14:anchorId="5246F56C" wp14:editId="07421E02">
+          <wp:anchor distT="0" distB="0" distL="114300" distR="114300" simplePos="0" relativeHeight="251660288" behindDoc="0" locked="0" layoutInCell="1" allowOverlap="1" wp14:anchorId="2DCD130E" wp14:editId="2F60BFED">
             <wp:simplePos x="0" y="0"/>
             <wp:positionH relativeFrom="margin">
               <wp:posOffset>469900</wp:posOffset>
@@ -1680,7 +1715,7 @@
                     </pic:cNvPicPr>
                   </pic:nvPicPr>
                   <pic:blipFill>
-                    <a:blip r:embed="rId11">
+                    <a:blip r:embed="rId16">
                       <a:extLst>
                         <a:ext uri="{28A0092B-C50C-407E-A947-70E740481C1C}">
                           <a14:useLocalDpi xmlns:a14="http://schemas.microsoft.com/office/drawing/2010/main" val="0"/>
@@ -1740,12 +1775,13 @@
           <w:noProof/>
           <w:sz w:val="24"/>
           <w:szCs w:val="24"/>
+          <w:lang w:eastAsia="en-GB"/>
         </w:rPr>
         <w:lastRenderedPageBreak/>
         <mc:AlternateContent>
           <mc:Choice Requires="wpg">
             <w:drawing>
-              <wp:anchor distT="0" distB="0" distL="114300" distR="114300" simplePos="0" relativeHeight="251664384" behindDoc="0" locked="0" layoutInCell="1" allowOverlap="1">
+              <wp:anchor distT="0" distB="0" distL="114300" distR="114300" simplePos="0" relativeHeight="251664384" behindDoc="0" locked="0" layoutInCell="1" allowOverlap="1" wp14:anchorId="2DAFB7A6" wp14:editId="492518E5">
                 <wp:simplePos x="0" y="0"/>
                 <wp:positionH relativeFrom="margin">
                   <wp:align>center</wp:align>
@@ -1778,7 +1814,7 @@
                           </pic:cNvPicPr>
                         </pic:nvPicPr>
                         <pic:blipFill>
-                          <a:blip r:embed="rId12">
+                          <a:blip r:embed="rId17">
                             <a:extLst>
                               <a:ext uri="{28A0092B-C50C-407E-A947-70E740481C1C}">
                                 <a14:useLocalDpi xmlns:a14="http://schemas.microsoft.com/office/drawing/2010/main" val="0"/>
@@ -1811,7 +1847,7 @@
                           </pic:cNvPicPr>
                         </pic:nvPicPr>
                         <pic:blipFill>
-                          <a:blip r:embed="rId13">
+                          <a:blip r:embed="rId18">
                             <a:extLst>
                               <a:ext uri="{28A0092B-C50C-407E-A947-70E740481C1C}">
                                 <a14:useLocalDpi xmlns:a14="http://schemas.microsoft.com/office/drawing/2010/main" val="0"/>
@@ -1846,10 +1882,10 @@
             <w:pict>
               <v:group w14:anchorId="0CC798FC" id="Group 22" o:spid="_x0000_s1026" style="position:absolute;margin-left:0;margin-top:38.65pt;width:472.25pt;height:623.6pt;z-index:251664384;mso-position-horizontal:center;mso-position-horizontal-relative:margin" coordsize="59975,79197" o:gfxdata="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">
                 <v:shape id="Picture 7" o:spid="_x0000_s1027" type="#_x0000_t75" style="position:absolute;left:6175;top:23288;width:75469;height:32131;rotation:-90;visibility:visible;mso-wrap-style:square" o:gfxdata="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">
-                  <v:imagedata r:id="rId14" o:title=""/>
+                  <v:imagedata r:id="rId19" o:title=""/>
                 </v:shape>
                 <v:shape id="Picture 8" o:spid="_x0000_s1028" type="#_x0000_t75" style="position:absolute;left:-26401;top:26401;width:79197;height:26396;rotation:-90;visibility:visible;mso-wrap-style:square" o:gfxdata="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">
-                  <v:imagedata r:id="rId15" o:title=""/>
+                  <v:imagedata r:id="rId20" o:title=""/>
                 </v:shape>
                 <w10:wrap anchorx="margin"/>
               </v:group>
@@ -1885,23 +1921,13 @@
           <w:szCs w:val="24"/>
         </w:rPr>
       </w:pPr>
-      <w:proofErr w:type="spellStart"/>
-      <w:r>
-        <w:rPr>
-          <w:b/>
-          <w:sz w:val="24"/>
-          <w:szCs w:val="24"/>
-        </w:rPr>
-        <w:t>oSCORAD</w:t>
-      </w:r>
-      <w:proofErr w:type="spellEnd"/>
-      <w:r>
-        <w:rPr>
-          <w:b/>
-          <w:sz w:val="24"/>
-          <w:szCs w:val="24"/>
-        </w:rPr>
-        <w:t xml:space="preserve"> unlogged data results:</w:t>
+      <w:r>
+        <w:rPr>
+          <w:b/>
+          <w:sz w:val="24"/>
+          <w:szCs w:val="24"/>
+        </w:rPr>
+        <w:t>oSCORAD unlogged data results:</w:t>
       </w:r>
     </w:p>
     <w:p>
@@ -1925,9 +1951,10 @@
       <w:r>
         <w:rPr>
           <w:noProof/>
+          <w:lang w:eastAsia="en-GB"/>
         </w:rPr>
         <w:drawing>
-          <wp:anchor distT="0" distB="0" distL="114300" distR="114300" simplePos="0" relativeHeight="251667456" behindDoc="0" locked="0" layoutInCell="1" allowOverlap="1" wp14:anchorId="6C02122E" wp14:editId="2680585D">
+          <wp:anchor distT="0" distB="0" distL="114300" distR="114300" simplePos="0" relativeHeight="251667456" behindDoc="0" locked="0" layoutInCell="1" allowOverlap="1" wp14:anchorId="2F38EEDF" wp14:editId="3630A725">
             <wp:simplePos x="0" y="0"/>
             <wp:positionH relativeFrom="margin">
               <wp:posOffset>476250</wp:posOffset>
@@ -1952,7 +1979,7 @@
                     </pic:cNvPicPr>
                   </pic:nvPicPr>
                   <pic:blipFill>
-                    <a:blip r:embed="rId16">
+                    <a:blip r:embed="rId21">
                       <a:extLst>
                         <a:ext uri="{28A0092B-C50C-407E-A947-70E740481C1C}">
                           <a14:useLocalDpi xmlns:a14="http://schemas.microsoft.com/office/drawing/2010/main" val="0"/>
@@ -2011,9 +2038,10 @@
       <w:r>
         <w:rPr>
           <w:noProof/>
+          <w:lang w:eastAsia="en-GB"/>
         </w:rPr>
         <w:drawing>
-          <wp:anchor distT="0" distB="0" distL="114300" distR="114300" simplePos="0" relativeHeight="251666432" behindDoc="0" locked="0" layoutInCell="1" allowOverlap="1" wp14:anchorId="24CA9FC2" wp14:editId="0C5FA341">
+          <wp:anchor distT="0" distB="0" distL="114300" distR="114300" simplePos="0" relativeHeight="251666432" behindDoc="0" locked="0" layoutInCell="1" allowOverlap="1" wp14:anchorId="038910E2" wp14:editId="3C596ACB">
             <wp:simplePos x="0" y="0"/>
             <wp:positionH relativeFrom="margin">
               <wp:posOffset>482600</wp:posOffset>
@@ -2038,7 +2066,7 @@
                     </pic:cNvPicPr>
                   </pic:nvPicPr>
                   <pic:blipFill>
-                    <a:blip r:embed="rId17">
+                    <a:blip r:embed="rId22">
                       <a:extLst>
                         <a:ext uri="{28A0092B-C50C-407E-A947-70E740481C1C}">
                           <a14:useLocalDpi xmlns:a14="http://schemas.microsoft.com/office/drawing/2010/main" val="0"/>
@@ -2098,12 +2126,13 @@
           <w:noProof/>
           <w:sz w:val="24"/>
           <w:szCs w:val="24"/>
+          <w:lang w:eastAsia="en-GB"/>
         </w:rPr>
         <w:lastRenderedPageBreak/>
         <mc:AlternateContent>
           <mc:Choice Requires="wpg">
             <w:drawing>
-              <wp:anchor distT="0" distB="0" distL="114300" distR="114300" simplePos="0" relativeHeight="251670528" behindDoc="0" locked="0" layoutInCell="1" allowOverlap="1">
+              <wp:anchor distT="0" distB="0" distL="114300" distR="114300" simplePos="0" relativeHeight="251670528" behindDoc="0" locked="0" layoutInCell="1" allowOverlap="1" wp14:anchorId="4D62CC88" wp14:editId="624D4EA0">
                 <wp:simplePos x="0" y="0"/>
                 <wp:positionH relativeFrom="margin">
                   <wp:align>center</wp:align>
@@ -2136,7 +2165,7 @@
                           </pic:cNvPicPr>
                         </pic:nvPicPr>
                         <pic:blipFill>
-                          <a:blip r:embed="rId18">
+                          <a:blip r:embed="rId23">
                             <a:extLst>
                               <a:ext uri="{28A0092B-C50C-407E-A947-70E740481C1C}">
                                 <a14:useLocalDpi xmlns:a14="http://schemas.microsoft.com/office/drawing/2010/main" val="0"/>
@@ -2169,7 +2198,7 @@
                           </pic:cNvPicPr>
                         </pic:nvPicPr>
                         <pic:blipFill>
-                          <a:blip r:embed="rId19">
+                          <a:blip r:embed="rId24">
                             <a:extLst>
                               <a:ext uri="{28A0092B-C50C-407E-A947-70E740481C1C}">
                                 <a14:useLocalDpi xmlns:a14="http://schemas.microsoft.com/office/drawing/2010/main" val="0"/>
@@ -2204,10 +2233,10 @@
             <w:pict>
               <v:group w14:anchorId="08982B9E" id="Group 21" o:spid="_x0000_s1026" style="position:absolute;margin-left:0;margin-top:41.65pt;width:462.25pt;height:623.6pt;z-index:251670528;mso-position-horizontal:center;mso-position-horizontal-relative:margin" coordsize="57734,79197" o:gfxdata="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">
                 <v:shape id="Picture 11" o:spid="_x0000_s1027" type="#_x0000_t75" style="position:absolute;left:4905;top:24003;width:75469;height:30188;rotation:-90;visibility:visible;mso-wrap-style:square" o:gfxdata="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">
-                  <v:imagedata r:id="rId20" o:title=""/>
+                  <v:imagedata r:id="rId25" o:title=""/>
                 </v:shape>
                 <v:shape id="Picture 12" o:spid="_x0000_s1028" type="#_x0000_t75" style="position:absolute;left:-26401;top:26401;width:79197;height:26396;rotation:-90;visibility:visible;mso-wrap-style:square" o:gfxdata="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">
-                  <v:imagedata r:id="rId21" o:title=""/>
+                  <v:imagedata r:id="rId26" o:title=""/>
                 </v:shape>
                 <w10:wrap anchorx="margin"/>
               </v:group>
@@ -2283,9 +2312,10 @@
       <w:r>
         <w:rPr>
           <w:noProof/>
+          <w:lang w:eastAsia="en-GB"/>
         </w:rPr>
         <w:drawing>
-          <wp:anchor distT="0" distB="0" distL="114300" distR="114300" simplePos="0" relativeHeight="251673600" behindDoc="0" locked="0" layoutInCell="1" allowOverlap="1" wp14:anchorId="6C02122E" wp14:editId="2680585D">
+          <wp:anchor distT="0" distB="0" distL="114300" distR="114300" simplePos="0" relativeHeight="251673600" behindDoc="0" locked="0" layoutInCell="1" allowOverlap="1" wp14:anchorId="4ACE4C6E" wp14:editId="6756FEE9">
             <wp:simplePos x="0" y="0"/>
             <wp:positionH relativeFrom="margin">
               <wp:posOffset>476250</wp:posOffset>
@@ -2310,7 +2340,7 @@
                     </pic:cNvPicPr>
                   </pic:nvPicPr>
                   <pic:blipFill>
-                    <a:blip r:embed="rId22">
+                    <a:blip r:embed="rId27">
                       <a:extLst>
                         <a:ext uri="{28A0092B-C50C-407E-A947-70E740481C1C}">
                           <a14:useLocalDpi xmlns:a14="http://schemas.microsoft.com/office/drawing/2010/main" val="0"/>
@@ -2366,13 +2396,13 @@
           <w:szCs w:val="24"/>
         </w:rPr>
       </w:pPr>
-      <w:bookmarkStart w:id="0" w:name="_GoBack"/>
       <w:r>
         <w:rPr>
           <w:noProof/>
+          <w:lang w:eastAsia="en-GB"/>
         </w:rPr>
         <w:drawing>
-          <wp:anchor distT="0" distB="0" distL="114300" distR="114300" simplePos="0" relativeHeight="251672576" behindDoc="0" locked="0" layoutInCell="1" allowOverlap="1" wp14:anchorId="24CA9FC2" wp14:editId="0C5FA341">
+          <wp:anchor distT="0" distB="0" distL="114300" distR="114300" simplePos="0" relativeHeight="251672576" behindDoc="0" locked="0" layoutInCell="1" allowOverlap="1" wp14:anchorId="0F7E2084" wp14:editId="74B222B2">
             <wp:simplePos x="0" y="0"/>
             <wp:positionH relativeFrom="margin">
               <wp:posOffset>482535</wp:posOffset>
@@ -2397,7 +2427,7 @@
                     </pic:cNvPicPr>
                   </pic:nvPicPr>
                   <pic:blipFill>
-                    <a:blip r:embed="rId23">
+                    <a:blip r:embed="rId28">
                       <a:extLst>
                         <a:ext uri="{28A0092B-C50C-407E-A947-70E740481C1C}">
                           <a14:useLocalDpi xmlns:a14="http://schemas.microsoft.com/office/drawing/2010/main" val="0"/>
@@ -2433,103 +2463,37 @@
           </wp:anchor>
         </w:drawing>
       </w:r>
-      <w:bookmarkEnd w:id="0"/>
-      <w:r>
-        <w:rPr>
+      <w:r>
+        <w:rPr>
+          <w:b/>
+          <w:sz w:val="24"/>
+          <w:szCs w:val="24"/>
+        </w:rPr>
+        <w:br w:type="page"/>
+      </w:r>
+    </w:p>
+    <w:p>
+      <w:pPr>
+        <w:spacing w:after="0"/>
+        <w:rPr>
+          <w:b/>
+          <w:sz w:val="24"/>
+          <w:szCs w:val="24"/>
+        </w:rPr>
+      </w:pPr>
+      <w:r>
+        <w:rPr>
+          <w:b/>
           <w:noProof/>
-        </w:rPr>
-        <w:drawing>
-          <wp:anchor distT="0" distB="0" distL="114300" distR="114300" simplePos="0" relativeHeight="251675648" behindDoc="0" locked="0" layoutInCell="1" allowOverlap="1" wp14:anchorId="0DC77F8A" wp14:editId="3974946B">
-            <wp:simplePos x="0" y="0"/>
-            <wp:positionH relativeFrom="margin">
-              <wp:posOffset>4709160</wp:posOffset>
-            </wp:positionH>
-            <wp:positionV relativeFrom="margin">
-              <wp:posOffset>3505200</wp:posOffset>
-            </wp:positionV>
-            <wp:extent cx="7981315" cy="1856740"/>
-            <wp:effectExtent l="0" t="4762" r="0" b="0"/>
-            <wp:wrapNone/>
-            <wp:docPr id="16" name="Picture 16"/>
-            <wp:cNvGraphicFramePr>
-              <a:graphicFrameLocks xmlns:a="http://schemas.openxmlformats.org/drawingml/2006/main" noChangeAspect="1"/>
-            </wp:cNvGraphicFramePr>
-            <a:graphic xmlns:a="http://schemas.openxmlformats.org/drawingml/2006/main">
-              <a:graphicData uri="http://schemas.openxmlformats.org/drawingml/2006/picture">
-                <pic:pic xmlns:pic="http://schemas.openxmlformats.org/drawingml/2006/picture">
-                  <pic:nvPicPr>
-                    <pic:cNvPr id="0" name="Picture 7" descr="C:\Users\Rohan\AppData\Local\Microsoft\Windows\INetCache\Content.Word\AlphaLambdaValues.jpg"/>
-                    <pic:cNvPicPr>
-                      <a:picLocks noChangeAspect="1" noChangeArrowheads="1"/>
-                    </pic:cNvPicPr>
-                  </pic:nvPicPr>
-                  <pic:blipFill>
-                    <a:blip r:embed="rId24">
-                      <a:extLst>
-                        <a:ext uri="{28A0092B-C50C-407E-A947-70E740481C1C}">
-                          <a14:useLocalDpi xmlns:a14="http://schemas.microsoft.com/office/drawing/2010/main" val="0"/>
-                        </a:ext>
-                      </a:extLst>
-                    </a:blip>
-                    <a:stretch>
-                      <a:fillRect/>
-                    </a:stretch>
-                  </pic:blipFill>
-                  <pic:spPr bwMode="auto">
-                    <a:xfrm rot="16200000">
-                      <a:off x="0" y="0"/>
-                      <a:ext cx="7981315" cy="1856740"/>
-                    </a:xfrm>
-                    <a:prstGeom prst="rect">
-                      <a:avLst/>
-                    </a:prstGeom>
-                    <a:noFill/>
-                    <a:ln>
-                      <a:noFill/>
-                    </a:ln>
-                  </pic:spPr>
-                </pic:pic>
-              </a:graphicData>
-            </a:graphic>
-            <wp14:sizeRelH relativeFrom="page">
-              <wp14:pctWidth>0</wp14:pctWidth>
-            </wp14:sizeRelH>
-            <wp14:sizeRelV relativeFrom="page">
-              <wp14:pctHeight>0</wp14:pctHeight>
-            </wp14:sizeRelV>
-          </wp:anchor>
-        </w:drawing>
-      </w:r>
-      <w:r>
-        <w:rPr>
-          <w:b/>
-          <w:sz w:val="24"/>
-          <w:szCs w:val="24"/>
-        </w:rPr>
-        <w:br w:type="page"/>
-      </w:r>
-    </w:p>
-    <w:p>
-      <w:pPr>
-        <w:spacing w:after="0"/>
-        <w:rPr>
-          <w:b/>
-          <w:sz w:val="24"/>
-          <w:szCs w:val="24"/>
-        </w:rPr>
-      </w:pPr>
-      <w:r>
-        <w:rPr>
-          <w:b/>
-          <w:noProof/>
-          <w:sz w:val="24"/>
-          <w:szCs w:val="24"/>
+          <w:sz w:val="24"/>
+          <w:szCs w:val="24"/>
+          <w:lang w:eastAsia="en-GB"/>
         </w:rPr>
         <w:lastRenderedPageBreak/>
         <mc:AlternateContent>
           <mc:Choice Requires="wpg">
             <w:drawing>
-              <wp:anchor distT="0" distB="0" distL="114300" distR="114300" simplePos="0" relativeHeight="251677696" behindDoc="0" locked="0" layoutInCell="1" allowOverlap="1">
+              <wp:anchor distT="0" distB="0" distL="114300" distR="114300" simplePos="0" relativeHeight="251677696" behindDoc="0" locked="0" layoutInCell="1" allowOverlap="1" wp14:anchorId="46ACF85D" wp14:editId="74C0DA0E">
                 <wp:simplePos x="0" y="0"/>
                 <wp:positionH relativeFrom="margin">
                   <wp:align>center</wp:align>
@@ -2562,7 +2526,7 @@
                           </pic:cNvPicPr>
                         </pic:nvPicPr>
                         <pic:blipFill>
-                          <a:blip r:embed="rId25">
+                          <a:blip r:embed="rId29">
                             <a:extLst>
                               <a:ext uri="{28A0092B-C50C-407E-A947-70E740481C1C}">
                                 <a14:useLocalDpi xmlns:a14="http://schemas.microsoft.com/office/drawing/2010/main" val="0"/>
@@ -2595,7 +2559,7 @@
                           </pic:cNvPicPr>
                         </pic:nvPicPr>
                         <pic:blipFill>
-                          <a:blip r:embed="rId26">
+                          <a:blip r:embed="rId30">
                             <a:extLst>
                               <a:ext uri="{28A0092B-C50C-407E-A947-70E740481C1C}">
                                 <a14:useLocalDpi xmlns:a14="http://schemas.microsoft.com/office/drawing/2010/main" val="0"/>
@@ -2630,10 +2594,10 @@
             <w:pict>
               <v:group w14:anchorId="031F60E8" id="Group 20" o:spid="_x0000_s1026" style="position:absolute;margin-left:0;margin-top:36.65pt;width:471.25pt;height:623.6pt;z-index:251677696;mso-position-horizontal:center;mso-position-horizontal-relative:margin" coordsize="58877,79197" o:gfxdata="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">
                 <v:shape id="Picture 15" o:spid="_x0000_s1027" type="#_x0000_t75" style="position:absolute;left:6048;top:24638;width:75469;height:30188;rotation:-90;visibility:visible;mso-wrap-style:square" o:gfxdata="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">
-                  <v:imagedata r:id="rId27" o:title=""/>
+                  <v:imagedata r:id="rId31" o:title=""/>
                 </v:shape>
                 <v:shape id="Picture 17" o:spid="_x0000_s1028" type="#_x0000_t75" style="position:absolute;left:-26401;top:26401;width:79197;height:26396;rotation:-90;visibility:visible;mso-wrap-style:square" o:gfxdata="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">
-                  <v:imagedata r:id="rId28" o:title=""/>
+                  <v:imagedata r:id="rId32" o:title=""/>
                 </v:shape>
                 <w10:wrap anchorx="margin"/>
               </v:group>
@@ -2659,7 +2623,6 @@
           <w:szCs w:val="24"/>
         </w:rPr>
       </w:pPr>
-      <w:proofErr w:type="spellStart"/>
       <w:r>
         <w:rPr>
           <w:b/>
@@ -2667,16 +2630,7 @@
           <w:szCs w:val="24"/>
         </w:rPr>
         <w:lastRenderedPageBreak/>
-        <w:t>oSCORAD</w:t>
-      </w:r>
-      <w:proofErr w:type="spellEnd"/>
-      <w:r>
-        <w:rPr>
-          <w:b/>
-          <w:sz w:val="24"/>
-          <w:szCs w:val="24"/>
-        </w:rPr>
-        <w:t xml:space="preserve"> reduced subset results:</w:t>
+        <w:t>oSCORAD reduced subset results:</w:t>
       </w:r>
     </w:p>
     <w:p>
@@ -2691,9 +2645,10 @@
       <w:r>
         <w:rPr>
           <w:noProof/>
+          <w:lang w:eastAsia="en-GB"/>
         </w:rPr>
         <w:drawing>
-          <wp:inline distT="0" distB="0" distL="0" distR="0">
+          <wp:inline distT="0" distB="0" distL="0" distR="0" wp14:anchorId="257A35DC" wp14:editId="5C710C9E">
             <wp:extent cx="5334000" cy="4008120"/>
             <wp:effectExtent l="0" t="0" r="0" b="0"/>
             <wp:docPr id="18" name="Picture 18" descr="C:\Users\Rohan\AppData\Local\Microsoft\Windows\INetCache\Content.Word\Predictions.jpg"/>
@@ -2710,7 +2665,7 @@
                     </pic:cNvPicPr>
                   </pic:nvPicPr>
                   <pic:blipFill>
-                    <a:blip r:embed="rId29">
+                    <a:blip r:embed="rId33">
                       <a:extLst>
                         <a:ext uri="{28A0092B-C50C-407E-A947-70E740481C1C}">
                           <a14:useLocalDpi xmlns:a14="http://schemas.microsoft.com/office/drawing/2010/main" val="0"/>
@@ -2792,9 +2747,10 @@
       <w:r>
         <w:rPr>
           <w:noProof/>
+          <w:lang w:eastAsia="en-GB"/>
         </w:rPr>
         <w:drawing>
-          <wp:inline distT="0" distB="0" distL="0" distR="0">
+          <wp:inline distT="0" distB="0" distL="0" distR="0" wp14:anchorId="77FDDF1D" wp14:editId="616553F1">
             <wp:extent cx="5334000" cy="4008120"/>
             <wp:effectExtent l="0" t="0" r="0" b="0"/>
             <wp:docPr id="19" name="Picture 19" descr="C:\Users\Rohan\AppData\Local\Microsoft\Windows\INetCache\Content.Word\Predictions.jpg"/>
@@ -2811,7 +2767,7 @@
                     </pic:cNvPicPr>
                   </pic:nvPicPr>
                   <pic:blipFill>
-                    <a:blip r:embed="rId30">
+                    <a:blip r:embed="rId34">
                       <a:extLst>
                         <a:ext uri="{28A0092B-C50C-407E-A947-70E740481C1C}">
                           <a14:useLocalDpi xmlns:a14="http://schemas.microsoft.com/office/drawing/2010/main" val="0"/>
@@ -2902,47 +2858,41 @@
         </w:rPr>
         <w:t>Performance:</w:t>
       </w:r>
-    </w:p>
-    <w:p>
-      <w:pPr>
-        <w:spacing w:after="0"/>
-        <w:rPr>
-          <w:sz w:val="24"/>
-          <w:szCs w:val="24"/>
-        </w:rPr>
-      </w:pPr>
-      <w:r>
-        <w:rPr>
-          <w:sz w:val="24"/>
-          <w:szCs w:val="24"/>
-        </w:rPr>
-        <w:t xml:space="preserve">To calculate performance of a given model the root </w:t>
-      </w:r>
-      <w:proofErr w:type="gramStart"/>
-      <w:r>
-        <w:rPr>
-          <w:sz w:val="24"/>
-          <w:szCs w:val="24"/>
-        </w:rPr>
-        <w:t>mean</w:t>
-      </w:r>
-      <w:proofErr w:type="gramEnd"/>
-      <w:r>
-        <w:rPr>
-          <w:sz w:val="24"/>
-          <w:szCs w:val="24"/>
-        </w:rPr>
-        <w:t xml:space="preserve"> square error between the predicted result and the actual result was calculated. These are shown below:</w:t>
-      </w:r>
-    </w:p>
-    <w:p>
-      <w:pPr>
-        <w:spacing w:after="0"/>
-        <w:rPr>
-          <w:sz w:val="24"/>
-          <w:szCs w:val="24"/>
-        </w:rPr>
-      </w:pPr>
+      <w:bookmarkStart w:id="3" w:name="_GoBack"/>
+      <w:bookmarkEnd w:id="3"/>
+    </w:p>
+    <w:p>
+      <w:pPr>
+        <w:spacing w:after="0"/>
+        <w:rPr>
+          <w:sz w:val="24"/>
+          <w:szCs w:val="24"/>
+        </w:rPr>
+      </w:pPr>
+      <w:commentRangeStart w:id="4"/>
+      <w:r>
+        <w:rPr>
+          <w:sz w:val="24"/>
+          <w:szCs w:val="24"/>
+        </w:rPr>
+        <w:t>To calculate performance of a given model the root mean square error between the predicted result and the actual result was calculated. These are shown below:</w:t>
+      </w:r>
+    </w:p>
+    <w:commentRangeEnd w:id="4"/>
+    <w:p>
+      <w:pPr>
+        <w:spacing w:after="0"/>
+        <w:rPr>
+          <w:sz w:val="24"/>
+          <w:szCs w:val="24"/>
+        </w:rPr>
+      </w:pPr>
+      <w:r>
+        <w:rPr>
+          <w:rStyle w:val="CommentReference"/>
+        </w:rPr>
+        <w:commentReference w:id="4"/>
+      </w:r>
     </w:p>
     <w:tbl>
       <w:tblPr>
@@ -3299,6 +3249,7 @@
           <w:szCs w:val="24"/>
         </w:rPr>
       </w:pPr>
+      <w:commentRangeStart w:id="5"/>
       <w:r>
         <w:rPr>
           <w:sz w:val="24"/>
@@ -3311,14 +3262,120 @@
           <w:sz w:val="24"/>
           <w:szCs w:val="24"/>
         </w:rPr>
-        <w:t xml:space="preserve">for objective SCORAD and 13 points for total SCORAD. These values were picked as they are </w:t>
-      </w:r>
-      <w:r>
-        <w:rPr>
-          <w:sz w:val="24"/>
-          <w:szCs w:val="24"/>
-        </w:rPr>
-        <w:t>the minimum clinically important difference. The percentage of successful predictions is shown below:</w:t>
+        <w:t xml:space="preserve">for objective SCORAD and </w:t>
+      </w:r>
+      <w:commentRangeStart w:id="6"/>
+      <w:r>
+        <w:rPr>
+          <w:sz w:val="24"/>
+          <w:szCs w:val="24"/>
+        </w:rPr>
+        <w:t>1</w:t>
+      </w:r>
+      <w:r>
+        <w:rPr>
+          <w:sz w:val="24"/>
+          <w:szCs w:val="24"/>
+        </w:rPr>
+        <w:t>0</w:t>
+      </w:r>
+      <w:r>
+        <w:rPr>
+          <w:sz w:val="24"/>
+          <w:szCs w:val="24"/>
+        </w:rPr>
+        <w:t xml:space="preserve"> points for total SCORAD</w:t>
+      </w:r>
+      <w:commentRangeEnd w:id="6"/>
+      <w:r>
+        <w:rPr>
+          <w:rStyle w:val="CommentReference"/>
+        </w:rPr>
+        <w:commentReference w:id="6"/>
+      </w:r>
+      <w:r>
+        <w:rPr>
+          <w:sz w:val="24"/>
+          <w:szCs w:val="24"/>
+        </w:rPr>
+        <w:t xml:space="preserve">. These values were picked as they are </w:t>
+      </w:r>
+      <w:r>
+        <w:rPr>
+          <w:sz w:val="24"/>
+          <w:szCs w:val="24"/>
+        </w:rPr>
+        <w:t>the minimum clinically important difference</w:t>
+      </w:r>
+      <w:sdt>
+        <w:sdtPr>
+          <w:rPr>
+            <w:sz w:val="24"/>
+            <w:szCs w:val="24"/>
+          </w:rPr>
+          <w:id w:val="-1802308006"/>
+          <w:citation/>
+        </w:sdtPr>
+        <w:sdtContent>
+          <w:r>
+            <w:rPr>
+              <w:sz w:val="24"/>
+              <w:szCs w:val="24"/>
+            </w:rPr>
+            <w:fldChar w:fldCharType="begin"/>
+          </w:r>
+          <w:r>
+            <w:rPr>
+              <w:sz w:val="24"/>
+              <w:szCs w:val="24"/>
+            </w:rPr>
+            <w:instrText xml:space="preserve"> CITATION MES11 \l 2057 </w:instrText>
+          </w:r>
+          <w:r>
+            <w:rPr>
+              <w:sz w:val="24"/>
+              <w:szCs w:val="24"/>
+            </w:rPr>
+            <w:fldChar w:fldCharType="separate"/>
+          </w:r>
+          <w:r>
+            <w:rPr>
+              <w:noProof/>
+              <w:sz w:val="24"/>
+              <w:szCs w:val="24"/>
+            </w:rPr>
+            <w:t xml:space="preserve"> </w:t>
+          </w:r>
+          <w:r>
+            <w:rPr>
+              <w:noProof/>
+              <w:sz w:val="24"/>
+              <w:szCs w:val="24"/>
+            </w:rPr>
+            <w:t>(1)</w:t>
+          </w:r>
+          <w:r>
+            <w:rPr>
+              <w:sz w:val="24"/>
+              <w:szCs w:val="24"/>
+            </w:rPr>
+            <w:fldChar w:fldCharType="end"/>
+          </w:r>
+        </w:sdtContent>
+      </w:sdt>
+      <w:r>
+        <w:rPr>
+          <w:sz w:val="24"/>
+          <w:szCs w:val="24"/>
+        </w:rPr>
+        <w:t>. The percentage of successful predictions is shown below:</w:t>
+      </w:r>
+      <w:commentRangeEnd w:id="5"/>
+      <w:r>
+        <w:rPr>
+          <w:rStyle w:val="CommentReference"/>
+        </w:rPr>
+        <w:commentReference w:id="5"/>
       </w:r>
     </w:p>
     <w:p>
@@ -3697,52 +3754,89 @@
           <w:sz w:val="24"/>
           <w:szCs w:val="24"/>
         </w:rPr>
-        <w:t>As shown above, the models trained on logged data performed better than those based on unlogged data. This is likely because logging the data reduces the effect that large value outliers have. This is particularly important as the training data is small, thereby making it harder to spot outliers. Evidence of this can be seen in the very large predictions made in the unlogged models – likely a result of outliers in the training data.</w:t>
-      </w:r>
-    </w:p>
-    <w:p>
-      <w:pPr>
-        <w:spacing w:after="0"/>
-        <w:rPr>
-          <w:sz w:val="24"/>
-          <w:szCs w:val="24"/>
-        </w:rPr>
-      </w:pPr>
-    </w:p>
-    <w:p>
-      <w:pPr>
-        <w:spacing w:after="0"/>
-        <w:rPr>
-          <w:sz w:val="24"/>
-          <w:szCs w:val="24"/>
-        </w:rPr>
-      </w:pPr>
-      <w:r>
-        <w:rPr>
-          <w:sz w:val="24"/>
-          <w:szCs w:val="24"/>
-        </w:rPr>
-        <w:t xml:space="preserve">In addition, models using objective SCORAD as the dependent variable performed better than those using total SCORAD. This is because it is very difficult for the subjective component in total SCORAD to accurately represent the severity of the disease as it depends on how the person feels. As such, the data that the model is trained on and compared to is less reliable. </w:t>
-      </w:r>
-    </w:p>
-    <w:p>
-      <w:pPr>
-        <w:spacing w:after="0"/>
-        <w:rPr>
-          <w:sz w:val="24"/>
-          <w:szCs w:val="24"/>
-        </w:rPr>
-      </w:pPr>
-    </w:p>
-    <w:p>
-      <w:pPr>
-        <w:spacing w:after="0"/>
-        <w:rPr>
-          <w:b/>
-          <w:sz w:val="24"/>
-          <w:szCs w:val="24"/>
-        </w:rPr>
-      </w:pPr>
+        <w:t>As shown above, the models trained on logged data performed better than those based on unlogged data. This is likely because logging the data reduces the effect that large value outliers have. This is particularly important as the training data is small, thereby making it harder to spot outliers</w:t>
+      </w:r>
+      <w:commentRangeStart w:id="7"/>
+      <w:r>
+        <w:rPr>
+          <w:sz w:val="24"/>
+          <w:szCs w:val="24"/>
+        </w:rPr>
+        <w:t xml:space="preserve">. Evidence of this can be seen in the very large predictions made in the unlogged models </w:t>
+      </w:r>
+      <w:commentRangeEnd w:id="7"/>
+      <w:r>
+        <w:rPr>
+          <w:rStyle w:val="CommentReference"/>
+        </w:rPr>
+        <w:commentReference w:id="7"/>
+      </w:r>
+      <w:r>
+        <w:rPr>
+          <w:sz w:val="24"/>
+          <w:szCs w:val="24"/>
+        </w:rPr>
+        <w:t>– likely a result of outliers in the training data.</w:t>
+      </w:r>
+    </w:p>
+    <w:p>
+      <w:pPr>
+        <w:spacing w:after="0"/>
+        <w:rPr>
+          <w:sz w:val="24"/>
+          <w:szCs w:val="24"/>
+        </w:rPr>
+      </w:pPr>
+    </w:p>
+    <w:p>
+      <w:pPr>
+        <w:spacing w:after="0"/>
+        <w:rPr>
+          <w:sz w:val="24"/>
+          <w:szCs w:val="24"/>
+        </w:rPr>
+      </w:pPr>
+      <w:r>
+        <w:rPr>
+          <w:sz w:val="24"/>
+          <w:szCs w:val="24"/>
+        </w:rPr>
+        <w:t xml:space="preserve">In addition, models using objective SCORAD as the dependent variable performed better than those using total SCORAD. This is because it </w:t>
+      </w:r>
+      <w:r>
+        <w:rPr>
+          <w:sz w:val="24"/>
+          <w:szCs w:val="24"/>
+        </w:rPr>
+        <w:t>could be</w:t>
+      </w:r>
+      <w:r>
+        <w:rPr>
+          <w:sz w:val="24"/>
+          <w:szCs w:val="24"/>
+        </w:rPr>
+        <w:t xml:space="preserve"> difficult for the subjective component in total SCORAD to accurately represent the severity of the disease as it depends on how the person feels. As such, the data that the model is trained on and compared to is less reliable. </w:t>
+      </w:r>
+    </w:p>
+    <w:p>
+      <w:pPr>
+        <w:spacing w:after="0"/>
+        <w:rPr>
+          <w:sz w:val="24"/>
+          <w:szCs w:val="24"/>
+        </w:rPr>
+      </w:pPr>
+    </w:p>
+    <w:p>
+      <w:pPr>
+        <w:spacing w:after="0"/>
+        <w:rPr>
+          <w:b/>
+          <w:sz w:val="24"/>
+          <w:szCs w:val="24"/>
+        </w:rPr>
+      </w:pPr>
+      <w:commentRangeStart w:id="8"/>
       <w:r>
         <w:rPr>
           <w:b/>
@@ -3751,6 +3845,13 @@
         </w:rPr>
         <w:t>Coefficients:</w:t>
       </w:r>
+      <w:commentRangeEnd w:id="8"/>
+      <w:r>
+        <w:rPr>
+          <w:rStyle w:val="CommentReference"/>
+        </w:rPr>
+        <w:commentReference w:id="8"/>
+      </w:r>
     </w:p>
     <w:p>
       <w:pPr>
@@ -3772,27 +3873,35 @@
           <w:sz w:val="24"/>
           <w:szCs w:val="24"/>
         </w:rPr>
-        <w:t xml:space="preserve">shows that the model is predicting very similar values regardless of the input data. </w:t>
-      </w:r>
-    </w:p>
-    <w:p>
-      <w:pPr>
-        <w:spacing w:after="0"/>
-        <w:rPr>
-          <w:sz w:val="24"/>
-          <w:szCs w:val="24"/>
-        </w:rPr>
-      </w:pPr>
-    </w:p>
-    <w:p>
-      <w:pPr>
-        <w:spacing w:after="0"/>
-        <w:rPr>
-          <w:b/>
-          <w:sz w:val="24"/>
-          <w:szCs w:val="24"/>
-        </w:rPr>
-      </w:pPr>
+        <w:t>shows that the model is predicting very similar value</w:t>
+      </w:r>
+      <w:r>
+        <w:rPr>
+          <w:sz w:val="24"/>
+          <w:szCs w:val="24"/>
+        </w:rPr>
+        <w:t>s regardless of the input data. This aside, the most important input was found to be the presence of an FLG mutation (FLG carrier input) which, when present, increased the SCORAD predictions by approximately 2. Other biomarkers which had more of a significant impact on the outcome (either positive or negative) are IL7, IL2, and skin type 6.</w:t>
+      </w:r>
+    </w:p>
+    <w:p>
+      <w:pPr>
+        <w:spacing w:after="0"/>
+        <w:rPr>
+          <w:sz w:val="24"/>
+          <w:szCs w:val="24"/>
+        </w:rPr>
+      </w:pPr>
+    </w:p>
+    <w:p>
+      <w:pPr>
+        <w:spacing w:after="0"/>
+        <w:rPr>
+          <w:b/>
+          <w:sz w:val="24"/>
+          <w:szCs w:val="24"/>
+        </w:rPr>
+      </w:pPr>
+      <w:commentRangeStart w:id="9"/>
       <w:r>
         <w:rPr>
           <w:b/>
@@ -3801,6 +3910,13 @@
         </w:rPr>
         <w:t>Comparison to an average predictor:</w:t>
       </w:r>
+      <w:commentRangeEnd w:id="9"/>
+      <w:r>
+        <w:rPr>
+          <w:rStyle w:val="CommentReference"/>
+        </w:rPr>
+        <w:commentReference w:id="9"/>
+      </w:r>
     </w:p>
     <w:p>
       <w:pPr>
@@ -3823,21 +3939,6 @@
           <w:szCs w:val="24"/>
         </w:rPr>
         <w:t>performed as shown below:</w:t>
-      </w:r>
-    </w:p>
-    <w:p>
-      <w:pPr>
-        <w:rPr>
-          <w:sz w:val="24"/>
-          <w:szCs w:val="24"/>
-        </w:rPr>
-      </w:pPr>
-      <w:r>
-        <w:rPr>
-          <w:sz w:val="24"/>
-          <w:szCs w:val="24"/>
-        </w:rPr>
-        <w:br w:type="page"/>
       </w:r>
     </w:p>
     <w:tbl>
@@ -4114,21 +4215,12 @@
           <w:szCs w:val="24"/>
         </w:rPr>
       </w:pPr>
-      <w:proofErr w:type="gramStart"/>
-      <w:r>
-        <w:rPr>
-          <w:sz w:val="24"/>
-          <w:szCs w:val="24"/>
-        </w:rPr>
-        <w:t>In order to</w:t>
-      </w:r>
-      <w:proofErr w:type="gramEnd"/>
-      <w:r>
-        <w:rPr>
-          <w:sz w:val="24"/>
-          <w:szCs w:val="24"/>
-        </w:rPr>
-        <w:t xml:space="preserve"> compare the predictions to the null model, I computed the kappa co</w:t>
+      <w:r>
+        <w:rPr>
+          <w:sz w:val="24"/>
+          <w:szCs w:val="24"/>
+        </w:rPr>
+        <w:t>In order to compare the predictions to the null model, I computed the kappa co</w:t>
       </w:r>
       <w:r>
         <w:rPr>
@@ -4515,7 +4607,29 @@
           <w:sz w:val="24"/>
           <w:szCs w:val="24"/>
         </w:rPr>
-        <w:t>As seen in the table, none of the models perform significantly better than the average prediction model.</w:t>
+        <w:t xml:space="preserve">As seen in the table, none of the models perform </w:t>
+      </w:r>
+      <w:commentRangeStart w:id="10"/>
+      <w:r>
+        <w:rPr>
+          <w:sz w:val="24"/>
+          <w:szCs w:val="24"/>
+        </w:rPr>
+        <w:t xml:space="preserve">significantly </w:t>
+      </w:r>
+      <w:commentRangeEnd w:id="10"/>
+      <w:r>
+        <w:rPr>
+          <w:rStyle w:val="CommentReference"/>
+        </w:rPr>
+        <w:commentReference w:id="10"/>
+      </w:r>
+      <w:r>
+        <w:rPr>
+          <w:sz w:val="24"/>
+          <w:szCs w:val="24"/>
+        </w:rPr>
+        <w:t>better than the average prediction model.</w:t>
       </w:r>
       <w:r>
         <w:rPr>
@@ -4554,43 +4668,60 @@
           <w:szCs w:val="24"/>
         </w:rPr>
       </w:pPr>
-      <w:r>
-        <w:rPr>
-          <w:b/>
-          <w:sz w:val="24"/>
-          <w:szCs w:val="24"/>
-        </w:rPr>
-        <w:t>GIGO:</w:t>
-      </w:r>
-    </w:p>
-    <w:p>
-      <w:pPr>
-        <w:spacing w:after="0"/>
-        <w:rPr>
-          <w:sz w:val="24"/>
-          <w:szCs w:val="24"/>
-        </w:rPr>
-      </w:pPr>
-      <w:r>
-        <w:rPr>
-          <w:sz w:val="24"/>
-          <w:szCs w:val="24"/>
-        </w:rPr>
-        <w:t xml:space="preserve">It is highly likely that the reason that the </w:t>
-      </w:r>
-      <w:r>
-        <w:rPr>
-          <w:sz w:val="24"/>
-          <w:szCs w:val="24"/>
-        </w:rPr>
-        <w:t>models did not perform well</w:t>
-      </w:r>
-      <w:r>
-        <w:rPr>
-          <w:sz w:val="24"/>
-          <w:szCs w:val="24"/>
-        </w:rPr>
-        <w:t xml:space="preserve"> was due to GIGO (garbage in, garbage out). </w:t>
+      <w:sdt>
+        <w:sdtPr>
+          <w:rPr>
+            <w:sz w:val="24"/>
+            <w:szCs w:val="24"/>
+          </w:rPr>
+          <w:id w:val="-2132936910"/>
+          <w:citation/>
+        </w:sdtPr>
+        <w:sdtContent>
+          <w:r>
+            <w:rPr>
+              <w:sz w:val="24"/>
+              <w:szCs w:val="24"/>
+            </w:rPr>
+            <w:fldChar w:fldCharType="begin"/>
+          </w:r>
+          <w:r>
+            <w:rPr>
+              <w:sz w:val="24"/>
+              <w:szCs w:val="24"/>
+            </w:rPr>
+            <w:instrText xml:space="preserve"> CITATION MES11 \l 2057 </w:instrText>
+          </w:r>
+          <w:r>
+            <w:rPr>
+              <w:sz w:val="24"/>
+              <w:szCs w:val="24"/>
+            </w:rPr>
+            <w:fldChar w:fldCharType="separate"/>
+          </w:r>
+          <w:r>
+            <w:rPr>
+              <w:noProof/>
+              <w:sz w:val="24"/>
+              <w:szCs w:val="24"/>
+            </w:rPr>
+            <w:t>(1)</w:t>
+          </w:r>
+          <w:r>
+            <w:rPr>
+              <w:sz w:val="24"/>
+              <w:szCs w:val="24"/>
+            </w:rPr>
+            <w:fldChar w:fldCharType="end"/>
+          </w:r>
+        </w:sdtContent>
+      </w:sdt>
+      <w:r>
+        <w:rPr>
+          <w:sz w:val="24"/>
+          <w:szCs w:val="24"/>
+        </w:rPr>
+        <w:t xml:space="preserve">This is because, as mentioned earlier, in all but two of the continuous attributes </w:t>
       </w:r>
       <w:proofErr w:type="gramStart"/>
       <w:r>
@@ -4598,7 +4729,7 @@
           <w:sz w:val="24"/>
           <w:szCs w:val="24"/>
         </w:rPr>
-        <w:t>That is to say, the</w:t>
+        <w:t>the majority of</w:t>
       </w:r>
       <w:proofErr w:type="gramEnd"/>
       <w:r>
@@ -4606,23 +4737,28 @@
           <w:sz w:val="24"/>
           <w:szCs w:val="24"/>
         </w:rPr>
-        <w:t xml:space="preserve"> data used to train the models was poor. This is because, as mentioned earlier, in all but two of the continuous attributes </w:t>
-      </w:r>
-      <w:proofErr w:type="gramStart"/>
-      <w:r>
-        <w:rPr>
-          <w:sz w:val="24"/>
-          <w:szCs w:val="24"/>
-        </w:rPr>
-        <w:t>the majority of</w:t>
-      </w:r>
-      <w:proofErr w:type="gramEnd"/>
-      <w:r>
-        <w:rPr>
-          <w:sz w:val="24"/>
-          <w:szCs w:val="24"/>
-        </w:rPr>
-        <w:t xml:space="preserve"> the data was below the detection range. As such, it’s value is unlikely to be accurate. As the model is being trained on inaccurate data, it’s output values will be at least as inaccurate.</w:t>
+        <w:t xml:space="preserve"> the data was below the detection range</w:t>
+      </w:r>
+      <w:r>
+        <w:rPr>
+          <w:sz w:val="24"/>
+          <w:szCs w:val="24"/>
+        </w:rPr>
+        <w:t xml:space="preserve"> and therefore, not accurate</w:t>
+      </w:r>
+      <w:r>
+        <w:rPr>
+          <w:sz w:val="24"/>
+          <w:szCs w:val="24"/>
+        </w:rPr>
+        <w:t xml:space="preserve">. As the model is </w:t>
+      </w:r>
+      <w:r>
+        <w:rPr>
+          <w:sz w:val="24"/>
+          <w:szCs w:val="24"/>
+        </w:rPr>
+        <w:t>only as good as the input data (garbage in garbage out principle), it is not surprising to have poor performance.</w:t>
       </w:r>
     </w:p>
     <w:p>
@@ -4679,6 +4815,627 @@
     </w:sectPr>
   </w:body>
 </w:document>
+</file>
+
+<file path=word/comments.xml><?xml version="1.0" encoding="utf-8"?>
+<w:comments xmlns:wpc="http://schemas.microsoft.com/office/word/2010/wordprocessingCanvas" xmlns:cx="http://schemas.microsoft.com/office/drawing/2014/chartex" xmlns:cx1="http://schemas.microsoft.com/office/drawing/2015/9/8/chartex" xmlns:cx2="http://schemas.microsoft.com/office/drawing/2015/10/21/chartex" xmlns:cx3="http://schemas.microsoft.com/office/drawing/2016/5/9/chartex" xmlns:cx4="http://schemas.microsoft.com/office/drawing/2016/5/10/chartex" xmlns:cx5="http://schemas.microsoft.com/office/drawing/2016/5/11/chartex" xmlns:cx6="http://schemas.microsoft.com/office/drawing/2016/5/12/chartex" xmlns:cx7="http://schemas.microsoft.com/office/drawing/2016/5/13/chartex" xmlns:cx8="http://schemas.microsoft.com/office/drawing/2016/5/14/chartex" xmlns:mc="http://schemas.openxmlformats.org/markup-compatibility/2006" xmlns:aink="http://schemas.microsoft.com/office/drawing/2016/ink" xmlns:am3d="http://schemas.microsoft.com/office/drawing/2017/model3d" xmlns:o="urn:schemas-microsoft-com:office:office" xmlns:r="http://schemas.openxmlformats.org/officeDocument/2006/relationships" xmlns:m="http://schemas.openxmlformats.org/officeDocument/2006/math" xmlns:v="urn:schemas-microsoft-com:vml" xmlns:wp14="http://schemas.microsoft.com/office/word/2010/wordprocessingDrawing" xmlns:wp="http://schemas.openxmlformats.org/drawingml/2006/wordprocessingDrawing" xmlns:w10="urn:schemas-microsoft-com:office:word" xmlns:w="http://schemas.openxmlformats.org/wordprocessingml/2006/main" xmlns:w14="http://schemas.microsoft.com/office/word/2010/wordml" xmlns:w15="http://schemas.microsoft.com/office/word/2012/wordml" xmlns:w16cid="http://schemas.microsoft.com/office/word/2016/wordml/cid" xmlns:w16se="http://schemas.microsoft.com/office/word/2015/wordml/symex" xmlns:wpg="http://schemas.microsoft.com/office/word/2010/wordprocessingGroup" xmlns:wpi="http://schemas.microsoft.com/office/word/2010/wordprocessingInk" xmlns:wne="http://schemas.microsoft.com/office/word/2006/wordml" xmlns:wps="http://schemas.microsoft.com/office/word/2010/wordprocessingShape" mc:Ignorable="w14 w15 w16se w16cid wp14">
+  <w:comment w:id="0" w:author="Guillem Hurault" w:date="2017-08-29T10:21:00Z" w:initials="GH">
+    <w:p>
+      <w:pPr>
+        <w:pStyle w:val="CommentText"/>
+      </w:pPr>
+      <w:r>
+        <w:rPr>
+          <w:rStyle w:val="CommentReference"/>
+        </w:rPr>
+        <w:annotationRef/>
+      </w:r>
+      <w:r>
+        <w:rPr>
+          <w:rFonts w:ascii="Calibri" w:hAnsi="Calibri" w:cs="Calibri"/>
+          <w:color w:val="000000"/>
+          <w:shd w:val="clear" w:color="auto" w:fill="FFFFFF"/>
+        </w:rPr>
+        <w:t xml:space="preserve">Could you refer to your document detailing the </w:t>
+      </w:r>
+      <w:proofErr w:type="spellStart"/>
+      <w:r>
+        <w:rPr>
+          <w:rFonts w:ascii="Calibri" w:hAnsi="Calibri" w:cs="Calibri"/>
+          <w:color w:val="000000"/>
+          <w:shd w:val="clear" w:color="auto" w:fill="FFFFFF"/>
+        </w:rPr>
+        <w:t>preprocessing</w:t>
+      </w:r>
+      <w:proofErr w:type="spellEnd"/>
+      <w:r>
+        <w:rPr>
+          <w:rFonts w:ascii="Calibri" w:hAnsi="Calibri" w:cs="Calibri"/>
+          <w:color w:val="000000"/>
+          <w:shd w:val="clear" w:color="auto" w:fill="FFFFFF"/>
+        </w:rPr>
+        <w:t xml:space="preserve"> in the method section (for completeness)</w:t>
+      </w:r>
+    </w:p>
+  </w:comment>
+  <w:comment w:id="1" w:author="Guillem Hurault" w:date="2017-08-29T10:22:00Z" w:initials="GH">
+    <w:p>
+      <w:pPr>
+        <w:shd w:val="clear" w:color="auto" w:fill="FFFFFF"/>
+        <w:spacing w:before="100" w:beforeAutospacing="1" w:after="100" w:afterAutospacing="1" w:line="240" w:lineRule="auto"/>
+        <w:rPr>
+          <w:rFonts w:ascii="Calibri" w:eastAsia="Times New Roman" w:hAnsi="Calibri" w:cs="Calibri"/>
+          <w:color w:val="000000"/>
+          <w:sz w:val="24"/>
+          <w:szCs w:val="24"/>
+          <w:lang w:eastAsia="en-GB"/>
+        </w:rPr>
+      </w:pPr>
+      <w:r>
+        <w:rPr>
+          <w:rStyle w:val="CommentReference"/>
+        </w:rPr>
+        <w:annotationRef/>
+      </w:r>
+      <w:r>
+        <w:rPr>
+          <w:rFonts w:ascii="Calibri" w:eastAsia="Times New Roman" w:hAnsi="Calibri" w:cs="Calibri"/>
+          <w:color w:val="000000"/>
+          <w:sz w:val="24"/>
+          <w:szCs w:val="24"/>
+          <w:lang w:eastAsia="en-GB"/>
+        </w:rPr>
+        <w:t xml:space="preserve">Did you normalise the variables </w:t>
+      </w:r>
+      <w:proofErr w:type="spellStart"/>
+      <w:r>
+        <w:rPr>
+          <w:rFonts w:ascii="Calibri" w:eastAsia="Times New Roman" w:hAnsi="Calibri" w:cs="Calibri"/>
+          <w:color w:val="000000"/>
+          <w:sz w:val="24"/>
+          <w:szCs w:val="24"/>
+          <w:lang w:eastAsia="en-GB"/>
+        </w:rPr>
+        <w:t>AgeAtVisit</w:t>
+      </w:r>
+      <w:proofErr w:type="spellEnd"/>
+      <w:r>
+        <w:rPr>
+          <w:rFonts w:ascii="Calibri" w:eastAsia="Times New Roman" w:hAnsi="Calibri" w:cs="Calibri"/>
+          <w:color w:val="000000"/>
+          <w:sz w:val="24"/>
+          <w:szCs w:val="24"/>
+          <w:lang w:eastAsia="en-GB"/>
+        </w:rPr>
+        <w:t xml:space="preserve"> (its coefficient is quite high)?</w:t>
+      </w:r>
+    </w:p>
+    <w:p>
+      <w:pPr>
+        <w:pStyle w:val="CommentText"/>
+      </w:pPr>
+    </w:p>
+  </w:comment>
+  <w:comment w:id="2" w:author="Rohan Padmanabhan" w:date="2017-08-29T10:44:00Z" w:initials="RP">
+    <w:p>
+      <w:pPr>
+        <w:pStyle w:val="CommentText"/>
+      </w:pPr>
+      <w:r>
+        <w:rPr>
+          <w:rStyle w:val="CommentReference"/>
+        </w:rPr>
+        <w:annotationRef/>
+      </w:r>
+      <w:r>
+        <w:t xml:space="preserve">The age in visit is the first column. The constant is in the second. </w:t>
+      </w:r>
+      <w:proofErr w:type="spellStart"/>
+      <w:r>
+        <w:t>Matlab</w:t>
+      </w:r>
+      <w:proofErr w:type="spellEnd"/>
+      <w:r>
+        <w:t xml:space="preserve"> plots the values in alphabetical order. The constant has the high coefficient.</w:t>
+      </w:r>
+    </w:p>
+  </w:comment>
+  <w:comment w:id="4" w:author="Guillem Hurault" w:date="2017-08-29T10:29:00Z" w:initials="GH">
+    <w:p>
+      <w:pPr>
+        <w:pStyle w:val="CommentText"/>
+      </w:pPr>
+      <w:r>
+        <w:rPr>
+          <w:rStyle w:val="CommentReference"/>
+        </w:rPr>
+        <w:annotationRef/>
+      </w:r>
+      <w:r>
+        <w:t>Try to put the explanation in the method, and the tables in the results</w:t>
+      </w:r>
+    </w:p>
+  </w:comment>
+  <w:comment w:id="6" w:author="Guillem Hurault" w:date="2017-08-29T10:22:00Z" w:initials="GH">
+    <w:p>
+      <w:pPr>
+        <w:pStyle w:val="CommentText"/>
+      </w:pPr>
+      <w:r>
+        <w:rPr>
+          <w:rStyle w:val="CommentReference"/>
+        </w:rPr>
+        <w:annotationRef/>
+      </w:r>
+      <w:r>
+        <w:rPr>
+          <w:rFonts w:ascii="Calibri" w:hAnsi="Calibri" w:cs="Calibri"/>
+          <w:color w:val="000000"/>
+          <w:shd w:val="clear" w:color="auto" w:fill="FFFFFF"/>
+        </w:rPr>
+        <w:t>For SCORAD, MCID=10 </w:t>
+      </w:r>
+    </w:p>
+  </w:comment>
+  <w:comment w:id="5" w:author="Guillem Hurault" w:date="2017-08-29T10:22:00Z" w:initials="GH">
+    <w:p>
+      <w:pPr>
+        <w:pStyle w:val="CommentText"/>
+      </w:pPr>
+      <w:r>
+        <w:rPr>
+          <w:rStyle w:val="CommentReference"/>
+        </w:rPr>
+        <w:annotationRef/>
+      </w:r>
+      <w:r>
+        <w:rPr>
+          <w:rFonts w:ascii="Calibri" w:hAnsi="Calibri" w:cs="Calibri"/>
+          <w:color w:val="000000"/>
+          <w:shd w:val="clear" w:color="auto" w:fill="FFFFFF"/>
+        </w:rPr>
+        <w:t>Please reference the paper we based our MCID from</w:t>
+      </w:r>
+    </w:p>
+  </w:comment>
+  <w:comment w:id="7" w:author="Guillem Hurault" w:date="2017-08-29T10:29:00Z" w:initials="GH">
+    <w:p>
+      <w:pPr>
+        <w:pStyle w:val="CommentText"/>
+      </w:pPr>
+      <w:r>
+        <w:rPr>
+          <w:rStyle w:val="CommentReference"/>
+        </w:rPr>
+        <w:annotationRef/>
+      </w:r>
+      <w:r>
+        <w:t>Which figures?</w:t>
+      </w:r>
+    </w:p>
+  </w:comment>
+  <w:comment w:id="8" w:author="Guillem Hurault" w:date="2017-08-29T10:23:00Z" w:initials="GH">
+    <w:p>
+      <w:pPr>
+        <w:pStyle w:val="CommentText"/>
+      </w:pPr>
+      <w:r>
+        <w:rPr>
+          <w:rStyle w:val="CommentReference"/>
+        </w:rPr>
+        <w:annotationRef/>
+      </w:r>
+      <w:r>
+        <w:t>State</w:t>
+      </w:r>
+      <w:r>
+        <w:rPr>
+          <w:rFonts w:ascii="Calibri" w:hAnsi="Calibri" w:cs="Calibri"/>
+          <w:color w:val="000000"/>
+          <w:shd w:val="clear" w:color="auto" w:fill="FFFFFF"/>
+        </w:rPr>
+        <w:t> which coefficient </w:t>
+      </w:r>
+      <w:r>
+        <w:t>are</w:t>
+      </w:r>
+      <w:r>
+        <w:rPr>
+          <w:rFonts w:ascii="Calibri" w:hAnsi="Calibri" w:cs="Calibri"/>
+          <w:color w:val="000000"/>
+          <w:shd w:val="clear" w:color="auto" w:fill="FFFFFF"/>
+        </w:rPr>
+        <w:t> important. Even if the accuracy is not very good, your model can still identify important biomarkers, for </w:t>
+      </w:r>
+      <w:r>
+        <w:t>example</w:t>
+      </w:r>
+      <w:r>
+        <w:rPr>
+          <w:rFonts w:ascii="Calibri" w:hAnsi="Calibri" w:cs="Calibri"/>
+          <w:color w:val="000000"/>
+          <w:shd w:val="clear" w:color="auto" w:fill="FFFFFF"/>
+        </w:rPr>
+        <w:t> the presence of an FLG mutation.</w:t>
+      </w:r>
+    </w:p>
+  </w:comment>
+  <w:comment w:id="9" w:author="Guillem Hurault" w:date="2017-08-29T10:30:00Z" w:initials="GH">
+    <w:p>
+      <w:pPr>
+        <w:pStyle w:val="CommentText"/>
+      </w:pPr>
+      <w:r>
+        <w:rPr>
+          <w:rStyle w:val="CommentReference"/>
+        </w:rPr>
+        <w:annotationRef/>
+      </w:r>
+      <w:r>
+        <w:t>You can also put the explanation on the Methods, and table in the results</w:t>
+      </w:r>
+    </w:p>
+  </w:comment>
+  <w:comment w:id="10" w:author="Guillem Hurault" w:date="2017-08-29T10:23:00Z" w:initials="GH">
+    <w:p>
+      <w:pPr>
+        <w:pStyle w:val="CommentText"/>
+      </w:pPr>
+      <w:r>
+        <w:rPr>
+          <w:rStyle w:val="CommentReference"/>
+        </w:rPr>
+        <w:annotationRef/>
+      </w:r>
+      <w:r>
+        <w:rPr>
+          <w:rFonts w:ascii="Calibri" w:hAnsi="Calibri" w:cs="Calibri"/>
+          <w:color w:val="000000"/>
+          <w:shd w:val="clear" w:color="auto" w:fill="FFFFFF"/>
+        </w:rPr>
+        <w:t>You need to show some evidence, a p-value for instance. For example, you could perform a t-test or a rank sum test (</w:t>
+      </w:r>
+      <w:proofErr w:type="spellStart"/>
+      <w:r>
+        <w:t>non parametric</w:t>
+      </w:r>
+      <w:proofErr w:type="spellEnd"/>
+      <w:r>
+        <w:rPr>
+          <w:rFonts w:ascii="Calibri" w:hAnsi="Calibri" w:cs="Calibri"/>
+          <w:color w:val="000000"/>
+          <w:shd w:val="clear" w:color="auto" w:fill="FFFFFF"/>
+        </w:rPr>
+        <w:t>) on the accuracy of your model for each iteration of the </w:t>
+      </w:r>
+      <w:r>
+        <w:t>crossvalidation</w:t>
+      </w:r>
+      <w:r>
+        <w:rPr>
+          <w:rFonts w:ascii="Calibri" w:hAnsi="Calibri" w:cs="Calibri"/>
+          <w:color w:val="000000"/>
+          <w:shd w:val="clear" w:color="auto" w:fill="FFFFFF"/>
+        </w:rPr>
+        <w:t>.</w:t>
+      </w:r>
+    </w:p>
+  </w:comment>
+</w:comments>
+</file>
+
+<file path=word/commentsExtended.xml><?xml version="1.0" encoding="utf-8"?>
+<w15:commentsEx xmlns:wpc="http://schemas.microsoft.com/office/word/2010/wordprocessingCanvas" xmlns:cx="http://schemas.microsoft.com/office/drawing/2014/chartex" xmlns:cx1="http://schemas.microsoft.com/office/drawing/2015/9/8/chartex" xmlns:cx2="http://schemas.microsoft.com/office/drawing/2015/10/21/chartex" xmlns:cx3="http://schemas.microsoft.com/office/drawing/2016/5/9/chartex" xmlns:cx4="http://schemas.microsoft.com/office/drawing/2016/5/10/chartex" xmlns:cx5="http://schemas.microsoft.com/office/drawing/2016/5/11/chartex" xmlns:cx6="http://schemas.microsoft.com/office/drawing/2016/5/12/chartex" xmlns:cx7="http://schemas.microsoft.com/office/drawing/2016/5/13/chartex" xmlns:cx8="http://schemas.microsoft.com/office/drawing/2016/5/14/chartex" xmlns:mc="http://schemas.openxmlformats.org/markup-compatibility/2006" xmlns:aink="http://schemas.microsoft.com/office/drawing/2016/ink" xmlns:am3d="http://schemas.microsoft.com/office/drawing/2017/model3d" xmlns:o="urn:schemas-microsoft-com:office:office" xmlns:r="http://schemas.openxmlformats.org/officeDocument/2006/relationships" xmlns:m="http://schemas.openxmlformats.org/officeDocument/2006/math" xmlns:v="urn:schemas-microsoft-com:vml" xmlns:wp14="http://schemas.microsoft.com/office/word/2010/wordprocessingDrawing" xmlns:wp="http://schemas.openxmlformats.org/drawingml/2006/wordprocessingDrawing" xmlns:w10="urn:schemas-microsoft-com:office:word" xmlns:w="http://schemas.openxmlformats.org/wordprocessingml/2006/main" xmlns:w14="http://schemas.microsoft.com/office/word/2010/wordml" xmlns:w15="http://schemas.microsoft.com/office/word/2012/wordml" xmlns:w16cid="http://schemas.microsoft.com/office/word/2016/wordml/cid" xmlns:w16se="http://schemas.microsoft.com/office/word/2015/wordml/symex" xmlns:wpg="http://schemas.microsoft.com/office/word/2010/wordprocessingGroup" xmlns:wpi="http://schemas.microsoft.com/office/word/2010/wordprocessingInk" xmlns:wne="http://schemas.microsoft.com/office/word/2006/wordml" xmlns:wps="http://schemas.microsoft.com/office/word/2010/wordprocessingShape" mc:Ignorable="w14 w15 w16se w16cid wp14">
+  <w15:commentEx w15:paraId="12FCF955" w15:done="0"/>
+  <w15:commentEx w15:paraId="2E107E5C" w15:done="0"/>
+  <w15:commentEx w15:paraId="17EB9443" w15:paraIdParent="2E107E5C" w15:done="0"/>
+  <w15:commentEx w15:paraId="7FB67C0F" w15:done="0"/>
+  <w15:commentEx w15:paraId="49CC6417" w15:done="1"/>
+  <w15:commentEx w15:paraId="4128A9EF" w15:done="1"/>
+  <w15:commentEx w15:paraId="0532ADA9" w15:done="0"/>
+  <w15:commentEx w15:paraId="500C1F06" w15:done="0"/>
+  <w15:commentEx w15:paraId="5E868E8D" w15:done="0"/>
+  <w15:commentEx w15:paraId="7C0F03EA" w15:done="0"/>
+</w15:commentsEx>
+</file>
+
+<file path=word/commentsIds.xml><?xml version="1.0" encoding="utf-8"?>
+<w16cid:commentsIds xmlns:wpc="http://schemas.microsoft.com/office/word/2010/wordprocessingCanvas" xmlns:cx="http://schemas.microsoft.com/office/drawing/2014/chartex" xmlns:cx1="http://schemas.microsoft.com/office/drawing/2015/9/8/chartex" xmlns:cx2="http://schemas.microsoft.com/office/drawing/2015/10/21/chartex" xmlns:cx3="http://schemas.microsoft.com/office/drawing/2016/5/9/chartex" xmlns:cx4="http://schemas.microsoft.com/office/drawing/2016/5/10/chartex" xmlns:cx5="http://schemas.microsoft.com/office/drawing/2016/5/11/chartex" xmlns:cx6="http://schemas.microsoft.com/office/drawing/2016/5/12/chartex" xmlns:cx7="http://schemas.microsoft.com/office/drawing/2016/5/13/chartex" xmlns:cx8="http://schemas.microsoft.com/office/drawing/2016/5/14/chartex" xmlns:mc="http://schemas.openxmlformats.org/markup-compatibility/2006" xmlns:aink="http://schemas.microsoft.com/office/drawing/2016/ink" xmlns:am3d="http://schemas.microsoft.com/office/drawing/2017/model3d" xmlns:o="urn:schemas-microsoft-com:office:office" xmlns:r="http://schemas.openxmlformats.org/officeDocument/2006/relationships" xmlns:m="http://schemas.openxmlformats.org/officeDocument/2006/math" xmlns:v="urn:schemas-microsoft-com:vml" xmlns:wp14="http://schemas.microsoft.com/office/word/2010/wordprocessingDrawing" xmlns:wp="http://schemas.openxmlformats.org/drawingml/2006/wordprocessingDrawing" xmlns:w10="urn:schemas-microsoft-com:office:word" xmlns:w="http://schemas.openxmlformats.org/wordprocessingml/2006/main" xmlns:w14="http://schemas.microsoft.com/office/word/2010/wordml" xmlns:w15="http://schemas.microsoft.com/office/word/2012/wordml" xmlns:w16cid="http://schemas.microsoft.com/office/word/2016/wordml/cid" xmlns:w16se="http://schemas.microsoft.com/office/word/2015/wordml/symex" xmlns:wpg="http://schemas.microsoft.com/office/word/2010/wordprocessingGroup" xmlns:wpi="http://schemas.microsoft.com/office/word/2010/wordprocessingInk" xmlns:wne="http://schemas.microsoft.com/office/word/2006/wordml" xmlns:wps="http://schemas.microsoft.com/office/word/2010/wordprocessingShape" mc:Ignorable="w14 w15 w16se w16cid wp14">
+  <w16cid:commentId w16cid:paraId="12FCF955" w16cid:durableId="1D4FC3C3"/>
+  <w16cid:commentId w16cid:paraId="2E107E5C" w16cid:durableId="1D4FC3C4"/>
+  <w16cid:commentId w16cid:paraId="17EB9443" w16cid:durableId="1D4FC41B"/>
+  <w16cid:commentId w16cid:paraId="7FB67C0F" w16cid:durableId="1D4FC3C5"/>
+  <w16cid:commentId w16cid:paraId="49CC6417" w16cid:durableId="1D4FC3C6"/>
+  <w16cid:commentId w16cid:paraId="4128A9EF" w16cid:durableId="1D4FC3C7"/>
+  <w16cid:commentId w16cid:paraId="0532ADA9" w16cid:durableId="1D4FC3C8"/>
+  <w16cid:commentId w16cid:paraId="500C1F06" w16cid:durableId="1D4FC3C9"/>
+  <w16cid:commentId w16cid:paraId="5E868E8D" w16cid:durableId="1D4FC3CA"/>
+  <w16cid:commentId w16cid:paraId="7C0F03EA" w16cid:durableId="1D4FC3CB"/>
+</w16cid:commentsIds>
+</file>
+
+<file path=word/numbering.xml><?xml version="1.0" encoding="utf-8"?>
+<w:numbering xmlns:wpc="http://schemas.microsoft.com/office/word/2010/wordprocessingCanvas" xmlns:cx="http://schemas.microsoft.com/office/drawing/2014/chartex" xmlns:cx1="http://schemas.microsoft.com/office/drawing/2015/9/8/chartex" xmlns:cx2="http://schemas.microsoft.com/office/drawing/2015/10/21/chartex" xmlns:cx3="http://schemas.microsoft.com/office/drawing/2016/5/9/chartex" xmlns:cx4="http://schemas.microsoft.com/office/drawing/2016/5/10/chartex" xmlns:cx5="http://schemas.microsoft.com/office/drawing/2016/5/11/chartex" xmlns:cx6="http://schemas.microsoft.com/office/drawing/2016/5/12/chartex" xmlns:cx7="http://schemas.microsoft.com/office/drawing/2016/5/13/chartex" xmlns:cx8="http://schemas.microsoft.com/office/drawing/2016/5/14/chartex" xmlns:mc="http://schemas.openxmlformats.org/markup-compatibility/2006" xmlns:aink="http://schemas.microsoft.com/office/drawing/2016/ink" xmlns:am3d="http://schemas.microsoft.com/office/drawing/2017/model3d" xmlns:o="urn:schemas-microsoft-com:office:office" xmlns:r="http://schemas.openxmlformats.org/officeDocument/2006/relationships" xmlns:m="http://schemas.openxmlformats.org/officeDocument/2006/math" xmlns:v="urn:schemas-microsoft-com:vml" xmlns:wp14="http://schemas.microsoft.com/office/word/2010/wordprocessingDrawing" xmlns:wp="http://schemas.openxmlformats.org/drawingml/2006/wordprocessingDrawing" xmlns:w10="urn:schemas-microsoft-com:office:word" xmlns:w="http://schemas.openxmlformats.org/wordprocessingml/2006/main" xmlns:w14="http://schemas.microsoft.com/office/word/2010/wordml" xmlns:w15="http://schemas.microsoft.com/office/word/2012/wordml" xmlns:w16cid="http://schemas.microsoft.com/office/word/2016/wordml/cid" xmlns:w16se="http://schemas.microsoft.com/office/word/2015/wordml/symex" xmlns:wpg="http://schemas.microsoft.com/office/word/2010/wordprocessingGroup" xmlns:wpi="http://schemas.microsoft.com/office/word/2010/wordprocessingInk" xmlns:wne="http://schemas.microsoft.com/office/word/2006/wordml" xmlns:wps="http://schemas.microsoft.com/office/word/2010/wordprocessingShape" mc:Ignorable="w14 w15 w16se w16cid wp14">
+  <w:abstractNum w:abstractNumId="0" w15:restartNumberingAfterBreak="0">
+    <w:nsid w:val="0138793D"/>
+    <w:multiLevelType w:val="multilevel"/>
+    <w:tmpl w:val="F2508786"/>
+    <w:lvl w:ilvl="0">
+      <w:start w:val="1"/>
+      <w:numFmt w:val="bullet"/>
+      <w:lvlText w:val=""/>
+      <w:lvlJc w:val="left"/>
+      <w:pPr>
+        <w:tabs>
+          <w:tab w:val="num" w:pos="720"/>
+        </w:tabs>
+        <w:ind w:left="720" w:hanging="360"/>
+      </w:pPr>
+      <w:rPr>
+        <w:rFonts w:ascii="Symbol" w:hAnsi="Symbol" w:hint="default"/>
+        <w:sz w:val="20"/>
+      </w:rPr>
+    </w:lvl>
+    <w:lvl w:ilvl="1" w:tentative="1">
+      <w:start w:val="1"/>
+      <w:numFmt w:val="bullet"/>
+      <w:lvlText w:val="o"/>
+      <w:lvlJc w:val="left"/>
+      <w:pPr>
+        <w:tabs>
+          <w:tab w:val="num" w:pos="1440"/>
+        </w:tabs>
+        <w:ind w:left="1440" w:hanging="360"/>
+      </w:pPr>
+      <w:rPr>
+        <w:rFonts w:ascii="Courier New" w:hAnsi="Courier New" w:hint="default"/>
+        <w:sz w:val="20"/>
+      </w:rPr>
+    </w:lvl>
+    <w:lvl w:ilvl="2" w:tentative="1">
+      <w:start w:val="1"/>
+      <w:numFmt w:val="bullet"/>
+      <w:lvlText w:val=""/>
+      <w:lvlJc w:val="left"/>
+      <w:pPr>
+        <w:tabs>
+          <w:tab w:val="num" w:pos="2160"/>
+        </w:tabs>
+        <w:ind w:left="2160" w:hanging="360"/>
+      </w:pPr>
+      <w:rPr>
+        <w:rFonts w:ascii="Wingdings" w:hAnsi="Wingdings" w:hint="default"/>
+        <w:sz w:val="20"/>
+      </w:rPr>
+    </w:lvl>
+    <w:lvl w:ilvl="3" w:tentative="1">
+      <w:start w:val="1"/>
+      <w:numFmt w:val="bullet"/>
+      <w:lvlText w:val=""/>
+      <w:lvlJc w:val="left"/>
+      <w:pPr>
+        <w:tabs>
+          <w:tab w:val="num" w:pos="2880"/>
+        </w:tabs>
+        <w:ind w:left="2880" w:hanging="360"/>
+      </w:pPr>
+      <w:rPr>
+        <w:rFonts w:ascii="Wingdings" w:hAnsi="Wingdings" w:hint="default"/>
+        <w:sz w:val="20"/>
+      </w:rPr>
+    </w:lvl>
+    <w:lvl w:ilvl="4" w:tentative="1">
+      <w:start w:val="1"/>
+      <w:numFmt w:val="bullet"/>
+      <w:lvlText w:val=""/>
+      <w:lvlJc w:val="left"/>
+      <w:pPr>
+        <w:tabs>
+          <w:tab w:val="num" w:pos="3600"/>
+        </w:tabs>
+        <w:ind w:left="3600" w:hanging="360"/>
+      </w:pPr>
+      <w:rPr>
+        <w:rFonts w:ascii="Wingdings" w:hAnsi="Wingdings" w:hint="default"/>
+        <w:sz w:val="20"/>
+      </w:rPr>
+    </w:lvl>
+    <w:lvl w:ilvl="5" w:tentative="1">
+      <w:start w:val="1"/>
+      <w:numFmt w:val="bullet"/>
+      <w:lvlText w:val=""/>
+      <w:lvlJc w:val="left"/>
+      <w:pPr>
+        <w:tabs>
+          <w:tab w:val="num" w:pos="4320"/>
+        </w:tabs>
+        <w:ind w:left="4320" w:hanging="360"/>
+      </w:pPr>
+      <w:rPr>
+        <w:rFonts w:ascii="Wingdings" w:hAnsi="Wingdings" w:hint="default"/>
+        <w:sz w:val="20"/>
+      </w:rPr>
+    </w:lvl>
+    <w:lvl w:ilvl="6" w:tentative="1">
+      <w:start w:val="1"/>
+      <w:numFmt w:val="bullet"/>
+      <w:lvlText w:val=""/>
+      <w:lvlJc w:val="left"/>
+      <w:pPr>
+        <w:tabs>
+          <w:tab w:val="num" w:pos="5040"/>
+        </w:tabs>
+        <w:ind w:left="5040" w:hanging="360"/>
+      </w:pPr>
+      <w:rPr>
+        <w:rFonts w:ascii="Wingdings" w:hAnsi="Wingdings" w:hint="default"/>
+        <w:sz w:val="20"/>
+      </w:rPr>
+    </w:lvl>
+    <w:lvl w:ilvl="7" w:tentative="1">
+      <w:start w:val="1"/>
+      <w:numFmt w:val="bullet"/>
+      <w:lvlText w:val=""/>
+      <w:lvlJc w:val="left"/>
+      <w:pPr>
+        <w:tabs>
+          <w:tab w:val="num" w:pos="5760"/>
+        </w:tabs>
+        <w:ind w:left="5760" w:hanging="360"/>
+      </w:pPr>
+      <w:rPr>
+        <w:rFonts w:ascii="Wingdings" w:hAnsi="Wingdings" w:hint="default"/>
+        <w:sz w:val="20"/>
+      </w:rPr>
+    </w:lvl>
+    <w:lvl w:ilvl="8" w:tentative="1">
+      <w:start w:val="1"/>
+      <w:numFmt w:val="bullet"/>
+      <w:lvlText w:val=""/>
+      <w:lvlJc w:val="left"/>
+      <w:pPr>
+        <w:tabs>
+          <w:tab w:val="num" w:pos="6480"/>
+        </w:tabs>
+        <w:ind w:left="6480" w:hanging="360"/>
+      </w:pPr>
+      <w:rPr>
+        <w:rFonts w:ascii="Wingdings" w:hAnsi="Wingdings" w:hint="default"/>
+        <w:sz w:val="20"/>
+      </w:rPr>
+    </w:lvl>
+  </w:abstractNum>
+  <w:abstractNum w:abstractNumId="1" w15:restartNumberingAfterBreak="0">
+    <w:nsid w:val="4D236B58"/>
+    <w:multiLevelType w:val="hybridMultilevel"/>
+    <w:tmpl w:val="C6903AC0"/>
+    <w:lvl w:ilvl="0" w:tplc="08090001">
+      <w:start w:val="1"/>
+      <w:numFmt w:val="bullet"/>
+      <w:lvlText w:val=""/>
+      <w:lvlJc w:val="left"/>
+      <w:pPr>
+        <w:ind w:left="720" w:hanging="360"/>
+      </w:pPr>
+      <w:rPr>
+        <w:rFonts w:ascii="Symbol" w:hAnsi="Symbol" w:hint="default"/>
+      </w:rPr>
+    </w:lvl>
+    <w:lvl w:ilvl="1" w:tplc="08090003" w:tentative="1">
+      <w:start w:val="1"/>
+      <w:numFmt w:val="bullet"/>
+      <w:lvlText w:val="o"/>
+      <w:lvlJc w:val="left"/>
+      <w:pPr>
+        <w:ind w:left="1440" w:hanging="360"/>
+      </w:pPr>
+      <w:rPr>
+        <w:rFonts w:ascii="Courier New" w:hAnsi="Courier New" w:cs="Courier New" w:hint="default"/>
+      </w:rPr>
+    </w:lvl>
+    <w:lvl w:ilvl="2" w:tplc="08090005" w:tentative="1">
+      <w:start w:val="1"/>
+      <w:numFmt w:val="bullet"/>
+      <w:lvlText w:val=""/>
+      <w:lvlJc w:val="left"/>
+      <w:pPr>
+        <w:ind w:left="2160" w:hanging="360"/>
+      </w:pPr>
+      <w:rPr>
+        <w:rFonts w:ascii="Wingdings" w:hAnsi="Wingdings" w:hint="default"/>
+      </w:rPr>
+    </w:lvl>
+    <w:lvl w:ilvl="3" w:tplc="08090001" w:tentative="1">
+      <w:start w:val="1"/>
+      <w:numFmt w:val="bullet"/>
+      <w:lvlText w:val=""/>
+      <w:lvlJc w:val="left"/>
+      <w:pPr>
+        <w:ind w:left="2880" w:hanging="360"/>
+      </w:pPr>
+      <w:rPr>
+        <w:rFonts w:ascii="Symbol" w:hAnsi="Symbol" w:hint="default"/>
+      </w:rPr>
+    </w:lvl>
+    <w:lvl w:ilvl="4" w:tplc="08090003" w:tentative="1">
+      <w:start w:val="1"/>
+      <w:numFmt w:val="bullet"/>
+      <w:lvlText w:val="o"/>
+      <w:lvlJc w:val="left"/>
+      <w:pPr>
+        <w:ind w:left="3600" w:hanging="360"/>
+      </w:pPr>
+      <w:rPr>
+        <w:rFonts w:ascii="Courier New" w:hAnsi="Courier New" w:cs="Courier New" w:hint="default"/>
+      </w:rPr>
+    </w:lvl>
+    <w:lvl w:ilvl="5" w:tplc="08090005" w:tentative="1">
+      <w:start w:val="1"/>
+      <w:numFmt w:val="bullet"/>
+      <w:lvlText w:val=""/>
+      <w:lvlJc w:val="left"/>
+      <w:pPr>
+        <w:ind w:left="4320" w:hanging="360"/>
+      </w:pPr>
+      <w:rPr>
+        <w:rFonts w:ascii="Wingdings" w:hAnsi="Wingdings" w:hint="default"/>
+      </w:rPr>
+    </w:lvl>
+    <w:lvl w:ilvl="6" w:tplc="08090001" w:tentative="1">
+      <w:start w:val="1"/>
+      <w:numFmt w:val="bullet"/>
+      <w:lvlText w:val=""/>
+      <w:lvlJc w:val="left"/>
+      <w:pPr>
+        <w:ind w:left="5040" w:hanging="360"/>
+      </w:pPr>
+      <w:rPr>
+        <w:rFonts w:ascii="Symbol" w:hAnsi="Symbol" w:hint="default"/>
+      </w:rPr>
+    </w:lvl>
+    <w:lvl w:ilvl="7" w:tplc="08090003" w:tentative="1">
+      <w:start w:val="1"/>
+      <w:numFmt w:val="bullet"/>
+      <w:lvlText w:val="o"/>
+      <w:lvlJc w:val="left"/>
+      <w:pPr>
+        <w:ind w:left="5760" w:hanging="360"/>
+      </w:pPr>
+      <w:rPr>
+        <w:rFonts w:ascii="Courier New" w:hAnsi="Courier New" w:cs="Courier New" w:hint="default"/>
+      </w:rPr>
+    </w:lvl>
+    <w:lvl w:ilvl="8" w:tplc="08090005" w:tentative="1">
+      <w:start w:val="1"/>
+      <w:numFmt w:val="bullet"/>
+      <w:lvlText w:val=""/>
+      <w:lvlJc w:val="left"/>
+      <w:pPr>
+        <w:ind w:left="6480" w:hanging="360"/>
+      </w:pPr>
+      <w:rPr>
+        <w:rFonts w:ascii="Wingdings" w:hAnsi="Wingdings" w:hint="default"/>
+      </w:rPr>
+    </w:lvl>
+  </w:abstractNum>
+  <w:num w:numId="1">
+    <w:abstractNumId w:val="0"/>
+  </w:num>
+  <w:num w:numId="2">
+    <w:abstractNumId w:val="1"/>
+  </w:num>
+</w:numbering>
+</file>
+
+<file path=word/people.xml><?xml version="1.0" encoding="utf-8"?>
+<w15:people xmlns:wpc="http://schemas.microsoft.com/office/word/2010/wordprocessingCanvas" xmlns:cx="http://schemas.microsoft.com/office/drawing/2014/chartex" xmlns:cx1="http://schemas.microsoft.com/office/drawing/2015/9/8/chartex" xmlns:cx2="http://schemas.microsoft.com/office/drawing/2015/10/21/chartex" xmlns:cx3="http://schemas.microsoft.com/office/drawing/2016/5/9/chartex" xmlns:cx4="http://schemas.microsoft.com/office/drawing/2016/5/10/chartex" xmlns:cx5="http://schemas.microsoft.com/office/drawing/2016/5/11/chartex" xmlns:cx6="http://schemas.microsoft.com/office/drawing/2016/5/12/chartex" xmlns:cx7="http://schemas.microsoft.com/office/drawing/2016/5/13/chartex" xmlns:cx8="http://schemas.microsoft.com/office/drawing/2016/5/14/chartex" xmlns:mc="http://schemas.openxmlformats.org/markup-compatibility/2006" xmlns:aink="http://schemas.microsoft.com/office/drawing/2016/ink" xmlns:am3d="http://schemas.microsoft.com/office/drawing/2017/model3d" xmlns:o="urn:schemas-microsoft-com:office:office" xmlns:r="http://schemas.openxmlformats.org/officeDocument/2006/relationships" xmlns:m="http://schemas.openxmlformats.org/officeDocument/2006/math" xmlns:v="urn:schemas-microsoft-com:vml" xmlns:wp14="http://schemas.microsoft.com/office/word/2010/wordprocessingDrawing" xmlns:wp="http://schemas.openxmlformats.org/drawingml/2006/wordprocessingDrawing" xmlns:w10="urn:schemas-microsoft-com:office:word" xmlns:w="http://schemas.openxmlformats.org/wordprocessingml/2006/main" xmlns:w14="http://schemas.microsoft.com/office/word/2010/wordml" xmlns:w15="http://schemas.microsoft.com/office/word/2012/wordml" xmlns:w16cid="http://schemas.microsoft.com/office/word/2016/wordml/cid" xmlns:w16se="http://schemas.microsoft.com/office/word/2015/wordml/symex" xmlns:wpg="http://schemas.microsoft.com/office/word/2010/wordprocessingGroup" xmlns:wpi="http://schemas.microsoft.com/office/word/2010/wordprocessingInk" xmlns:wne="http://schemas.microsoft.com/office/word/2006/wordml" xmlns:wps="http://schemas.microsoft.com/office/word/2010/wordprocessingShape" mc:Ignorable="w14 w15 w16se w16cid wp14">
+  <w15:person w15:author="Guillem Hurault">
+    <w15:presenceInfo w15:providerId="None" w15:userId="Guillem Hurault"/>
+  </w15:person>
+  <w15:person w15:author="Rohan Padmanabhan">
+    <w15:presenceInfo w15:providerId="Windows Live" w15:userId="237b8f534776a648"/>
+  </w15:person>
+</w15:people>
 </file>
 
 <file path=word/styles.xml><?xml version="1.0" encoding="utf-8"?>
@@ -4804,7 +5561,6 @@
     <w:lsdException w:name="HTML Sample" w:semiHidden="1" w:unhideWhenUsed="1"/>
     <w:lsdException w:name="HTML Typewriter" w:semiHidden="1" w:unhideWhenUsed="1"/>
     <w:lsdException w:name="HTML Variable" w:semiHidden="1" w:unhideWhenUsed="1"/>
-    <w:lsdException w:name="Normal Table" w:semiHidden="1" w:unhideWhenUsed="1"/>
     <w:lsdException w:name="annotation subject" w:semiHidden="1" w:unhideWhenUsed="1"/>
     <w:lsdException w:name="No List" w:semiHidden="1" w:unhideWhenUsed="1"/>
     <w:lsdException w:name="Outline List 1" w:semiHidden="1" w:unhideWhenUsed="1"/>
@@ -4848,10 +5604,8 @@
     <w:lsdException w:name="Table Elegant" w:semiHidden="1" w:unhideWhenUsed="1"/>
     <w:lsdException w:name="Table Professional" w:semiHidden="1" w:unhideWhenUsed="1"/>
     <w:lsdException w:name="Table Subtle 1" w:semiHidden="1" w:unhideWhenUsed="1"/>
-    <w:lsdException w:name="Table Subtle 2" w:semiHidden="1" w:unhideWhenUsed="1"/>
     <w:lsdException w:name="Table Web 1" w:semiHidden="1" w:unhideWhenUsed="1"/>
     <w:lsdException w:name="Table Web 2" w:semiHidden="1" w:unhideWhenUsed="1"/>
-    <w:lsdException w:name="Table Web 3" w:semiHidden="1" w:unhideWhenUsed="1"/>
     <w:lsdException w:name="Balloon Text" w:semiHidden="1" w:unhideWhenUsed="1"/>
     <w:lsdException w:name="Table Grid" w:uiPriority="39"/>
     <w:lsdException w:name="Table Theme" w:semiHidden="1" w:unhideWhenUsed="1"/>
@@ -5171,6 +5925,115 @@
       <w:color w:val="404040" w:themeColor="text1" w:themeTint="BF"/>
     </w:rPr>
   </w:style>
+  <w:style w:type="character" w:styleId="CommentReference">
+    <w:name w:val="annotation reference"/>
+    <w:basedOn w:val="DefaultParagraphFont"/>
+    <w:uiPriority w:val="99"/>
+    <w:semiHidden/>
+    <w:unhideWhenUsed/>
+    <w:rsid w:val="00BB5BB9"/>
+    <w:rPr>
+      <w:sz w:val="16"/>
+      <w:szCs w:val="16"/>
+    </w:rPr>
+  </w:style>
+  <w:style w:type="paragraph" w:styleId="CommentText">
+    <w:name w:val="annotation text"/>
+    <w:basedOn w:val="Normal"/>
+    <w:link w:val="CommentTextChar"/>
+    <w:uiPriority w:val="99"/>
+    <w:semiHidden/>
+    <w:unhideWhenUsed/>
+    <w:rsid w:val="00BB5BB9"/>
+    <w:pPr>
+      <w:spacing w:line="240" w:lineRule="auto"/>
+    </w:pPr>
+    <w:rPr>
+      <w:sz w:val="20"/>
+      <w:szCs w:val="20"/>
+    </w:rPr>
+  </w:style>
+  <w:style w:type="character" w:customStyle="1" w:styleId="CommentTextChar">
+    <w:name w:val="Comment Text Char"/>
+    <w:basedOn w:val="DefaultParagraphFont"/>
+    <w:link w:val="CommentText"/>
+    <w:uiPriority w:val="99"/>
+    <w:semiHidden/>
+    <w:rsid w:val="00BB5BB9"/>
+    <w:rPr>
+      <w:sz w:val="20"/>
+      <w:szCs w:val="20"/>
+    </w:rPr>
+  </w:style>
+  <w:style w:type="paragraph" w:styleId="CommentSubject">
+    <w:name w:val="annotation subject"/>
+    <w:basedOn w:val="CommentText"/>
+    <w:next w:val="CommentText"/>
+    <w:link w:val="CommentSubjectChar"/>
+    <w:uiPriority w:val="99"/>
+    <w:semiHidden/>
+    <w:unhideWhenUsed/>
+    <w:rsid w:val="00BB5BB9"/>
+    <w:rPr>
+      <w:b/>
+      <w:bCs/>
+    </w:rPr>
+  </w:style>
+  <w:style w:type="character" w:customStyle="1" w:styleId="CommentSubjectChar">
+    <w:name w:val="Comment Subject Char"/>
+    <w:basedOn w:val="CommentTextChar"/>
+    <w:link w:val="CommentSubject"/>
+    <w:uiPriority w:val="99"/>
+    <w:semiHidden/>
+    <w:rsid w:val="00BB5BB9"/>
+    <w:rPr>
+      <w:b/>
+      <w:bCs/>
+      <w:sz w:val="20"/>
+      <w:szCs w:val="20"/>
+    </w:rPr>
+  </w:style>
+  <w:style w:type="paragraph" w:styleId="BalloonText">
+    <w:name w:val="Balloon Text"/>
+    <w:basedOn w:val="Normal"/>
+    <w:link w:val="BalloonTextChar"/>
+    <w:uiPriority w:val="99"/>
+    <w:semiHidden/>
+    <w:unhideWhenUsed/>
+    <w:rsid w:val="00BB5BB9"/>
+    <w:pPr>
+      <w:spacing w:after="0" w:line="240" w:lineRule="auto"/>
+    </w:pPr>
+    <w:rPr>
+      <w:rFonts w:ascii="Segoe UI" w:hAnsi="Segoe UI" w:cs="Segoe UI"/>
+      <w:sz w:val="18"/>
+      <w:szCs w:val="18"/>
+    </w:rPr>
+  </w:style>
+  <w:style w:type="character" w:customStyle="1" w:styleId="BalloonTextChar">
+    <w:name w:val="Balloon Text Char"/>
+    <w:basedOn w:val="DefaultParagraphFont"/>
+    <w:link w:val="BalloonText"/>
+    <w:uiPriority w:val="99"/>
+    <w:semiHidden/>
+    <w:rsid w:val="00BB5BB9"/>
+    <w:rPr>
+      <w:rFonts w:ascii="Segoe UI" w:hAnsi="Segoe UI" w:cs="Segoe UI"/>
+      <w:sz w:val="18"/>
+      <w:szCs w:val="18"/>
+    </w:rPr>
+  </w:style>
+  <w:style w:type="paragraph" w:styleId="ListParagraph">
+    <w:name w:val="List Paragraph"/>
+    <w:basedOn w:val="Normal"/>
+    <w:uiPriority w:val="34"/>
+    <w:qFormat/>
+    <w:rsid w:val="00E7670E"/>
+    <w:pPr>
+      <w:ind w:left="720"/>
+      <w:contextualSpacing/>
+    </w:pPr>
+  </w:style>
 </w:styles>
 </file>
 
@@ -5433,4 +6296,40 @@
     </a:ext>
   </a:extLst>
 </a:theme>
+</file>
+
+<file path=customXml/item1.xml><?xml version="1.0" encoding="utf-8"?>
+<b:Sources xmlns:b="http://schemas.openxmlformats.org/officeDocument/2006/bibliography" xmlns="http://schemas.openxmlformats.org/officeDocument/2006/bibliography" SelectedStyle="\Vancouver.XSL" StyleName="Vancouver" Version="1">
+  <b:Source>
+    <b:Tag>MES11</b:Tag>
+    <b:SourceType>JournalArticle</b:SourceType>
+    <b:Guid>{53193113-8C41-468D-B8ED-3D6CA2FFE595}</b:Guid>
+    <b:Year>2011</b:Year>
+    <b:Author>
+      <b:Author>
+        <b:NameList>
+          <b:Person>
+            <b:Last>M. E. Schram</b:Last>
+            <b:First>Ph.</b:First>
+            <b:Middle>I. Spuls, M. M. G. Leeflang, R. Lindeboom, J. D. Bos, J. Schmitt</b:Middle>
+          </b:Person>
+        </b:NameList>
+      </b:Author>
+    </b:Author>
+    <b:Title>EASI, (objective) SCORAD and POEM for atopic eczema: responsiveness and minimal clinically important difference</b:Title>
+    <b:JournalName>European Journal of Allergy and Clinical Immunology</b:JournalName>
+    <b:Month>September</b:Month>
+    <b:Volume>67</b:Volume>
+    <b:Issue>1</b:Issue>
+    <b:RefOrder>1</b:RefOrder>
+  </b:Source>
+</b:Sources>
+</file>
+
+<file path=customXml/itemProps1.xml><?xml version="1.0" encoding="utf-8"?>
+<ds:datastoreItem xmlns:ds="http://schemas.openxmlformats.org/officeDocument/2006/customXml" ds:itemID="{0704E770-581B-4408-9EFA-C2ECD047B522}">
+  <ds:schemaRefs>
+    <ds:schemaRef ds:uri="http://schemas.openxmlformats.org/officeDocument/2006/bibliography"/>
+  </ds:schemaRefs>
+</ds:datastoreItem>
 </file>
</xml_diff>

<commit_message>
Add figure numbers to graphs.
</commit_message>
<xml_diff>
--- a/Models/Results-Summary.docx
+++ b/Models/Results-Summary.docx
@@ -1205,7 +1205,7 @@
           <w:lang w:eastAsia="en-GB"/>
         </w:rPr>
         <w:drawing>
-          <wp:anchor distT="0" distB="0" distL="114300" distR="114300" simplePos="0" relativeHeight="251655168" behindDoc="0" locked="0" layoutInCell="1" allowOverlap="1" wp14:anchorId="70596ECD" wp14:editId="31FC981F">
+          <wp:anchor distT="0" distB="0" distL="114300" distR="114300" simplePos="0" relativeHeight="251653120" behindDoc="0" locked="0" layoutInCell="1" allowOverlap="1" wp14:anchorId="70596ECD" wp14:editId="2FAAF905">
             <wp:simplePos x="0" y="0"/>
             <wp:positionH relativeFrom="margin">
               <wp:posOffset>466090</wp:posOffset>
@@ -1214,7 +1214,7 @@
               <wp:posOffset>27305</wp:posOffset>
             </wp:positionV>
             <wp:extent cx="4800600" cy="3599815"/>
-            <wp:effectExtent l="0" t="0" r="0" b="635"/>
+            <wp:effectExtent l="0" t="0" r="0" b="7620"/>
             <wp:wrapNone/>
             <wp:docPr id="1" name="Picture 1" descr="C:\Users\Rohan\AppData\Local\Microsoft\Windows\INetCache\Content.Word\Predictions.jpg"/>
             <wp:cNvGraphicFramePr>
@@ -1298,11 +1298,263 @@
       </w:pPr>
       <w:r>
         <w:rPr>
+          <w:b/>
+          <w:noProof/>
+          <w:sz w:val="24"/>
+          <w:szCs w:val="24"/>
+        </w:rPr>
+        <mc:AlternateContent>
+          <mc:Choice Requires="wps">
+            <w:drawing>
+              <wp:anchor distT="45720" distB="45720" distL="114300" distR="114300" simplePos="0" relativeHeight="251702272" behindDoc="0" locked="0" layoutInCell="1" allowOverlap="1" wp14:anchorId="2DA6C138" wp14:editId="7643268D">
+                <wp:simplePos x="0" y="0"/>
+                <wp:positionH relativeFrom="margin">
+                  <wp:align>right</wp:align>
+                </wp:positionH>
+                <wp:positionV relativeFrom="paragraph">
+                  <wp:posOffset>7202170</wp:posOffset>
+                </wp:positionV>
+                <wp:extent cx="2360930" cy="1404620"/>
+                <wp:effectExtent l="0" t="0" r="0" b="0"/>
+                <wp:wrapSquare wrapText="bothSides"/>
+                <wp:docPr id="40" name="Text Box 2"/>
+                <wp:cNvGraphicFramePr>
+                  <a:graphicFrameLocks xmlns:a="http://schemas.openxmlformats.org/drawingml/2006/main"/>
+                </wp:cNvGraphicFramePr>
+                <a:graphic xmlns:a="http://schemas.openxmlformats.org/drawingml/2006/main">
+                  <a:graphicData uri="http://schemas.microsoft.com/office/word/2010/wordprocessingShape">
+                    <wps:wsp>
+                      <wps:cNvSpPr txBox="1">
+                        <a:spLocks noChangeArrowheads="1"/>
+                      </wps:cNvSpPr>
+                      <wps:spPr bwMode="auto">
+                        <a:xfrm>
+                          <a:off x="0" y="0"/>
+                          <a:ext cx="2360930" cy="1404620"/>
+                        </a:xfrm>
+                        <a:prstGeom prst="rect">
+                          <a:avLst/>
+                        </a:prstGeom>
+                        <a:noFill/>
+                        <a:ln w="9525">
+                          <a:noFill/>
+                          <a:miter lim="800000"/>
+                          <a:headEnd/>
+                          <a:tailEnd/>
+                        </a:ln>
+                      </wps:spPr>
+                      <wps:txbx>
+                        <w:txbxContent>
+                          <w:p>
+                            <w:pPr>
+                              <w:pStyle w:val="Caption"/>
+                              <w:jc w:val="right"/>
+                              <w:rPr>
+                                <w:noProof/>
+                              </w:rPr>
+                            </w:pPr>
+                            <w:r>
+                              <w:t xml:space="preserve">Figure </w:t>
+                            </w:r>
+                            <w:r>
+                              <w:t>2</w:t>
+                            </w:r>
+                          </w:p>
+                        </w:txbxContent>
+                      </wps:txbx>
+                      <wps:bodyPr rot="0" vert="horz" wrap="square" lIns="91440" tIns="45720" rIns="91440" bIns="45720" anchor="t" anchorCtr="0">
+                        <a:spAutoFit/>
+                      </wps:bodyPr>
+                    </wps:wsp>
+                  </a:graphicData>
+                </a:graphic>
+                <wp14:sizeRelH relativeFrom="margin">
+                  <wp14:pctWidth>40000</wp14:pctWidth>
+                </wp14:sizeRelH>
+                <wp14:sizeRelV relativeFrom="margin">
+                  <wp14:pctHeight>20000</wp14:pctHeight>
+                </wp14:sizeRelV>
+              </wp:anchor>
+            </w:drawing>
+          </mc:Choice>
+          <mc:Fallback>
+            <w:pict>
+              <v:shapetype w14:anchorId="2DA6C138" id="_x0000_t202" coordsize="21600,21600" o:spt="202" path="m,l,21600r21600,l21600,xe">
+                <v:stroke joinstyle="miter"/>
+                <v:path gradientshapeok="t" o:connecttype="rect"/>
+              </v:shapetype>
+              <v:shape id="Text Box 2" o:spid="_x0000_s1026" type="#_x0000_t202" style="position:absolute;margin-left:134.7pt;margin-top:567.1pt;width:185.9pt;height:110.6pt;z-index:251702272;visibility:visible;mso-wrap-style:square;mso-width-percent:400;mso-height-percent:200;mso-wrap-distance-left:9pt;mso-wrap-distance-top:3.6pt;mso-wrap-distance-right:9pt;mso-wrap-distance-bottom:3.6pt;mso-position-horizontal:right;mso-position-horizontal-relative:margin;mso-position-vertical:absolute;mso-position-vertical-relative:text;mso-width-percent:400;mso-height-percent:200;mso-width-relative:margin;mso-height-relative:margin;v-text-anchor:top" o:gfxdata="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" filled="f" stroked="f">
+                <v:textbox style="mso-fit-shape-to-text:t">
+                  <w:txbxContent>
+                    <w:p>
+                      <w:pPr>
+                        <w:pStyle w:val="Caption"/>
+                        <w:jc w:val="right"/>
+                        <w:rPr>
+                          <w:noProof/>
+                        </w:rPr>
+                      </w:pPr>
+                      <w:r>
+                        <w:t xml:space="preserve">Figure </w:t>
+                      </w:r>
+                      <w:r>
+                        <w:t>2</w:t>
+                      </w:r>
+                    </w:p>
+                  </w:txbxContent>
+                </v:textbox>
+                <w10:wrap type="square" anchorx="margin"/>
+              </v:shape>
+            </w:pict>
+          </mc:Fallback>
+        </mc:AlternateContent>
+      </w:r>
+      <w:r>
+        <w:rPr>
+          <w:b/>
+          <w:noProof/>
+          <w:sz w:val="24"/>
+          <w:szCs w:val="24"/>
+        </w:rPr>
+        <mc:AlternateContent>
+          <mc:Choice Requires="wps">
+            <w:drawing>
+              <wp:anchor distT="45720" distB="45720" distL="114300" distR="114300" simplePos="0" relativeHeight="251700224" behindDoc="0" locked="0" layoutInCell="1" allowOverlap="1" wp14:anchorId="5F4D6017" wp14:editId="6FD5C067">
+                <wp:simplePos x="0" y="0"/>
+                <wp:positionH relativeFrom="margin">
+                  <wp:align>right</wp:align>
+                </wp:positionH>
+                <wp:positionV relativeFrom="paragraph">
+                  <wp:posOffset>2923540</wp:posOffset>
+                </wp:positionV>
+                <wp:extent cx="2360930" cy="1404620"/>
+                <wp:effectExtent l="0" t="0" r="0" b="0"/>
+                <wp:wrapSquare wrapText="bothSides"/>
+                <wp:docPr id="39" name="Text Box 2"/>
+                <wp:cNvGraphicFramePr>
+                  <a:graphicFrameLocks xmlns:a="http://schemas.openxmlformats.org/drawingml/2006/main"/>
+                </wp:cNvGraphicFramePr>
+                <a:graphic xmlns:a="http://schemas.openxmlformats.org/drawingml/2006/main">
+                  <a:graphicData uri="http://schemas.microsoft.com/office/word/2010/wordprocessingShape">
+                    <wps:wsp>
+                      <wps:cNvSpPr txBox="1">
+                        <a:spLocks noChangeArrowheads="1"/>
+                      </wps:cNvSpPr>
+                      <wps:spPr bwMode="auto">
+                        <a:xfrm>
+                          <a:off x="0" y="0"/>
+                          <a:ext cx="2360930" cy="1404620"/>
+                        </a:xfrm>
+                        <a:prstGeom prst="rect">
+                          <a:avLst/>
+                        </a:prstGeom>
+                        <a:noFill/>
+                        <a:ln w="9525">
+                          <a:noFill/>
+                          <a:miter lim="800000"/>
+                          <a:headEnd/>
+                          <a:tailEnd/>
+                        </a:ln>
+                      </wps:spPr>
+                      <wps:txbx>
+                        <w:txbxContent>
+                          <w:p>
+                            <w:pPr>
+                              <w:pStyle w:val="Caption"/>
+                              <w:jc w:val="right"/>
+                              <w:rPr>
+                                <w:noProof/>
+                              </w:rPr>
+                            </w:pPr>
+                            <w:r>
+                              <w:t xml:space="preserve">Figure </w:t>
+                            </w:r>
+                            <w:r>
+                              <w:fldChar w:fldCharType="begin"/>
+                            </w:r>
+                            <w:r>
+                              <w:instrText xml:space="preserve"> SEQ Figure \* ARABIC </w:instrText>
+                            </w:r>
+                            <w:r>
+                              <w:fldChar w:fldCharType="separate"/>
+                            </w:r>
+                            <w:r>
+                              <w:rPr>
+                                <w:noProof/>
+                              </w:rPr>
+                              <w:t>1</w:t>
+                            </w:r>
+                            <w:r>
+                              <w:fldChar w:fldCharType="end"/>
+                            </w:r>
+                          </w:p>
+                        </w:txbxContent>
+                      </wps:txbx>
+                      <wps:bodyPr rot="0" vert="horz" wrap="square" lIns="91440" tIns="45720" rIns="91440" bIns="45720" anchor="t" anchorCtr="0">
+                        <a:spAutoFit/>
+                      </wps:bodyPr>
+                    </wps:wsp>
+                  </a:graphicData>
+                </a:graphic>
+                <wp14:sizeRelH relativeFrom="margin">
+                  <wp14:pctWidth>40000</wp14:pctWidth>
+                </wp14:sizeRelH>
+                <wp14:sizeRelV relativeFrom="margin">
+                  <wp14:pctHeight>20000</wp14:pctHeight>
+                </wp14:sizeRelV>
+              </wp:anchor>
+            </w:drawing>
+          </mc:Choice>
+          <mc:Fallback>
+            <w:pict>
+              <v:shape w14:anchorId="5F4D6017" id="_x0000_s1027" type="#_x0000_t202" style="position:absolute;margin-left:134.7pt;margin-top:230.2pt;width:185.9pt;height:110.6pt;z-index:251700224;visibility:visible;mso-wrap-style:square;mso-width-percent:400;mso-height-percent:200;mso-wrap-distance-left:9pt;mso-wrap-distance-top:3.6pt;mso-wrap-distance-right:9pt;mso-wrap-distance-bottom:3.6pt;mso-position-horizontal:right;mso-position-horizontal-relative:margin;mso-position-vertical:absolute;mso-position-vertical-relative:text;mso-width-percent:400;mso-height-percent:200;mso-width-relative:margin;mso-height-relative:margin;v-text-anchor:top" o:gfxdata="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" filled="f" stroked="f">
+                <v:textbox style="mso-fit-shape-to-text:t">
+                  <w:txbxContent>
+                    <w:p>
+                      <w:pPr>
+                        <w:pStyle w:val="Caption"/>
+                        <w:jc w:val="right"/>
+                        <w:rPr>
+                          <w:noProof/>
+                        </w:rPr>
+                      </w:pPr>
+                      <w:r>
+                        <w:t xml:space="preserve">Figure </w:t>
+                      </w:r>
+                      <w:r>
+                        <w:fldChar w:fldCharType="begin"/>
+                      </w:r>
+                      <w:r>
+                        <w:instrText xml:space="preserve"> SEQ Figure \* ARABIC </w:instrText>
+                      </w:r>
+                      <w:r>
+                        <w:fldChar w:fldCharType="separate"/>
+                      </w:r>
+                      <w:r>
+                        <w:rPr>
+                          <w:noProof/>
+                        </w:rPr>
+                        <w:t>1</w:t>
+                      </w:r>
+                      <w:r>
+                        <w:fldChar w:fldCharType="end"/>
+                      </w:r>
+                    </w:p>
+                  </w:txbxContent>
+                </v:textbox>
+                <w10:wrap type="square" anchorx="margin"/>
+              </v:shape>
+            </w:pict>
+          </mc:Fallback>
+        </mc:AlternateContent>
+      </w:r>
+      <w:r>
+        <w:rPr>
           <w:noProof/>
           <w:lang w:eastAsia="en-GB"/>
         </w:rPr>
         <w:drawing>
-          <wp:anchor distT="0" distB="0" distL="114300" distR="114300" simplePos="0" relativeHeight="251654144" behindDoc="0" locked="0" layoutInCell="1" allowOverlap="1" wp14:anchorId="4264BB99" wp14:editId="2D7DAA5C">
+          <wp:anchor distT="0" distB="0" distL="114300" distR="114300" simplePos="0" relativeHeight="251652096" behindDoc="0" locked="0" layoutInCell="1" allowOverlap="1" wp14:anchorId="4264BB99" wp14:editId="5F03E1E6">
             <wp:simplePos x="0" y="0"/>
             <wp:positionH relativeFrom="margin">
               <wp:posOffset>469900</wp:posOffset>
@@ -1372,8 +1624,6 @@
         <w:br w:type="page"/>
       </w:r>
     </w:p>
-    <w:commentRangeStart w:id="1"/>
-    <w:commentRangeStart w:id="2"/>
     <w:p>
       <w:pPr>
         <w:spacing w:after="0"/>
@@ -1389,157 +1639,383 @@
           <w:noProof/>
           <w:sz w:val="24"/>
           <w:szCs w:val="24"/>
-          <w:lang w:eastAsia="en-GB"/>
         </w:rPr>
         <w:lastRenderedPageBreak/>
         <mc:AlternateContent>
-          <mc:Choice Requires="wpg">
+          <mc:Choice Requires="wps">
             <w:drawing>
-              <wp:anchor distT="0" distB="0" distL="114300" distR="114300" simplePos="0" relativeHeight="251658240" behindDoc="0" locked="0" layoutInCell="1" allowOverlap="1" wp14:anchorId="6B2567CE" wp14:editId="150C4698">
+              <wp:anchor distT="45720" distB="45720" distL="114300" distR="114300" simplePos="0" relativeHeight="251685888" behindDoc="0" locked="0" layoutInCell="1" allowOverlap="1" wp14:anchorId="035EA1D5" wp14:editId="0282D509">
                 <wp:simplePos x="0" y="0"/>
                 <wp:positionH relativeFrom="margin">
-                  <wp:align>center</wp:align>
+                  <wp:align>right</wp:align>
                 </wp:positionH>
                 <wp:positionV relativeFrom="paragraph">
-                  <wp:posOffset>465138</wp:posOffset>
+                  <wp:posOffset>478155</wp:posOffset>
                 </wp:positionV>
-                <wp:extent cx="6044248" cy="7919720"/>
-                <wp:effectExtent l="0" t="0" r="0" b="5080"/>
-                <wp:wrapNone/>
-                <wp:docPr id="23" name="Group 23"/>
-                <wp:cNvGraphicFramePr/>
+                <wp:extent cx="2360930" cy="1404620"/>
+                <wp:effectExtent l="0" t="0" r="0" b="0"/>
+                <wp:wrapSquare wrapText="bothSides"/>
+                <wp:docPr id="31" name="Text Box 2"/>
+                <wp:cNvGraphicFramePr>
+                  <a:graphicFrameLocks xmlns:a="http://schemas.openxmlformats.org/drawingml/2006/main"/>
+                </wp:cNvGraphicFramePr>
                 <a:graphic xmlns:a="http://schemas.openxmlformats.org/drawingml/2006/main">
-                  <a:graphicData uri="http://schemas.microsoft.com/office/word/2010/wordprocessingGroup">
-                    <wpg:wgp>
-                      <wpg:cNvGrpSpPr/>
-                      <wpg:grpSpPr>
-                        <a:xfrm>
+                  <a:graphicData uri="http://schemas.microsoft.com/office/word/2010/wordprocessingShape">
+                    <wps:wsp>
+                      <wps:cNvSpPr txBox="1">
+                        <a:spLocks noChangeArrowheads="1"/>
+                      </wps:cNvSpPr>
+                      <wps:spPr bwMode="auto">
+                        <a:xfrm rot="16200000">
                           <a:off x="0" y="0"/>
-                          <a:ext cx="6044248" cy="7919720"/>
-                          <a:chOff x="0" y="0"/>
-                          <a:chExt cx="6044248" cy="7919720"/>
+                          <a:ext cx="2360930" cy="1404620"/>
                         </a:xfrm>
-                      </wpg:grpSpPr>
-                      <pic:pic xmlns:pic="http://schemas.openxmlformats.org/drawingml/2006/picture">
-                        <pic:nvPicPr>
-                          <pic:cNvPr id="3" name="Picture 3" descr="C:\Users\Rohan\AppData\Local\Microsoft\Windows\INetCache\Content.Word\Performance.jpg"/>
-                          <pic:cNvPicPr>
-                            <a:picLocks noChangeAspect="1"/>
-                          </pic:cNvPicPr>
-                        </pic:nvPicPr>
-                        <pic:blipFill>
-                          <a:blip r:embed="rId11">
-                            <a:extLst>
-                              <a:ext uri="{28A0092B-C50C-407E-A947-70E740481C1C}">
-                                <a14:useLocalDpi xmlns:a14="http://schemas.microsoft.com/office/drawing/2010/main" val="0"/>
-                              </a:ext>
-                            </a:extLst>
-                          </a:blip>
-                          <a:srcRect/>
-                          <a:stretch>
-                            <a:fillRect/>
-                          </a:stretch>
-                        </pic:blipFill>
-                        <pic:spPr bwMode="auto">
-                          <a:xfrm rot="16200000">
-                            <a:off x="655638" y="2354262"/>
-                            <a:ext cx="7564120" cy="3213100"/>
-                          </a:xfrm>
-                          <a:prstGeom prst="rect">
-                            <a:avLst/>
-                          </a:prstGeom>
+                        <a:prstGeom prst="rect">
+                          <a:avLst/>
+                        </a:prstGeom>
+                        <a:noFill/>
+                        <a:ln w="9525">
                           <a:noFill/>
-                          <a:ln>
-                            <a:noFill/>
-                          </a:ln>
-                        </pic:spPr>
-                      </pic:pic>
-                      <pic:pic xmlns:pic="http://schemas.openxmlformats.org/drawingml/2006/picture">
-                        <pic:nvPicPr>
-                          <pic:cNvPr id="4" name="Picture 4"/>
-                          <pic:cNvPicPr>
-                            <a:picLocks noChangeAspect="1"/>
-                          </pic:cNvPicPr>
-                        </pic:nvPicPr>
-                        <pic:blipFill>
-                          <a:blip r:embed="rId12">
-                            <a:extLst>
-                              <a:ext uri="{28A0092B-C50C-407E-A947-70E740481C1C}">
-                                <a14:useLocalDpi xmlns:a14="http://schemas.microsoft.com/office/drawing/2010/main" val="0"/>
-                              </a:ext>
-                            </a:extLst>
-                          </a:blip>
-                          <a:stretch>
-                            <a:fillRect/>
-                          </a:stretch>
-                        </pic:blipFill>
-                        <pic:spPr bwMode="auto">
-                          <a:xfrm rot="16200000">
-                            <a:off x="-2640012" y="2640012"/>
-                            <a:ext cx="7919720" cy="2639695"/>
-                          </a:xfrm>
-                          <a:prstGeom prst="rect">
-                            <a:avLst/>
-                          </a:prstGeom>
-                          <a:noFill/>
-                          <a:ln>
-                            <a:noFill/>
-                          </a:ln>
-                        </pic:spPr>
-                      </pic:pic>
-                    </wpg:wgp>
+                          <a:miter lim="800000"/>
+                          <a:headEnd/>
+                          <a:tailEnd/>
+                        </a:ln>
+                      </wps:spPr>
+                      <wps:txbx>
+                        <w:txbxContent>
+                          <w:p>
+                            <w:pPr>
+                              <w:pStyle w:val="Caption"/>
+                              <w:jc w:val="right"/>
+                              <w:rPr>
+                                <w:noProof/>
+                              </w:rPr>
+                            </w:pPr>
+                            <w:r>
+                              <w:t xml:space="preserve">Figure </w:t>
+                            </w:r>
+                            <w:r>
+                              <w:t>4</w:t>
+                            </w:r>
+                          </w:p>
+                        </w:txbxContent>
+                      </wps:txbx>
+                      <wps:bodyPr rot="0" vert="horz" wrap="square" lIns="91440" tIns="45720" rIns="91440" bIns="45720" anchor="t" anchorCtr="0">
+                        <a:spAutoFit/>
+                      </wps:bodyPr>
+                    </wps:wsp>
                   </a:graphicData>
                 </a:graphic>
+                <wp14:sizeRelH relativeFrom="margin">
+                  <wp14:pctWidth>0</wp14:pctWidth>
+                </wp14:sizeRelH>
+                <wp14:sizeRelV relativeFrom="margin">
+                  <wp14:pctHeight>0</wp14:pctHeight>
+                </wp14:sizeRelV>
               </wp:anchor>
             </w:drawing>
           </mc:Choice>
           <mc:Fallback>
             <w:pict>
-              <v:group w14:anchorId="77B123A0" id="Group 23" o:spid="_x0000_s1026" style="position:absolute;margin-left:0;margin-top:36.65pt;width:475.95pt;height:623.6pt;z-index:251658240;mso-position-horizontal:center;mso-position-horizontal-relative:margin" coordsize="60442,79197" o:gfxdata="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